<commit_message>
Ideta kazkiek ataskaitos strukturos.
</commit_message>
<xml_diff>
--- a/Ataskaita.docx
+++ b/Ataskaita.docx
@@ -3,17 +3,1668 @@
 <w:document xmlns:wpc="http://schemas.microsoft.com/office/word/2010/wordprocessingCanvas" xmlns:cx="http://schemas.microsoft.com/office/drawing/2014/chartex" xmlns:cx1="http://schemas.microsoft.com/office/drawing/2015/9/8/chartex" xmlns:cx2="http://schemas.microsoft.com/office/drawing/2015/10/21/chartex" xmlns:cx3="http://schemas.microsoft.com/office/drawing/2016/5/9/chartex" xmlns:cx4="http://schemas.microsoft.com/office/drawing/2016/5/10/chartex" xmlns:cx5="http://schemas.microsoft.com/office/drawing/2016/5/11/chartex" xmlns:cx6="http://schemas.microsoft.com/office/drawing/2016/5/12/chartex" xmlns:cx7="http://schemas.microsoft.com/office/drawing/2016/5/13/chartex" xmlns:cx8="http://schemas.microsoft.com/office/drawing/2016/5/14/chartex" xmlns:mc="http://schemas.openxmlformats.org/markup-compatibility/2006" xmlns:aink="http://schemas.microsoft.com/office/drawing/2016/ink" xmlns:am3d="http://schemas.microsoft.com/office/drawing/2017/model3d" xmlns:o="urn:schemas-microsoft-com:office:office" xmlns:r="http://schemas.openxmlformats.org/officeDocument/2006/relationships" xmlns:m="http://schemas.openxmlformats.org/officeDocument/2006/math" xmlns:v="urn:schemas-microsoft-com:vml" xmlns:wp14="http://schemas.microsoft.com/office/word/2010/wordprocessingDrawing" xmlns:wp="http://schemas.openxmlformats.org/drawingml/2006/wordprocessingDrawing" xmlns:w10="urn:schemas-microsoft-com:office:word" xmlns:w="http://schemas.openxmlformats.org/wordprocessingml/2006/main" xmlns:w14="http://schemas.microsoft.com/office/word/2010/wordml" xmlns:w15="http://schemas.microsoft.com/office/word/2012/wordml" xmlns:w16cid="http://schemas.microsoft.com/office/word/2016/wordml/cid" xmlns:w16se="http://schemas.microsoft.com/office/word/2015/wordml/symex" xmlns:wpg="http://schemas.microsoft.com/office/word/2010/wordprocessingGroup" xmlns:wpi="http://schemas.microsoft.com/office/word/2010/wordprocessingInk" xmlns:wne="http://schemas.microsoft.com/office/word/2006/wordml" xmlns:wps="http://schemas.microsoft.com/office/word/2010/wordprocessingShape" mc:Ignorable="w14 w15 w16se w16cid wp14">
   <w:body>
     <w:p>
-      <w:bookmarkStart w:id="0" w:name="_GoBack"/>
+      <w:pPr>
+        <w:jc w:val="center"/>
+      </w:pPr>
+      <w:r>
+        <w:pict>
+          <v:shapetype id="_x0000_t75" coordsize="21600,21600" o:spt="75" o:preferrelative="t" path="m@4@5l@4@11@9@11@9@5xe" filled="f" stroked="f">
+            <v:stroke joinstyle="miter"/>
+            <v:formulas>
+              <v:f eqn="if lineDrawn pixelLineWidth 0"/>
+              <v:f eqn="sum @0 1 0"/>
+              <v:f eqn="sum 0 0 @1"/>
+              <v:f eqn="prod @2 1 2"/>
+              <v:f eqn="prod @3 21600 pixelWidth"/>
+              <v:f eqn="prod @3 21600 pixelHeight"/>
+              <v:f eqn="sum @0 0 1"/>
+              <v:f eqn="prod @6 1 2"/>
+              <v:f eqn="prod @7 21600 pixelWidth"/>
+              <v:f eqn="sum @8 21600 0"/>
+              <v:f eqn="prod @7 21600 pixelHeight"/>
+              <v:f eqn="sum @10 21600 0"/>
+            </v:formulas>
+            <v:path o:extrusionok="f" gradientshapeok="t" o:connecttype="rect"/>
+            <o:lock v:ext="edit" aspectratio="t"/>
+          </v:shapetype>
+          <v:shape id="_x0000_i1025" type="#_x0000_t75" style="width:201pt;height:116.25pt">
+            <v:imagedata r:id="rId8" o:title="ktu"/>
+          </v:shape>
+        </w:pict>
+      </w:r>
+    </w:p>
+    <w:p>
+      <w:pPr>
+        <w:jc w:val="center"/>
+      </w:pPr>
+    </w:p>
+    <w:p>
+      <w:pPr>
+        <w:jc w:val="center"/>
+        <w:rPr>
+          <w:rFonts w:ascii="Times New Roman" w:hAnsi="Times New Roman" w:cs="Times New Roman"/>
+          <w:b/>
+          <w:sz w:val="28"/>
+          <w:szCs w:val="28"/>
+        </w:rPr>
+      </w:pPr>
+      <w:r>
+        <w:rPr>
+          <w:rFonts w:ascii="Times New Roman" w:hAnsi="Times New Roman" w:cs="Times New Roman"/>
+          <w:b/>
+          <w:sz w:val="28"/>
+          <w:szCs w:val="28"/>
+        </w:rPr>
+        <w:t>KAUNO TECHNOLOGIJOS UNIVERSITETAS</w:t>
+      </w:r>
+    </w:p>
+    <w:p>
+      <w:pPr>
+        <w:jc w:val="center"/>
+        <w:rPr>
+          <w:rFonts w:ascii="Times New Roman" w:hAnsi="Times New Roman" w:cs="Times New Roman"/>
+          <w:b/>
+          <w:sz w:val="28"/>
+          <w:szCs w:val="28"/>
+        </w:rPr>
+      </w:pPr>
+      <w:r>
+        <w:rPr>
+          <w:rFonts w:ascii="Times New Roman" w:hAnsi="Times New Roman" w:cs="Times New Roman"/>
+          <w:b/>
+          <w:sz w:val="28"/>
+          <w:szCs w:val="28"/>
+        </w:rPr>
+        <w:t>INFORMATIKOS FAKULTETAS</w:t>
+      </w:r>
+    </w:p>
+    <w:p>
+      <w:pPr>
+        <w:jc w:val="center"/>
+        <w:rPr>
+          <w:rFonts w:ascii="Times New Roman" w:hAnsi="Times New Roman" w:cs="Times New Roman"/>
+          <w:b/>
+          <w:sz w:val="28"/>
+          <w:szCs w:val="28"/>
+        </w:rPr>
+      </w:pPr>
+      <w:r>
+        <w:rPr>
+          <w:rFonts w:ascii="Times New Roman" w:hAnsi="Times New Roman" w:cs="Times New Roman"/>
+          <w:b/>
+          <w:sz w:val="28"/>
+          <w:szCs w:val="28"/>
+        </w:rPr>
+        <w:t>KOMPIUTERIŲ KATEDRA</w:t>
+      </w:r>
+    </w:p>
+    <w:p>
+      <w:pPr>
+        <w:jc w:val="center"/>
+        <w:rPr>
+          <w:rFonts w:ascii="Times New Roman" w:hAnsi="Times New Roman" w:cs="Times New Roman"/>
+          <w:b/>
+          <w:sz w:val="28"/>
+          <w:szCs w:val="28"/>
+        </w:rPr>
+      </w:pPr>
+    </w:p>
+    <w:p>
+      <w:pPr>
+        <w:jc w:val="center"/>
+        <w:rPr>
+          <w:rFonts w:ascii="Times New Roman" w:hAnsi="Times New Roman" w:cs="Times New Roman"/>
+          <w:b/>
+          <w:sz w:val="28"/>
+          <w:szCs w:val="28"/>
+        </w:rPr>
+      </w:pPr>
+    </w:p>
+    <w:p>
+      <w:pPr>
+        <w:jc w:val="center"/>
+        <w:rPr>
+          <w:rFonts w:ascii="Times New Roman" w:hAnsi="Times New Roman" w:cs="Times New Roman"/>
+          <w:b/>
+          <w:sz w:val="36"/>
+          <w:szCs w:val="36"/>
+        </w:rPr>
+      </w:pPr>
+      <w:r>
+        <w:rPr>
+          <w:rFonts w:ascii="Times New Roman" w:hAnsi="Times New Roman" w:cs="Times New Roman"/>
+          <w:b/>
+          <w:sz w:val="36"/>
+          <w:szCs w:val="36"/>
+        </w:rPr>
+        <w:t>DARNI SOCIALINĖ RAIDA</w:t>
+      </w:r>
+    </w:p>
+    <w:p>
+      <w:pPr>
+        <w:jc w:val="center"/>
+        <w:rPr>
+          <w:rFonts w:ascii="Times New Roman" w:hAnsi="Times New Roman" w:cs="Times New Roman"/>
+          <w:b/>
+          <w:sz w:val="24"/>
+          <w:szCs w:val="24"/>
+        </w:rPr>
+      </w:pPr>
+      <w:r>
+        <w:rPr>
+          <w:rFonts w:ascii="Times New Roman" w:hAnsi="Times New Roman" w:cs="Times New Roman"/>
+          <w:b/>
+          <w:sz w:val="24"/>
+          <w:szCs w:val="24"/>
+        </w:rPr>
+        <w:t>Kolumbijos darni raida</w:t>
+      </w:r>
+    </w:p>
+    <w:p>
+      <w:pPr>
+        <w:jc w:val="center"/>
+        <w:rPr>
+          <w:rFonts w:ascii="Times New Roman" w:hAnsi="Times New Roman" w:cs="Times New Roman"/>
+          <w:sz w:val="24"/>
+          <w:szCs w:val="24"/>
+        </w:rPr>
+      </w:pPr>
+      <w:r>
+        <w:rPr>
+          <w:rFonts w:ascii="Times New Roman" w:hAnsi="Times New Roman" w:cs="Times New Roman"/>
+          <w:sz w:val="24"/>
+          <w:szCs w:val="24"/>
+        </w:rPr>
+        <w:t>Individualus darbas</w:t>
+      </w:r>
+    </w:p>
+    <w:p>
+      <w:pPr>
+        <w:rPr>
+          <w:rFonts w:ascii="Times New Roman" w:hAnsi="Times New Roman" w:cs="Times New Roman"/>
+          <w:sz w:val="24"/>
+          <w:szCs w:val="24"/>
+        </w:rPr>
+      </w:pPr>
+    </w:p>
+    <w:p>
+      <w:pPr>
+        <w:jc w:val="center"/>
+        <w:rPr>
+          <w:rFonts w:ascii="Times New Roman" w:hAnsi="Times New Roman" w:cs="Times New Roman"/>
+          <w:sz w:val="24"/>
+          <w:szCs w:val="24"/>
+        </w:rPr>
+      </w:pPr>
+    </w:p>
+    <w:p>
+      <w:pPr>
+        <w:jc w:val="center"/>
+        <w:rPr>
+          <w:rFonts w:ascii="Times New Roman" w:hAnsi="Times New Roman" w:cs="Times New Roman"/>
+          <w:sz w:val="24"/>
+          <w:szCs w:val="24"/>
+        </w:rPr>
+      </w:pPr>
+    </w:p>
+    <w:p>
+      <w:pPr>
+        <w:jc w:val="center"/>
+        <w:rPr>
+          <w:rFonts w:ascii="Times New Roman" w:hAnsi="Times New Roman" w:cs="Times New Roman"/>
+          <w:sz w:val="24"/>
+          <w:szCs w:val="24"/>
+        </w:rPr>
+      </w:pPr>
+    </w:p>
+    <w:p>
+      <w:pPr>
+        <w:jc w:val="center"/>
+        <w:rPr>
+          <w:rFonts w:ascii="Times New Roman" w:hAnsi="Times New Roman" w:cs="Times New Roman"/>
+          <w:sz w:val="24"/>
+          <w:szCs w:val="24"/>
+        </w:rPr>
+      </w:pPr>
+    </w:p>
+    <w:p>
+      <w:pPr>
+        <w:jc w:val="center"/>
+        <w:rPr>
+          <w:rFonts w:ascii="Times New Roman" w:hAnsi="Times New Roman" w:cs="Times New Roman"/>
+          <w:sz w:val="24"/>
+          <w:szCs w:val="24"/>
+        </w:rPr>
+      </w:pPr>
+    </w:p>
+    <w:p>
+      <w:pPr>
+        <w:jc w:val="right"/>
+        <w:rPr>
+          <w:rFonts w:ascii="Times New Roman" w:hAnsi="Times New Roman" w:cs="Times New Roman"/>
+          <w:b/>
+          <w:sz w:val="24"/>
+          <w:szCs w:val="24"/>
+        </w:rPr>
+      </w:pPr>
+      <w:r>
+        <w:rPr>
+          <w:rFonts w:ascii="Times New Roman" w:hAnsi="Times New Roman" w:cs="Times New Roman"/>
+          <w:b/>
+          <w:sz w:val="24"/>
+          <w:szCs w:val="24"/>
+        </w:rPr>
+        <w:t>Atliko:</w:t>
+      </w:r>
+    </w:p>
+    <w:p>
+      <w:pPr>
+        <w:jc w:val="right"/>
+        <w:rPr>
+          <w:rFonts w:ascii="Times New Roman" w:hAnsi="Times New Roman" w:cs="Times New Roman"/>
+          <w:sz w:val="24"/>
+          <w:szCs w:val="24"/>
+        </w:rPr>
+      </w:pPr>
+      <w:r>
+        <w:rPr>
+          <w:rFonts w:ascii="Times New Roman" w:hAnsi="Times New Roman" w:cs="Times New Roman"/>
+          <w:sz w:val="24"/>
+          <w:szCs w:val="24"/>
+        </w:rPr>
+        <w:t>IFF-4/3</w:t>
+      </w:r>
+      <w:r>
+        <w:rPr>
+          <w:rFonts w:ascii="Times New Roman" w:hAnsi="Times New Roman" w:cs="Times New Roman"/>
+          <w:sz w:val="24"/>
+          <w:szCs w:val="24"/>
+        </w:rPr>
+        <w:t xml:space="preserve"> grupės studentas</w:t>
+      </w:r>
+      <w:r>
+        <w:rPr>
+          <w:rFonts w:ascii="Times New Roman" w:hAnsi="Times New Roman" w:cs="Times New Roman"/>
+          <w:sz w:val="24"/>
+          <w:szCs w:val="24"/>
+        </w:rPr>
+        <w:t xml:space="preserve"> </w:t>
+      </w:r>
+      <w:r>
+        <w:rPr>
+          <w:rFonts w:ascii="Times New Roman" w:hAnsi="Times New Roman" w:cs="Times New Roman"/>
+          <w:sz w:val="24"/>
+          <w:szCs w:val="24"/>
+        </w:rPr>
+        <w:t>Žilvinas Abromavičius</w:t>
+      </w:r>
+    </w:p>
+    <w:p>
+      <w:pPr>
+        <w:jc w:val="right"/>
+        <w:rPr>
+          <w:rFonts w:ascii="Times New Roman" w:hAnsi="Times New Roman" w:cs="Times New Roman"/>
+          <w:sz w:val="24"/>
+          <w:szCs w:val="24"/>
+        </w:rPr>
+      </w:pPr>
+      <w:r>
+        <w:rPr>
+          <w:rFonts w:ascii="Times New Roman" w:hAnsi="Times New Roman" w:cs="Times New Roman"/>
+          <w:sz w:val="24"/>
+          <w:szCs w:val="24"/>
+        </w:rPr>
+        <w:t>Šarūnas Pukys</w:t>
+      </w:r>
+    </w:p>
+    <w:p>
+      <w:pPr>
+        <w:jc w:val="right"/>
+        <w:rPr>
+          <w:rFonts w:ascii="Times New Roman" w:hAnsi="Times New Roman" w:cs="Times New Roman"/>
+          <w:sz w:val="24"/>
+          <w:szCs w:val="24"/>
+        </w:rPr>
+      </w:pPr>
+    </w:p>
+    <w:p>
+      <w:pPr>
+        <w:jc w:val="right"/>
+        <w:rPr>
+          <w:rFonts w:ascii="Times New Roman" w:hAnsi="Times New Roman" w:cs="Times New Roman"/>
+          <w:b/>
+          <w:sz w:val="24"/>
+          <w:szCs w:val="24"/>
+        </w:rPr>
+      </w:pPr>
+      <w:r>
+        <w:rPr>
+          <w:rFonts w:ascii="Times New Roman" w:hAnsi="Times New Roman" w:cs="Times New Roman"/>
+          <w:b/>
+          <w:sz w:val="24"/>
+          <w:szCs w:val="24"/>
+        </w:rPr>
+        <w:t>Priėmė:</w:t>
+      </w:r>
+    </w:p>
+    <w:p>
+      <w:pPr>
+        <w:jc w:val="right"/>
+        <w:rPr>
+          <w:rFonts w:ascii="Times New Roman" w:hAnsi="Times New Roman" w:cs="Times New Roman"/>
+          <w:sz w:val="24"/>
+          <w:szCs w:val="24"/>
+        </w:rPr>
+      </w:pPr>
+    </w:p>
+    <w:p>
+      <w:pPr>
+        <w:jc w:val="right"/>
+        <w:rPr>
+          <w:rFonts w:ascii="Times New Roman" w:hAnsi="Times New Roman" w:cs="Times New Roman"/>
+          <w:sz w:val="24"/>
+          <w:szCs w:val="24"/>
+        </w:rPr>
+      </w:pPr>
+    </w:p>
+    <w:p>
+      <w:pPr>
+        <w:jc w:val="right"/>
+        <w:rPr>
+          <w:rFonts w:ascii="Times New Roman" w:hAnsi="Times New Roman" w:cs="Times New Roman"/>
+          <w:sz w:val="24"/>
+          <w:szCs w:val="24"/>
+        </w:rPr>
+      </w:pPr>
+    </w:p>
+    <w:p>
+      <w:pPr>
+        <w:jc w:val="center"/>
+        <w:rPr>
+          <w:rFonts w:ascii="Times New Roman" w:hAnsi="Times New Roman" w:cs="Times New Roman"/>
+          <w:b/>
+          <w:sz w:val="28"/>
+          <w:szCs w:val="28"/>
+        </w:rPr>
+      </w:pPr>
+    </w:p>
+    <w:p>
+      <w:pPr>
+        <w:jc w:val="center"/>
+        <w:rPr>
+          <w:rFonts w:ascii="Times New Roman" w:hAnsi="Times New Roman" w:cs="Times New Roman"/>
+          <w:b/>
+          <w:sz w:val="28"/>
+          <w:szCs w:val="28"/>
+        </w:rPr>
+      </w:pPr>
+      <w:r>
+        <w:rPr>
+          <w:rFonts w:ascii="Times New Roman" w:hAnsi="Times New Roman" w:cs="Times New Roman"/>
+          <w:b/>
+          <w:sz w:val="28"/>
+          <w:szCs w:val="28"/>
+        </w:rPr>
+        <w:t>KAUNAS,</w:t>
+      </w:r>
+      <w:r>
+        <w:rPr>
+          <w:rFonts w:ascii="Times New Roman" w:hAnsi="Times New Roman" w:cs="Times New Roman"/>
+          <w:b/>
+          <w:sz w:val="28"/>
+          <w:szCs w:val="28"/>
+        </w:rPr>
+        <w:t xml:space="preserve"> 2017</w:t>
+      </w:r>
+    </w:p>
+    <w:p>
+      <w:pPr>
+        <w:jc w:val="center"/>
+        <w:rPr>
+          <w:rFonts w:ascii="Times New Roman" w:hAnsi="Times New Roman" w:cs="Times New Roman"/>
+          <w:b/>
+          <w:sz w:val="28"/>
+          <w:szCs w:val="28"/>
+        </w:rPr>
+      </w:pPr>
+      <w:r>
+        <w:rPr>
+          <w:rFonts w:ascii="Times New Roman" w:hAnsi="Times New Roman" w:cs="Times New Roman"/>
+          <w:b/>
+          <w:sz w:val="28"/>
+          <w:szCs w:val="28"/>
+        </w:rPr>
+        <w:br w:type="page"/>
+      </w:r>
+      <w:r>
+        <w:rPr>
+          <w:rFonts w:ascii="Times New Roman" w:hAnsi="Times New Roman" w:cs="Times New Roman"/>
+          <w:b/>
+          <w:sz w:val="28"/>
+          <w:szCs w:val="28"/>
+        </w:rPr>
+        <w:lastRenderedPageBreak/>
+        <w:t>TURINYS</w:t>
+      </w:r>
+    </w:p>
+    <w:sdt>
+      <w:sdtPr>
+        <w:rPr>
+          <w:rFonts w:asciiTheme="minorHAnsi" w:eastAsiaTheme="minorHAnsi" w:hAnsiTheme="minorHAnsi" w:cstheme="minorBidi"/>
+          <w:b w:val="0"/>
+          <w:color w:val="auto"/>
+          <w:sz w:val="22"/>
+          <w:szCs w:val="22"/>
+          <w:lang w:val="lt-LT" w:eastAsia="en-US"/>
+        </w:rPr>
+        <w:id w:val="-1328437712"/>
+        <w:docPartObj>
+          <w:docPartGallery w:val="Table of Contents"/>
+          <w:docPartUnique/>
+        </w:docPartObj>
+      </w:sdtPr>
+      <w:sdtEndPr>
+        <w:rPr>
+          <w:bCs/>
+        </w:rPr>
+      </w:sdtEndPr>
+      <w:sdtContent>
+        <w:p>
+          <w:pPr>
+            <w:pStyle w:val="TOCHeading"/>
+          </w:pPr>
+        </w:p>
+        <w:p>
+          <w:pPr>
+            <w:pStyle w:val="TOC1"/>
+            <w:tabs>
+              <w:tab w:val="left" w:pos="440"/>
+              <w:tab w:val="right" w:leader="dot" w:pos="9060"/>
+            </w:tabs>
+            <w:rPr>
+              <w:rFonts w:eastAsiaTheme="minorEastAsia"/>
+              <w:noProof/>
+              <w:lang w:eastAsia="lt-LT"/>
+            </w:rPr>
+          </w:pPr>
+          <w:r>
+            <w:fldChar w:fldCharType="begin"/>
+          </w:r>
+          <w:r>
+            <w:instrText xml:space="preserve"> TOC \o "1-3" \h \z \u </w:instrText>
+          </w:r>
+          <w:r>
+            <w:fldChar w:fldCharType="separate"/>
+          </w:r>
+          <w:hyperlink w:anchor="_Toc497210906" w:history="1">
+            <w:r>
+              <w:rPr>
+                <w:rStyle w:val="Hyperlink"/>
+                <w:noProof/>
+              </w:rPr>
+              <w:t>1.</w:t>
+            </w:r>
+            <w:r>
+              <w:rPr>
+                <w:rFonts w:eastAsiaTheme="minorEastAsia"/>
+                <w:noProof/>
+                <w:lang w:eastAsia="lt-LT"/>
+              </w:rPr>
+              <w:tab/>
+            </w:r>
+            <w:r>
+              <w:rPr>
+                <w:rStyle w:val="Hyperlink"/>
+                <w:noProof/>
+              </w:rPr>
+              <w:t>Įžanga</w:t>
+            </w:r>
+            <w:r>
+              <w:rPr>
+                <w:noProof/>
+                <w:webHidden/>
+              </w:rPr>
+              <w:tab/>
+            </w:r>
+            <w:r>
+              <w:rPr>
+                <w:noProof/>
+                <w:webHidden/>
+              </w:rPr>
+              <w:fldChar w:fldCharType="begin"/>
+            </w:r>
+            <w:r>
+              <w:rPr>
+                <w:noProof/>
+                <w:webHidden/>
+              </w:rPr>
+              <w:instrText xml:space="preserve"> PAGEREF _Toc497210906 \h </w:instrText>
+            </w:r>
+            <w:r>
+              <w:rPr>
+                <w:noProof/>
+                <w:webHidden/>
+              </w:rPr>
+            </w:r>
+            <w:r>
+              <w:rPr>
+                <w:noProof/>
+                <w:webHidden/>
+              </w:rPr>
+              <w:fldChar w:fldCharType="separate"/>
+            </w:r>
+            <w:r>
+              <w:rPr>
+                <w:noProof/>
+                <w:webHidden/>
+              </w:rPr>
+              <w:t>3</w:t>
+            </w:r>
+            <w:r>
+              <w:rPr>
+                <w:noProof/>
+                <w:webHidden/>
+              </w:rPr>
+              <w:fldChar w:fldCharType="end"/>
+            </w:r>
+          </w:hyperlink>
+        </w:p>
+        <w:p>
+          <w:pPr>
+            <w:pStyle w:val="TOC1"/>
+            <w:tabs>
+              <w:tab w:val="left" w:pos="440"/>
+              <w:tab w:val="right" w:leader="dot" w:pos="9060"/>
+            </w:tabs>
+            <w:rPr>
+              <w:rFonts w:eastAsiaTheme="minorEastAsia"/>
+              <w:noProof/>
+              <w:lang w:eastAsia="lt-LT"/>
+            </w:rPr>
+          </w:pPr>
+          <w:hyperlink w:anchor="_Toc497210907" w:history="1">
+            <w:r>
+              <w:rPr>
+                <w:rStyle w:val="Hyperlink"/>
+                <w:noProof/>
+              </w:rPr>
+              <w:t>2.</w:t>
+            </w:r>
+            <w:r>
+              <w:rPr>
+                <w:rFonts w:eastAsiaTheme="minorEastAsia"/>
+                <w:noProof/>
+                <w:lang w:eastAsia="lt-LT"/>
+              </w:rPr>
+              <w:tab/>
+            </w:r>
+            <w:r>
+              <w:rPr>
+                <w:rStyle w:val="Hyperlink"/>
+                <w:noProof/>
+              </w:rPr>
+              <w:t>Dėstomoji dalis</w:t>
+            </w:r>
+            <w:r>
+              <w:rPr>
+                <w:noProof/>
+                <w:webHidden/>
+              </w:rPr>
+              <w:tab/>
+            </w:r>
+            <w:r>
+              <w:rPr>
+                <w:noProof/>
+                <w:webHidden/>
+              </w:rPr>
+              <w:fldChar w:fldCharType="begin"/>
+            </w:r>
+            <w:r>
+              <w:rPr>
+                <w:noProof/>
+                <w:webHidden/>
+              </w:rPr>
+              <w:instrText xml:space="preserve"> PAGEREF _Toc497210907 \h </w:instrText>
+            </w:r>
+            <w:r>
+              <w:rPr>
+                <w:noProof/>
+                <w:webHidden/>
+              </w:rPr>
+            </w:r>
+            <w:r>
+              <w:rPr>
+                <w:noProof/>
+                <w:webHidden/>
+              </w:rPr>
+              <w:fldChar w:fldCharType="separate"/>
+            </w:r>
+            <w:r>
+              <w:rPr>
+                <w:noProof/>
+                <w:webHidden/>
+              </w:rPr>
+              <w:t>3</w:t>
+            </w:r>
+            <w:r>
+              <w:rPr>
+                <w:noProof/>
+                <w:webHidden/>
+              </w:rPr>
+              <w:fldChar w:fldCharType="end"/>
+            </w:r>
+          </w:hyperlink>
+        </w:p>
+        <w:p>
+          <w:pPr>
+            <w:pStyle w:val="TOC1"/>
+            <w:tabs>
+              <w:tab w:val="left" w:pos="440"/>
+              <w:tab w:val="right" w:leader="dot" w:pos="9060"/>
+            </w:tabs>
+            <w:rPr>
+              <w:rFonts w:eastAsiaTheme="minorEastAsia"/>
+              <w:noProof/>
+              <w:lang w:eastAsia="lt-LT"/>
+            </w:rPr>
+          </w:pPr>
+          <w:hyperlink w:anchor="_Toc497210908" w:history="1">
+            <w:r>
+              <w:rPr>
+                <w:rStyle w:val="Hyperlink"/>
+                <w:noProof/>
+              </w:rPr>
+              <w:t>3.</w:t>
+            </w:r>
+            <w:r>
+              <w:rPr>
+                <w:rFonts w:eastAsiaTheme="minorEastAsia"/>
+                <w:noProof/>
+                <w:lang w:eastAsia="lt-LT"/>
+              </w:rPr>
+              <w:tab/>
+            </w:r>
+            <w:r>
+              <w:rPr>
+                <w:rStyle w:val="Hyperlink"/>
+                <w:noProof/>
+              </w:rPr>
+              <w:t>Išvados</w:t>
+            </w:r>
+            <w:r>
+              <w:rPr>
+                <w:noProof/>
+                <w:webHidden/>
+              </w:rPr>
+              <w:tab/>
+            </w:r>
+            <w:r>
+              <w:rPr>
+                <w:noProof/>
+                <w:webHidden/>
+              </w:rPr>
+              <w:fldChar w:fldCharType="begin"/>
+            </w:r>
+            <w:r>
+              <w:rPr>
+                <w:noProof/>
+                <w:webHidden/>
+              </w:rPr>
+              <w:instrText xml:space="preserve"> PAGEREF _Toc497210908 \h </w:instrText>
+            </w:r>
+            <w:r>
+              <w:rPr>
+                <w:noProof/>
+                <w:webHidden/>
+              </w:rPr>
+            </w:r>
+            <w:r>
+              <w:rPr>
+                <w:noProof/>
+                <w:webHidden/>
+              </w:rPr>
+              <w:fldChar w:fldCharType="separate"/>
+            </w:r>
+            <w:r>
+              <w:rPr>
+                <w:noProof/>
+                <w:webHidden/>
+              </w:rPr>
+              <w:t>3</w:t>
+            </w:r>
+            <w:r>
+              <w:rPr>
+                <w:noProof/>
+                <w:webHidden/>
+              </w:rPr>
+              <w:fldChar w:fldCharType="end"/>
+            </w:r>
+          </w:hyperlink>
+        </w:p>
+        <w:p>
+          <w:pPr>
+            <w:pStyle w:val="TOC1"/>
+            <w:tabs>
+              <w:tab w:val="left" w:pos="440"/>
+              <w:tab w:val="right" w:leader="dot" w:pos="9060"/>
+            </w:tabs>
+            <w:rPr>
+              <w:rFonts w:eastAsiaTheme="minorEastAsia"/>
+              <w:noProof/>
+              <w:lang w:eastAsia="lt-LT"/>
+            </w:rPr>
+          </w:pPr>
+          <w:hyperlink w:anchor="_Toc497210909" w:history="1">
+            <w:r>
+              <w:rPr>
+                <w:rStyle w:val="Hyperlink"/>
+                <w:noProof/>
+              </w:rPr>
+              <w:t>4.</w:t>
+            </w:r>
+            <w:r>
+              <w:rPr>
+                <w:rFonts w:eastAsiaTheme="minorEastAsia"/>
+                <w:noProof/>
+                <w:lang w:eastAsia="lt-LT"/>
+              </w:rPr>
+              <w:tab/>
+            </w:r>
+            <w:r>
+              <w:rPr>
+                <w:rStyle w:val="Hyperlink"/>
+                <w:noProof/>
+              </w:rPr>
+              <w:t>Literatūra</w:t>
+            </w:r>
+            <w:r>
+              <w:rPr>
+                <w:noProof/>
+                <w:webHidden/>
+              </w:rPr>
+              <w:tab/>
+            </w:r>
+            <w:r>
+              <w:rPr>
+                <w:noProof/>
+                <w:webHidden/>
+              </w:rPr>
+              <w:fldChar w:fldCharType="begin"/>
+            </w:r>
+            <w:r>
+              <w:rPr>
+                <w:noProof/>
+                <w:webHidden/>
+              </w:rPr>
+              <w:instrText xml:space="preserve"> PAGEREF _Toc497210909 \h </w:instrText>
+            </w:r>
+            <w:r>
+              <w:rPr>
+                <w:noProof/>
+                <w:webHidden/>
+              </w:rPr>
+            </w:r>
+            <w:r>
+              <w:rPr>
+                <w:noProof/>
+                <w:webHidden/>
+              </w:rPr>
+              <w:fldChar w:fldCharType="separate"/>
+            </w:r>
+            <w:r>
+              <w:rPr>
+                <w:noProof/>
+                <w:webHidden/>
+              </w:rPr>
+              <w:t>3</w:t>
+            </w:r>
+            <w:r>
+              <w:rPr>
+                <w:noProof/>
+                <w:webHidden/>
+              </w:rPr>
+              <w:fldChar w:fldCharType="end"/>
+            </w:r>
+          </w:hyperlink>
+        </w:p>
+        <w:p>
+          <w:r>
+            <w:rPr>
+              <w:b/>
+              <w:bCs/>
+            </w:rPr>
+            <w:fldChar w:fldCharType="end"/>
+          </w:r>
+        </w:p>
+      </w:sdtContent>
+    </w:sdt>
+    <w:p>
+      <w:pPr>
+        <w:jc w:val="center"/>
+        <w:rPr>
+          <w:rFonts w:ascii="Times New Roman" w:hAnsi="Times New Roman" w:cs="Times New Roman"/>
+          <w:b/>
+          <w:sz w:val="28"/>
+          <w:szCs w:val="28"/>
+        </w:rPr>
+      </w:pPr>
+    </w:p>
+    <w:p>
+      <w:pPr>
+        <w:rPr>
+          <w:rFonts w:asciiTheme="majorHAnsi" w:eastAsiaTheme="majorEastAsia" w:hAnsiTheme="majorHAnsi" w:cstheme="majorBidi"/>
+          <w:color w:val="2E74B5" w:themeColor="accent1" w:themeShade="BF"/>
+          <w:sz w:val="32"/>
+          <w:szCs w:val="32"/>
+        </w:rPr>
+      </w:pPr>
+      <w:r>
+        <w:br w:type="page"/>
+      </w:r>
+    </w:p>
+    <w:p>
+      <w:pPr>
+        <w:pStyle w:val="Heading1"/>
+        <w:numPr>
+          <w:ilvl w:val="0"/>
+          <w:numId w:val="5"/>
+        </w:numPr>
+      </w:pPr>
+      <w:bookmarkStart w:id="0" w:name="_Toc497210906"/>
+      <w:r>
+        <w:lastRenderedPageBreak/>
+        <w:t>Įžanga</w:t>
+      </w:r>
       <w:bookmarkEnd w:id="0"/>
     </w:p>
+    <w:p/>
+    <w:p>
+      <w:pPr>
+        <w:spacing w:line="360" w:lineRule="auto"/>
+        <w:rPr>
+          <w:rFonts w:ascii="Times New Roman" w:hAnsi="Times New Roman" w:cs="Times New Roman"/>
+          <w:sz w:val="24"/>
+          <w:szCs w:val="24"/>
+        </w:rPr>
+      </w:pPr>
+      <w:r>
+        <w:rPr>
+          <w:rFonts w:ascii="Times New Roman" w:hAnsi="Times New Roman" w:cs="Times New Roman"/>
+          <w:sz w:val="24"/>
+          <w:szCs w:val="24"/>
+        </w:rPr>
+        <w:t>Įžanga.</w:t>
+      </w:r>
+    </w:p>
+    <w:p>
+      <w:pPr>
+        <w:pStyle w:val="Heading1"/>
+        <w:numPr>
+          <w:ilvl w:val="0"/>
+          <w:numId w:val="5"/>
+        </w:numPr>
+      </w:pPr>
+      <w:bookmarkStart w:id="1" w:name="_Toc497210907"/>
+      <w:r>
+        <w:t>Dėstomoji dalis</w:t>
+      </w:r>
+      <w:bookmarkEnd w:id="1"/>
+    </w:p>
+    <w:p/>
+    <w:p>
+      <w:pPr>
+        <w:autoSpaceDE w:val="0"/>
+        <w:autoSpaceDN w:val="0"/>
+        <w:adjustRightInd w:val="0"/>
+        <w:spacing w:after="0" w:line="360" w:lineRule="auto"/>
+        <w:rPr>
+          <w:rFonts w:ascii="Times New Roman" w:hAnsi="Times New Roman" w:cs="Times New Roman"/>
+          <w:color w:val="000000"/>
+          <w:sz w:val="24"/>
+          <w:szCs w:val="24"/>
+        </w:rPr>
+      </w:pPr>
+      <w:r>
+        <w:rPr>
+          <w:rFonts w:ascii="Times New Roman" w:hAnsi="Times New Roman" w:cs="Times New Roman"/>
+          <w:color w:val="000000"/>
+          <w:sz w:val="24"/>
+          <w:szCs w:val="24"/>
+        </w:rPr>
+        <w:t>Dėstomoji dalis</w:t>
+      </w:r>
+      <w:r>
+        <w:rPr>
+          <w:rFonts w:ascii="Times New Roman" w:hAnsi="Times New Roman" w:cs="Times New Roman"/>
+          <w:color w:val="000000"/>
+          <w:sz w:val="24"/>
+          <w:szCs w:val="24"/>
+        </w:rPr>
+        <w:t>.</w:t>
+      </w:r>
+    </w:p>
+    <w:p>
+      <w:pPr>
+        <w:pStyle w:val="Heading1"/>
+        <w:numPr>
+          <w:ilvl w:val="0"/>
+          <w:numId w:val="5"/>
+        </w:numPr>
+      </w:pPr>
+      <w:bookmarkStart w:id="2" w:name="_Toc497210908"/>
+      <w:r>
+        <w:t>Kolumbijos ekonomika</w:t>
+      </w:r>
+    </w:p>
+    <w:p>
+      <w:pPr>
+        <w:pStyle w:val="Heading1"/>
+        <w:numPr>
+          <w:ilvl w:val="0"/>
+          <w:numId w:val="5"/>
+        </w:numPr>
+      </w:pPr>
+      <w:r>
+        <w:t>Kolumbijos demografija</w:t>
+      </w:r>
+    </w:p>
+    <w:p>
+      <w:pPr>
+        <w:pStyle w:val="Heading1"/>
+        <w:numPr>
+          <w:ilvl w:val="0"/>
+          <w:numId w:val="5"/>
+        </w:numPr>
+      </w:pPr>
+      <w:r>
+        <w:t>Kolumbijos ekologija</w:t>
+      </w:r>
+    </w:p>
+    <w:p>
+      <w:pPr>
+        <w:pStyle w:val="Heading1"/>
+        <w:numPr>
+          <w:ilvl w:val="0"/>
+          <w:numId w:val="5"/>
+        </w:numPr>
+      </w:pPr>
+      <w:r>
+        <w:t>Kolumbijos socialinė</w:t>
+      </w:r>
+      <w:bookmarkStart w:id="3" w:name="_GoBack"/>
+      <w:bookmarkEnd w:id="3"/>
+      <w:r>
+        <w:t xml:space="preserve"> situacija</w:t>
+      </w:r>
+    </w:p>
+    <w:p>
+      <w:pPr>
+        <w:pStyle w:val="Heading1"/>
+        <w:numPr>
+          <w:ilvl w:val="0"/>
+          <w:numId w:val="5"/>
+        </w:numPr>
+      </w:pPr>
+      <w:r>
+        <w:t>Kolumbijos politika</w:t>
+      </w:r>
+    </w:p>
+    <w:p>
+      <w:pPr>
+        <w:pStyle w:val="Heading1"/>
+        <w:numPr>
+          <w:ilvl w:val="0"/>
+          <w:numId w:val="5"/>
+        </w:numPr>
+      </w:pPr>
+      <w:r>
+        <w:t>Kolumbijos švietimas</w:t>
+      </w:r>
+    </w:p>
+    <w:p>
+      <w:pPr>
+        <w:pStyle w:val="Heading1"/>
+        <w:numPr>
+          <w:ilvl w:val="0"/>
+          <w:numId w:val="5"/>
+        </w:numPr>
+      </w:pPr>
+      <w:r>
+        <w:t>Išvados</w:t>
+      </w:r>
+      <w:bookmarkEnd w:id="2"/>
+    </w:p>
+    <w:p/>
+    <w:p>
+      <w:pPr>
+        <w:spacing w:line="360" w:lineRule="auto"/>
+      </w:pPr>
+      <w:r>
+        <w:rPr>
+          <w:rFonts w:ascii="Times New Roman" w:hAnsi="Times New Roman" w:cs="Times New Roman"/>
+          <w:sz w:val="24"/>
+          <w:szCs w:val="24"/>
+        </w:rPr>
+        <w:t>Išvados.</w:t>
+      </w:r>
+    </w:p>
+    <w:p>
+      <w:pPr>
+        <w:pStyle w:val="Heading1"/>
+        <w:numPr>
+          <w:ilvl w:val="0"/>
+          <w:numId w:val="5"/>
+        </w:numPr>
+      </w:pPr>
+      <w:bookmarkStart w:id="4" w:name="_Toc497210909"/>
+      <w:r>
+        <w:t>Literatūra</w:t>
+      </w:r>
+      <w:bookmarkEnd w:id="4"/>
+    </w:p>
+    <w:p/>
+    <w:p>
+      <w:r>
+        <w:t>Literatūra</w:t>
+      </w:r>
+    </w:p>
+    <w:p/>
+    <w:p/>
     <w:sectPr>
-      <w:pgSz w:w="12240" w:h="15840"/>
-      <w:pgMar w:top="1440" w:right="1440" w:bottom="1440" w:left="1440" w:header="720" w:footer="720" w:gutter="0"/>
-      <w:cols w:space="720"/>
+      <w:footerReference w:type="default" r:id="rId9"/>
+      <w:pgSz w:w="11906" w:h="16838"/>
+      <w:pgMar w:top="1134" w:right="851" w:bottom="1134" w:left="1985" w:header="709" w:footer="709" w:gutter="0"/>
+      <w:cols w:space="708"/>
+      <w:titlePg/>
       <w:docGrid w:linePitch="360"/>
     </w:sectPr>
   </w:body>
 </w:document>
+</file>
+
+<file path=word/endnotes.xml><?xml version="1.0" encoding="utf-8"?>
+<w:endnotes xmlns:wpc="http://schemas.microsoft.com/office/word/2010/wordprocessingCanvas" xmlns:cx="http://schemas.microsoft.com/office/drawing/2014/chartex" xmlns:cx1="http://schemas.microsoft.com/office/drawing/2015/9/8/chartex" xmlns:cx2="http://schemas.microsoft.com/office/drawing/2015/10/21/chartex" xmlns:cx3="http://schemas.microsoft.com/office/drawing/2016/5/9/chartex" xmlns:cx4="http://schemas.microsoft.com/office/drawing/2016/5/10/chartex" xmlns:cx5="http://schemas.microsoft.com/office/drawing/2016/5/11/chartex" xmlns:cx6="http://schemas.microsoft.com/office/drawing/2016/5/12/chartex" xmlns:cx7="http://schemas.microsoft.com/office/drawing/2016/5/13/chartex" xmlns:cx8="http://schemas.microsoft.com/office/drawing/2016/5/14/chartex" xmlns:mc="http://schemas.openxmlformats.org/markup-compatibility/2006" xmlns:aink="http://schemas.microsoft.com/office/drawing/2016/ink" xmlns:am3d="http://schemas.microsoft.com/office/drawing/2017/model3d" xmlns:o="urn:schemas-microsoft-com:office:office" xmlns:r="http://schemas.openxmlformats.org/officeDocument/2006/relationships" xmlns:m="http://schemas.openxmlformats.org/officeDocument/2006/math" xmlns:v="urn:schemas-microsoft-com:vml" xmlns:wp14="http://schemas.microsoft.com/office/word/2010/wordprocessingDrawing" xmlns:wp="http://schemas.openxmlformats.org/drawingml/2006/wordprocessingDrawing" xmlns:w10="urn:schemas-microsoft-com:office:word" xmlns:w="http://schemas.openxmlformats.org/wordprocessingml/2006/main" xmlns:w14="http://schemas.microsoft.com/office/word/2010/wordml" xmlns:w15="http://schemas.microsoft.com/office/word/2012/wordml" xmlns:w16cid="http://schemas.microsoft.com/office/word/2016/wordml/cid" xmlns:w16se="http://schemas.microsoft.com/office/word/2015/wordml/symex" xmlns:wpg="http://schemas.microsoft.com/office/word/2010/wordprocessingGroup" xmlns:wpi="http://schemas.microsoft.com/office/word/2010/wordprocessingInk" xmlns:wne="http://schemas.microsoft.com/office/word/2006/wordml" xmlns:wps="http://schemas.microsoft.com/office/word/2010/wordprocessingShape" mc:Ignorable="w14 w15 w16se w16cid wp14">
+  <w:endnote w:type="separator" w:id="-1">
+    <w:p>
+      <w:pPr>
+        <w:spacing w:after="0" w:line="240" w:lineRule="auto"/>
+      </w:pPr>
+      <w:r>
+        <w:separator/>
+      </w:r>
+    </w:p>
+  </w:endnote>
+  <w:endnote w:type="continuationSeparator" w:id="0">
+    <w:p>
+      <w:pPr>
+        <w:spacing w:after="0" w:line="240" w:lineRule="auto"/>
+      </w:pPr>
+      <w:r>
+        <w:continuationSeparator/>
+      </w:r>
+    </w:p>
+  </w:endnote>
+</w:endnotes>
+</file>
+
+<file path=word/footer1.xml><?xml version="1.0" encoding="utf-8"?>
+<w:ftr xmlns:wpc="http://schemas.microsoft.com/office/word/2010/wordprocessingCanvas" xmlns:cx="http://schemas.microsoft.com/office/drawing/2014/chartex" xmlns:cx1="http://schemas.microsoft.com/office/drawing/2015/9/8/chartex" xmlns:cx2="http://schemas.microsoft.com/office/drawing/2015/10/21/chartex" xmlns:cx3="http://schemas.microsoft.com/office/drawing/2016/5/9/chartex" xmlns:cx4="http://schemas.microsoft.com/office/drawing/2016/5/10/chartex" xmlns:cx5="http://schemas.microsoft.com/office/drawing/2016/5/11/chartex" xmlns:cx6="http://schemas.microsoft.com/office/drawing/2016/5/12/chartex" xmlns:cx7="http://schemas.microsoft.com/office/drawing/2016/5/13/chartex" xmlns:cx8="http://schemas.microsoft.com/office/drawing/2016/5/14/chartex" xmlns:mc="http://schemas.openxmlformats.org/markup-compatibility/2006" xmlns:aink="http://schemas.microsoft.com/office/drawing/2016/ink" xmlns:am3d="http://schemas.microsoft.com/office/drawing/2017/model3d" xmlns:o="urn:schemas-microsoft-com:office:office" xmlns:r="http://schemas.openxmlformats.org/officeDocument/2006/relationships" xmlns:m="http://schemas.openxmlformats.org/officeDocument/2006/math" xmlns:v="urn:schemas-microsoft-com:vml" xmlns:wp14="http://schemas.microsoft.com/office/word/2010/wordprocessingDrawing" xmlns:wp="http://schemas.openxmlformats.org/drawingml/2006/wordprocessingDrawing" xmlns:w10="urn:schemas-microsoft-com:office:word" xmlns:w="http://schemas.openxmlformats.org/wordprocessingml/2006/main" xmlns:w14="http://schemas.microsoft.com/office/word/2010/wordml" xmlns:w15="http://schemas.microsoft.com/office/word/2012/wordml" xmlns:w16cid="http://schemas.microsoft.com/office/word/2016/wordml/cid" xmlns:w16se="http://schemas.microsoft.com/office/word/2015/wordml/symex" xmlns:wpg="http://schemas.microsoft.com/office/word/2010/wordprocessingGroup" xmlns:wpi="http://schemas.microsoft.com/office/word/2010/wordprocessingInk" xmlns:wne="http://schemas.microsoft.com/office/word/2006/wordml" xmlns:wps="http://schemas.microsoft.com/office/word/2010/wordprocessingShape" mc:Ignorable="w14 w15 w16se w16cid wp14">
+  <w:sdt>
+    <w:sdtPr>
+      <w:id w:val="504946022"/>
+      <w:docPartObj>
+        <w:docPartGallery w:val="Page Numbers (Bottom of Page)"/>
+        <w:docPartUnique/>
+      </w:docPartObj>
+    </w:sdtPr>
+    <w:sdtEndPr/>
+    <w:sdtContent>
+      <w:p>
+        <w:pPr>
+          <w:pStyle w:val="Footer"/>
+          <w:jc w:val="right"/>
+        </w:pPr>
+        <w:r>
+          <w:fldChar w:fldCharType="begin"/>
+        </w:r>
+        <w:r>
+          <w:instrText>PAGE   \* MERGEFORMAT</w:instrText>
+        </w:r>
+        <w:r>
+          <w:fldChar w:fldCharType="separate"/>
+        </w:r>
+        <w:r>
+          <w:rPr>
+            <w:noProof/>
+          </w:rPr>
+          <w:t>3</w:t>
+        </w:r>
+        <w:r>
+          <w:fldChar w:fldCharType="end"/>
+        </w:r>
+      </w:p>
+    </w:sdtContent>
+  </w:sdt>
+  <w:p>
+    <w:pPr>
+      <w:pStyle w:val="Footer"/>
+    </w:pPr>
+  </w:p>
+</w:ftr>
+</file>
+
+<file path=word/footnotes.xml><?xml version="1.0" encoding="utf-8"?>
+<w:footnotes xmlns:wpc="http://schemas.microsoft.com/office/word/2010/wordprocessingCanvas" xmlns:cx="http://schemas.microsoft.com/office/drawing/2014/chartex" xmlns:cx1="http://schemas.microsoft.com/office/drawing/2015/9/8/chartex" xmlns:cx2="http://schemas.microsoft.com/office/drawing/2015/10/21/chartex" xmlns:cx3="http://schemas.microsoft.com/office/drawing/2016/5/9/chartex" xmlns:cx4="http://schemas.microsoft.com/office/drawing/2016/5/10/chartex" xmlns:cx5="http://schemas.microsoft.com/office/drawing/2016/5/11/chartex" xmlns:cx6="http://schemas.microsoft.com/office/drawing/2016/5/12/chartex" xmlns:cx7="http://schemas.microsoft.com/office/drawing/2016/5/13/chartex" xmlns:cx8="http://schemas.microsoft.com/office/drawing/2016/5/14/chartex" xmlns:mc="http://schemas.openxmlformats.org/markup-compatibility/2006" xmlns:aink="http://schemas.microsoft.com/office/drawing/2016/ink" xmlns:am3d="http://schemas.microsoft.com/office/drawing/2017/model3d" xmlns:o="urn:schemas-microsoft-com:office:office" xmlns:r="http://schemas.openxmlformats.org/officeDocument/2006/relationships" xmlns:m="http://schemas.openxmlformats.org/officeDocument/2006/math" xmlns:v="urn:schemas-microsoft-com:vml" xmlns:wp14="http://schemas.microsoft.com/office/word/2010/wordprocessingDrawing" xmlns:wp="http://schemas.openxmlformats.org/drawingml/2006/wordprocessingDrawing" xmlns:w10="urn:schemas-microsoft-com:office:word" xmlns:w="http://schemas.openxmlformats.org/wordprocessingml/2006/main" xmlns:w14="http://schemas.microsoft.com/office/word/2010/wordml" xmlns:w15="http://schemas.microsoft.com/office/word/2012/wordml" xmlns:w16cid="http://schemas.microsoft.com/office/word/2016/wordml/cid" xmlns:w16se="http://schemas.microsoft.com/office/word/2015/wordml/symex" xmlns:wpg="http://schemas.microsoft.com/office/word/2010/wordprocessingGroup" xmlns:wpi="http://schemas.microsoft.com/office/word/2010/wordprocessingInk" xmlns:wne="http://schemas.microsoft.com/office/word/2006/wordml" xmlns:wps="http://schemas.microsoft.com/office/word/2010/wordprocessingShape" mc:Ignorable="w14 w15 w16se w16cid wp14">
+  <w:footnote w:type="separator" w:id="-1">
+    <w:p>
+      <w:pPr>
+        <w:spacing w:after="0" w:line="240" w:lineRule="auto"/>
+      </w:pPr>
+      <w:r>
+        <w:separator/>
+      </w:r>
+    </w:p>
+  </w:footnote>
+  <w:footnote w:type="continuationSeparator" w:id="0">
+    <w:p>
+      <w:pPr>
+        <w:spacing w:after="0" w:line="240" w:lineRule="auto"/>
+      </w:pPr>
+      <w:r>
+        <w:continuationSeparator/>
+      </w:r>
+    </w:p>
+  </w:footnote>
+</w:footnotes>
+</file>
+
+<file path=word/numbering.xml><?xml version="1.0" encoding="utf-8"?>
+<w:numbering xmlns:wpc="http://schemas.microsoft.com/office/word/2010/wordprocessingCanvas" xmlns:cx="http://schemas.microsoft.com/office/drawing/2014/chartex" xmlns:cx1="http://schemas.microsoft.com/office/drawing/2015/9/8/chartex" xmlns:cx2="http://schemas.microsoft.com/office/drawing/2015/10/21/chartex" xmlns:cx3="http://schemas.microsoft.com/office/drawing/2016/5/9/chartex" xmlns:cx4="http://schemas.microsoft.com/office/drawing/2016/5/10/chartex" xmlns:cx5="http://schemas.microsoft.com/office/drawing/2016/5/11/chartex" xmlns:cx6="http://schemas.microsoft.com/office/drawing/2016/5/12/chartex" xmlns:cx7="http://schemas.microsoft.com/office/drawing/2016/5/13/chartex" xmlns:cx8="http://schemas.microsoft.com/office/drawing/2016/5/14/chartex" xmlns:mc="http://schemas.openxmlformats.org/markup-compatibility/2006" xmlns:aink="http://schemas.microsoft.com/office/drawing/2016/ink" xmlns:am3d="http://schemas.microsoft.com/office/drawing/2017/model3d" xmlns:o="urn:schemas-microsoft-com:office:office" xmlns:r="http://schemas.openxmlformats.org/officeDocument/2006/relationships" xmlns:m="http://schemas.openxmlformats.org/officeDocument/2006/math" xmlns:v="urn:schemas-microsoft-com:vml" xmlns:wp14="http://schemas.microsoft.com/office/word/2010/wordprocessingDrawing" xmlns:wp="http://schemas.openxmlformats.org/drawingml/2006/wordprocessingDrawing" xmlns:w10="urn:schemas-microsoft-com:office:word" xmlns:w="http://schemas.openxmlformats.org/wordprocessingml/2006/main" xmlns:w14="http://schemas.microsoft.com/office/word/2010/wordml" xmlns:w15="http://schemas.microsoft.com/office/word/2012/wordml" xmlns:w16cid="http://schemas.microsoft.com/office/word/2016/wordml/cid" xmlns:w16se="http://schemas.microsoft.com/office/word/2015/wordml/symex" xmlns:wpg="http://schemas.microsoft.com/office/word/2010/wordprocessingGroup" xmlns:wpi="http://schemas.microsoft.com/office/word/2010/wordprocessingInk" xmlns:wne="http://schemas.microsoft.com/office/word/2006/wordml" xmlns:wps="http://schemas.microsoft.com/office/word/2010/wordprocessingShape" mc:Ignorable="w14 w15 w16se w16cid wp14">
+  <w:abstractNum w:abstractNumId="0" w15:restartNumberingAfterBreak="0">
+    <w:nsid w:val="14385510"/>
+    <w:multiLevelType w:val="multilevel"/>
+    <w:tmpl w:val="0409001F"/>
+    <w:lvl w:ilvl="0">
+      <w:start w:val="1"/>
+      <w:numFmt w:val="decimal"/>
+      <w:lvlText w:val="%1."/>
+      <w:lvlJc w:val="left"/>
+      <w:pPr>
+        <w:ind w:left="360" w:hanging="360"/>
+      </w:pPr>
+      <w:rPr>
+        <w:rFonts w:hint="default"/>
+      </w:rPr>
+    </w:lvl>
+    <w:lvl w:ilvl="1">
+      <w:start w:val="1"/>
+      <w:numFmt w:val="decimal"/>
+      <w:lvlText w:val="%1.%2."/>
+      <w:lvlJc w:val="left"/>
+      <w:pPr>
+        <w:ind w:left="792" w:hanging="432"/>
+      </w:pPr>
+    </w:lvl>
+    <w:lvl w:ilvl="2">
+      <w:start w:val="1"/>
+      <w:numFmt w:val="decimal"/>
+      <w:lvlText w:val="%1.%2.%3."/>
+      <w:lvlJc w:val="left"/>
+      <w:pPr>
+        <w:ind w:left="1224" w:hanging="504"/>
+      </w:pPr>
+    </w:lvl>
+    <w:lvl w:ilvl="3">
+      <w:start w:val="1"/>
+      <w:numFmt w:val="decimal"/>
+      <w:lvlText w:val="%1.%2.%3.%4."/>
+      <w:lvlJc w:val="left"/>
+      <w:pPr>
+        <w:ind w:left="1728" w:hanging="648"/>
+      </w:pPr>
+    </w:lvl>
+    <w:lvl w:ilvl="4">
+      <w:start w:val="1"/>
+      <w:numFmt w:val="decimal"/>
+      <w:lvlText w:val="%1.%2.%3.%4.%5."/>
+      <w:lvlJc w:val="left"/>
+      <w:pPr>
+        <w:ind w:left="2232" w:hanging="792"/>
+      </w:pPr>
+    </w:lvl>
+    <w:lvl w:ilvl="5">
+      <w:start w:val="1"/>
+      <w:numFmt w:val="decimal"/>
+      <w:lvlText w:val="%1.%2.%3.%4.%5.%6."/>
+      <w:lvlJc w:val="left"/>
+      <w:pPr>
+        <w:ind w:left="2736" w:hanging="936"/>
+      </w:pPr>
+    </w:lvl>
+    <w:lvl w:ilvl="6">
+      <w:start w:val="1"/>
+      <w:numFmt w:val="decimal"/>
+      <w:lvlText w:val="%1.%2.%3.%4.%5.%6.%7."/>
+      <w:lvlJc w:val="left"/>
+      <w:pPr>
+        <w:ind w:left="3240" w:hanging="1080"/>
+      </w:pPr>
+    </w:lvl>
+    <w:lvl w:ilvl="7">
+      <w:start w:val="1"/>
+      <w:numFmt w:val="decimal"/>
+      <w:lvlText w:val="%1.%2.%3.%4.%5.%6.%7.%8."/>
+      <w:lvlJc w:val="left"/>
+      <w:pPr>
+        <w:ind w:left="3744" w:hanging="1224"/>
+      </w:pPr>
+    </w:lvl>
+    <w:lvl w:ilvl="8">
+      <w:start w:val="1"/>
+      <w:numFmt w:val="decimal"/>
+      <w:lvlText w:val="%1.%2.%3.%4.%5.%6.%7.%8.%9."/>
+      <w:lvlJc w:val="left"/>
+      <w:pPr>
+        <w:ind w:left="4320" w:hanging="1440"/>
+      </w:pPr>
+    </w:lvl>
+  </w:abstractNum>
+  <w:abstractNum w:abstractNumId="1" w15:restartNumberingAfterBreak="0">
+    <w:nsid w:val="16265434"/>
+    <w:multiLevelType w:val="hybridMultilevel"/>
+    <w:tmpl w:val="ABC8CCC8"/>
+    <w:lvl w:ilvl="0" w:tplc="0C09000F">
+      <w:start w:val="1"/>
+      <w:numFmt w:val="decimal"/>
+      <w:lvlText w:val="%1."/>
+      <w:lvlJc w:val="left"/>
+      <w:pPr>
+        <w:ind w:left="720" w:hanging="360"/>
+      </w:pPr>
+      <w:rPr>
+        <w:rFonts w:hint="default"/>
+      </w:rPr>
+    </w:lvl>
+    <w:lvl w:ilvl="1" w:tplc="0C090019" w:tentative="1">
+      <w:start w:val="1"/>
+      <w:numFmt w:val="lowerLetter"/>
+      <w:lvlText w:val="%2."/>
+      <w:lvlJc w:val="left"/>
+      <w:pPr>
+        <w:ind w:left="1440" w:hanging="360"/>
+      </w:pPr>
+    </w:lvl>
+    <w:lvl w:ilvl="2" w:tplc="0C09001B" w:tentative="1">
+      <w:start w:val="1"/>
+      <w:numFmt w:val="lowerRoman"/>
+      <w:lvlText w:val="%3."/>
+      <w:lvlJc w:val="right"/>
+      <w:pPr>
+        <w:ind w:left="2160" w:hanging="180"/>
+      </w:pPr>
+    </w:lvl>
+    <w:lvl w:ilvl="3" w:tplc="0C09000F" w:tentative="1">
+      <w:start w:val="1"/>
+      <w:numFmt w:val="decimal"/>
+      <w:lvlText w:val="%4."/>
+      <w:lvlJc w:val="left"/>
+      <w:pPr>
+        <w:ind w:left="2880" w:hanging="360"/>
+      </w:pPr>
+    </w:lvl>
+    <w:lvl w:ilvl="4" w:tplc="0C090019" w:tentative="1">
+      <w:start w:val="1"/>
+      <w:numFmt w:val="lowerLetter"/>
+      <w:lvlText w:val="%5."/>
+      <w:lvlJc w:val="left"/>
+      <w:pPr>
+        <w:ind w:left="3600" w:hanging="360"/>
+      </w:pPr>
+    </w:lvl>
+    <w:lvl w:ilvl="5" w:tplc="0C09001B" w:tentative="1">
+      <w:start w:val="1"/>
+      <w:numFmt w:val="lowerRoman"/>
+      <w:lvlText w:val="%6."/>
+      <w:lvlJc w:val="right"/>
+      <w:pPr>
+        <w:ind w:left="4320" w:hanging="180"/>
+      </w:pPr>
+    </w:lvl>
+    <w:lvl w:ilvl="6" w:tplc="0C09000F" w:tentative="1">
+      <w:start w:val="1"/>
+      <w:numFmt w:val="decimal"/>
+      <w:lvlText w:val="%7."/>
+      <w:lvlJc w:val="left"/>
+      <w:pPr>
+        <w:ind w:left="5040" w:hanging="360"/>
+      </w:pPr>
+    </w:lvl>
+    <w:lvl w:ilvl="7" w:tplc="0C090019" w:tentative="1">
+      <w:start w:val="1"/>
+      <w:numFmt w:val="lowerLetter"/>
+      <w:lvlText w:val="%8."/>
+      <w:lvlJc w:val="left"/>
+      <w:pPr>
+        <w:ind w:left="5760" w:hanging="360"/>
+      </w:pPr>
+    </w:lvl>
+    <w:lvl w:ilvl="8" w:tplc="0C09001B" w:tentative="1">
+      <w:start w:val="1"/>
+      <w:numFmt w:val="lowerRoman"/>
+      <w:lvlText w:val="%9."/>
+      <w:lvlJc w:val="right"/>
+      <w:pPr>
+        <w:ind w:left="6480" w:hanging="180"/>
+      </w:pPr>
+    </w:lvl>
+  </w:abstractNum>
+  <w:abstractNum w:abstractNumId="2" w15:restartNumberingAfterBreak="0">
+    <w:nsid w:val="1A990835"/>
+    <w:multiLevelType w:val="multilevel"/>
+    <w:tmpl w:val="0409001F"/>
+    <w:lvl w:ilvl="0">
+      <w:start w:val="1"/>
+      <w:numFmt w:val="decimal"/>
+      <w:lvlText w:val="%1."/>
+      <w:lvlJc w:val="left"/>
+      <w:pPr>
+        <w:ind w:left="360" w:hanging="360"/>
+      </w:pPr>
+      <w:rPr>
+        <w:rFonts w:hint="default"/>
+      </w:rPr>
+    </w:lvl>
+    <w:lvl w:ilvl="1">
+      <w:start w:val="1"/>
+      <w:numFmt w:val="decimal"/>
+      <w:lvlText w:val="%1.%2."/>
+      <w:lvlJc w:val="left"/>
+      <w:pPr>
+        <w:ind w:left="792" w:hanging="432"/>
+      </w:pPr>
+    </w:lvl>
+    <w:lvl w:ilvl="2">
+      <w:start w:val="1"/>
+      <w:numFmt w:val="decimal"/>
+      <w:lvlText w:val="%1.%2.%3."/>
+      <w:lvlJc w:val="left"/>
+      <w:pPr>
+        <w:ind w:left="1224" w:hanging="504"/>
+      </w:pPr>
+    </w:lvl>
+    <w:lvl w:ilvl="3">
+      <w:start w:val="1"/>
+      <w:numFmt w:val="decimal"/>
+      <w:lvlText w:val="%1.%2.%3.%4."/>
+      <w:lvlJc w:val="left"/>
+      <w:pPr>
+        <w:ind w:left="1728" w:hanging="648"/>
+      </w:pPr>
+    </w:lvl>
+    <w:lvl w:ilvl="4">
+      <w:start w:val="1"/>
+      <w:numFmt w:val="decimal"/>
+      <w:lvlText w:val="%1.%2.%3.%4.%5."/>
+      <w:lvlJc w:val="left"/>
+      <w:pPr>
+        <w:ind w:left="2232" w:hanging="792"/>
+      </w:pPr>
+    </w:lvl>
+    <w:lvl w:ilvl="5">
+      <w:start w:val="1"/>
+      <w:numFmt w:val="decimal"/>
+      <w:lvlText w:val="%1.%2.%3.%4.%5.%6."/>
+      <w:lvlJc w:val="left"/>
+      <w:pPr>
+        <w:ind w:left="2736" w:hanging="936"/>
+      </w:pPr>
+    </w:lvl>
+    <w:lvl w:ilvl="6">
+      <w:start w:val="1"/>
+      <w:numFmt w:val="decimal"/>
+      <w:lvlText w:val="%1.%2.%3.%4.%5.%6.%7."/>
+      <w:lvlJc w:val="left"/>
+      <w:pPr>
+        <w:ind w:left="3240" w:hanging="1080"/>
+      </w:pPr>
+    </w:lvl>
+    <w:lvl w:ilvl="7">
+      <w:start w:val="1"/>
+      <w:numFmt w:val="decimal"/>
+      <w:lvlText w:val="%1.%2.%3.%4.%5.%6.%7.%8."/>
+      <w:lvlJc w:val="left"/>
+      <w:pPr>
+        <w:ind w:left="3744" w:hanging="1224"/>
+      </w:pPr>
+    </w:lvl>
+    <w:lvl w:ilvl="8">
+      <w:start w:val="1"/>
+      <w:numFmt w:val="decimal"/>
+      <w:lvlText w:val="%1.%2.%3.%4.%5.%6.%7.%8.%9."/>
+      <w:lvlJc w:val="left"/>
+      <w:pPr>
+        <w:ind w:left="4320" w:hanging="1440"/>
+      </w:pPr>
+    </w:lvl>
+  </w:abstractNum>
+  <w:abstractNum w:abstractNumId="3" w15:restartNumberingAfterBreak="0">
+    <w:nsid w:val="2F44057C"/>
+    <w:multiLevelType w:val="multilevel"/>
+    <w:tmpl w:val="0409001F"/>
+    <w:lvl w:ilvl="0">
+      <w:start w:val="1"/>
+      <w:numFmt w:val="decimal"/>
+      <w:lvlText w:val="%1."/>
+      <w:lvlJc w:val="left"/>
+      <w:pPr>
+        <w:ind w:left="360" w:hanging="360"/>
+      </w:pPr>
+      <w:rPr>
+        <w:rFonts w:hint="default"/>
+      </w:rPr>
+    </w:lvl>
+    <w:lvl w:ilvl="1">
+      <w:start w:val="1"/>
+      <w:numFmt w:val="decimal"/>
+      <w:lvlText w:val="%1.%2."/>
+      <w:lvlJc w:val="left"/>
+      <w:pPr>
+        <w:ind w:left="792" w:hanging="432"/>
+      </w:pPr>
+    </w:lvl>
+    <w:lvl w:ilvl="2">
+      <w:start w:val="1"/>
+      <w:numFmt w:val="decimal"/>
+      <w:lvlText w:val="%1.%2.%3."/>
+      <w:lvlJc w:val="left"/>
+      <w:pPr>
+        <w:ind w:left="1224" w:hanging="504"/>
+      </w:pPr>
+    </w:lvl>
+    <w:lvl w:ilvl="3">
+      <w:start w:val="1"/>
+      <w:numFmt w:val="decimal"/>
+      <w:lvlText w:val="%1.%2.%3.%4."/>
+      <w:lvlJc w:val="left"/>
+      <w:pPr>
+        <w:ind w:left="1728" w:hanging="648"/>
+      </w:pPr>
+    </w:lvl>
+    <w:lvl w:ilvl="4">
+      <w:start w:val="1"/>
+      <w:numFmt w:val="decimal"/>
+      <w:lvlText w:val="%1.%2.%3.%4.%5."/>
+      <w:lvlJc w:val="left"/>
+      <w:pPr>
+        <w:ind w:left="2232" w:hanging="792"/>
+      </w:pPr>
+    </w:lvl>
+    <w:lvl w:ilvl="5">
+      <w:start w:val="1"/>
+      <w:numFmt w:val="decimal"/>
+      <w:lvlText w:val="%1.%2.%3.%4.%5.%6."/>
+      <w:lvlJc w:val="left"/>
+      <w:pPr>
+        <w:ind w:left="2736" w:hanging="936"/>
+      </w:pPr>
+    </w:lvl>
+    <w:lvl w:ilvl="6">
+      <w:start w:val="1"/>
+      <w:numFmt w:val="decimal"/>
+      <w:lvlText w:val="%1.%2.%3.%4.%5.%6.%7."/>
+      <w:lvlJc w:val="left"/>
+      <w:pPr>
+        <w:ind w:left="3240" w:hanging="1080"/>
+      </w:pPr>
+    </w:lvl>
+    <w:lvl w:ilvl="7">
+      <w:start w:val="1"/>
+      <w:numFmt w:val="decimal"/>
+      <w:lvlText w:val="%1.%2.%3.%4.%5.%6.%7.%8."/>
+      <w:lvlJc w:val="left"/>
+      <w:pPr>
+        <w:ind w:left="3744" w:hanging="1224"/>
+      </w:pPr>
+    </w:lvl>
+    <w:lvl w:ilvl="8">
+      <w:start w:val="1"/>
+      <w:numFmt w:val="decimal"/>
+      <w:lvlText w:val="%1.%2.%3.%4.%5.%6.%7.%8.%9."/>
+      <w:lvlJc w:val="left"/>
+      <w:pPr>
+        <w:ind w:left="4320" w:hanging="1440"/>
+      </w:pPr>
+    </w:lvl>
+  </w:abstractNum>
+  <w:abstractNum w:abstractNumId="4" w15:restartNumberingAfterBreak="0">
+    <w:nsid w:val="42EF03F9"/>
+    <w:multiLevelType w:val="multilevel"/>
+    <w:tmpl w:val="3FE486A0"/>
+    <w:lvl w:ilvl="0">
+      <w:start w:val="5"/>
+      <w:numFmt w:val="decimal"/>
+      <w:lvlText w:val="%1"/>
+      <w:lvlJc w:val="left"/>
+      <w:pPr>
+        <w:ind w:left="375" w:hanging="375"/>
+      </w:pPr>
+      <w:rPr>
+        <w:rFonts w:hint="default"/>
+      </w:rPr>
+    </w:lvl>
+    <w:lvl w:ilvl="1">
+      <w:start w:val="1"/>
+      <w:numFmt w:val="decimal"/>
+      <w:lvlText w:val="%1.%2"/>
+      <w:lvlJc w:val="left"/>
+      <w:pPr>
+        <w:ind w:left="1455" w:hanging="375"/>
+      </w:pPr>
+      <w:rPr>
+        <w:rFonts w:hint="default"/>
+      </w:rPr>
+    </w:lvl>
+    <w:lvl w:ilvl="2">
+      <w:start w:val="1"/>
+      <w:numFmt w:val="decimal"/>
+      <w:lvlText w:val="%1.%2.%3"/>
+      <w:lvlJc w:val="left"/>
+      <w:pPr>
+        <w:ind w:left="2880" w:hanging="720"/>
+      </w:pPr>
+      <w:rPr>
+        <w:rFonts w:hint="default"/>
+      </w:rPr>
+    </w:lvl>
+    <w:lvl w:ilvl="3">
+      <w:start w:val="1"/>
+      <w:numFmt w:val="decimal"/>
+      <w:lvlText w:val="%1.%2.%3.%4"/>
+      <w:lvlJc w:val="left"/>
+      <w:pPr>
+        <w:ind w:left="4320" w:hanging="1080"/>
+      </w:pPr>
+      <w:rPr>
+        <w:rFonts w:hint="default"/>
+      </w:rPr>
+    </w:lvl>
+    <w:lvl w:ilvl="4">
+      <w:start w:val="1"/>
+      <w:numFmt w:val="decimal"/>
+      <w:lvlText w:val="%1.%2.%3.%4.%5"/>
+      <w:lvlJc w:val="left"/>
+      <w:pPr>
+        <w:ind w:left="5400" w:hanging="1080"/>
+      </w:pPr>
+      <w:rPr>
+        <w:rFonts w:hint="default"/>
+      </w:rPr>
+    </w:lvl>
+    <w:lvl w:ilvl="5">
+      <w:start w:val="1"/>
+      <w:numFmt w:val="decimal"/>
+      <w:lvlText w:val="%1.%2.%3.%4.%5.%6"/>
+      <w:lvlJc w:val="left"/>
+      <w:pPr>
+        <w:ind w:left="6840" w:hanging="1440"/>
+      </w:pPr>
+      <w:rPr>
+        <w:rFonts w:hint="default"/>
+      </w:rPr>
+    </w:lvl>
+    <w:lvl w:ilvl="6">
+      <w:start w:val="1"/>
+      <w:numFmt w:val="decimal"/>
+      <w:lvlText w:val="%1.%2.%3.%4.%5.%6.%7"/>
+      <w:lvlJc w:val="left"/>
+      <w:pPr>
+        <w:ind w:left="7920" w:hanging="1440"/>
+      </w:pPr>
+      <w:rPr>
+        <w:rFonts w:hint="default"/>
+      </w:rPr>
+    </w:lvl>
+    <w:lvl w:ilvl="7">
+      <w:start w:val="1"/>
+      <w:numFmt w:val="decimal"/>
+      <w:lvlText w:val="%1.%2.%3.%4.%5.%6.%7.%8"/>
+      <w:lvlJc w:val="left"/>
+      <w:pPr>
+        <w:ind w:left="9360" w:hanging="1800"/>
+      </w:pPr>
+      <w:rPr>
+        <w:rFonts w:hint="default"/>
+      </w:rPr>
+    </w:lvl>
+    <w:lvl w:ilvl="8">
+      <w:start w:val="1"/>
+      <w:numFmt w:val="decimal"/>
+      <w:lvlText w:val="%1.%2.%3.%4.%5.%6.%7.%8.%9"/>
+      <w:lvlJc w:val="left"/>
+      <w:pPr>
+        <w:ind w:left="10800" w:hanging="2160"/>
+      </w:pPr>
+      <w:rPr>
+        <w:rFonts w:hint="default"/>
+      </w:rPr>
+    </w:lvl>
+  </w:abstractNum>
+  <w:num w:numId="1">
+    <w:abstractNumId w:val="3"/>
+  </w:num>
+  <w:num w:numId="2">
+    <w:abstractNumId w:val="1"/>
+  </w:num>
+  <w:num w:numId="3">
+    <w:abstractNumId w:val="0"/>
+  </w:num>
+  <w:num w:numId="4">
+    <w:abstractNumId w:val="4"/>
+  </w:num>
+  <w:num w:numId="5">
+    <w:abstractNumId w:val="2"/>
+  </w:num>
+</w:numbering>
 </file>
 
 <file path=word/styles.xml><?xml version="1.0" encoding="utf-8"?>
@@ -24,7 +1675,7 @@
         <w:rFonts w:asciiTheme="minorHAnsi" w:eastAsiaTheme="minorHAnsi" w:hAnsiTheme="minorHAnsi" w:cstheme="minorBidi"/>
         <w:sz w:val="22"/>
         <w:szCs w:val="22"/>
-        <w:lang w:val="en-US" w:eastAsia="en-US" w:bidi="ar-SA"/>
+        <w:lang w:val="en-AU" w:eastAsia="en-US" w:bidi="ar-SA"/>
       </w:rPr>
     </w:rPrDefault>
     <w:pPrDefault>
@@ -139,7 +1790,6 @@
     <w:lsdException w:name="HTML Sample" w:semiHidden="1" w:unhideWhenUsed="1"/>
     <w:lsdException w:name="HTML Typewriter" w:semiHidden="1" w:unhideWhenUsed="1"/>
     <w:lsdException w:name="HTML Variable" w:semiHidden="1" w:unhideWhenUsed="1"/>
-    <w:lsdException w:name="Normal Table" w:semiHidden="1" w:unhideWhenUsed="1"/>
     <w:lsdException w:name="annotation subject" w:semiHidden="1" w:unhideWhenUsed="1"/>
     <w:lsdException w:name="No List" w:semiHidden="1" w:unhideWhenUsed="1"/>
     <w:lsdException w:name="Outline List 1" w:semiHidden="1" w:unhideWhenUsed="1"/>
@@ -183,10 +1833,8 @@
     <w:lsdException w:name="Table Elegant" w:semiHidden="1" w:unhideWhenUsed="1"/>
     <w:lsdException w:name="Table Professional" w:semiHidden="1" w:unhideWhenUsed="1"/>
     <w:lsdException w:name="Table Subtle 1" w:semiHidden="1" w:unhideWhenUsed="1"/>
-    <w:lsdException w:name="Table Subtle 2" w:semiHidden="1" w:unhideWhenUsed="1"/>
     <w:lsdException w:name="Table Web 1" w:semiHidden="1" w:unhideWhenUsed="1"/>
     <w:lsdException w:name="Table Web 2" w:semiHidden="1" w:unhideWhenUsed="1"/>
-    <w:lsdException w:name="Table Web 3" w:semiHidden="1" w:unhideWhenUsed="1"/>
     <w:lsdException w:name="Balloon Text" w:semiHidden="1" w:unhideWhenUsed="1"/>
     <w:lsdException w:name="Table Grid" w:uiPriority="39"/>
     <w:lsdException w:name="Table Theme" w:semiHidden="1" w:unhideWhenUsed="1"/>
@@ -413,6 +2061,53 @@
   <w:style w:type="paragraph" w:default="1" w:styleId="Normal">
     <w:name w:val="Normal"/>
     <w:qFormat/>
+    <w:rPr>
+      <w:lang w:val="lt-LT"/>
+    </w:rPr>
+  </w:style>
+  <w:style w:type="paragraph" w:styleId="Heading1">
+    <w:name w:val="heading 1"/>
+    <w:basedOn w:val="Normal"/>
+    <w:next w:val="Normal"/>
+    <w:link w:val="Heading1Char"/>
+    <w:uiPriority w:val="9"/>
+    <w:qFormat/>
+    <w:rsid w:val="001C32B3"/>
+    <w:pPr>
+      <w:keepNext/>
+      <w:keepLines/>
+      <w:spacing w:before="240" w:after="0"/>
+      <w:outlineLvl w:val="0"/>
+    </w:pPr>
+    <w:rPr>
+      <w:rFonts w:ascii="Times New Roman" w:eastAsiaTheme="majorEastAsia" w:hAnsi="Times New Roman" w:cstheme="majorBidi"/>
+      <w:b/>
+      <w:color w:val="000000" w:themeColor="text1"/>
+      <w:sz w:val="28"/>
+      <w:szCs w:val="32"/>
+    </w:rPr>
+  </w:style>
+  <w:style w:type="paragraph" w:styleId="Heading2">
+    <w:name w:val="heading 2"/>
+    <w:basedOn w:val="Normal"/>
+    <w:next w:val="Normal"/>
+    <w:link w:val="Heading2Char"/>
+    <w:uiPriority w:val="9"/>
+    <w:unhideWhenUsed/>
+    <w:qFormat/>
+    <w:rsid w:val="00F72074"/>
+    <w:pPr>
+      <w:keepNext/>
+      <w:keepLines/>
+      <w:spacing w:before="40" w:after="0"/>
+      <w:outlineLvl w:val="1"/>
+    </w:pPr>
+    <w:rPr>
+      <w:rFonts w:asciiTheme="majorHAnsi" w:eastAsiaTheme="majorEastAsia" w:hAnsiTheme="majorHAnsi" w:cstheme="majorBidi"/>
+      <w:color w:val="2E74B5" w:themeColor="accent1" w:themeShade="BF"/>
+      <w:sz w:val="26"/>
+      <w:szCs w:val="26"/>
+    </w:rPr>
   </w:style>
   <w:style w:type="character" w:default="1" w:styleId="DefaultParagraphFont">
     <w:name w:val="Default Paragraph Font"/>
@@ -441,69 +2136,187 @@
     <w:semiHidden/>
     <w:unhideWhenUsed/>
   </w:style>
-  <w:style w:type="paragraph" w:styleId="IntenseQuote">
-    <w:name w:val="Intense Quote"/>
+  <w:style w:type="character" w:customStyle="1" w:styleId="Heading1Char">
+    <w:name w:val="Heading 1 Char"/>
+    <w:basedOn w:val="DefaultParagraphFont"/>
+    <w:link w:val="Heading1"/>
+    <w:uiPriority w:val="9"/>
+    <w:rsid w:val="001C32B3"/>
+    <w:rPr>
+      <w:rFonts w:ascii="Times New Roman" w:eastAsiaTheme="majorEastAsia" w:hAnsi="Times New Roman" w:cstheme="majorBidi"/>
+      <w:b/>
+      <w:color w:val="000000" w:themeColor="text1"/>
+      <w:sz w:val="28"/>
+      <w:szCs w:val="32"/>
+      <w:lang w:val="lt-LT"/>
+    </w:rPr>
+  </w:style>
+  <w:style w:type="paragraph" w:styleId="ListParagraph">
+    <w:name w:val="List Paragraph"/>
+    <w:basedOn w:val="Normal"/>
+    <w:uiPriority w:val="34"/>
+    <w:qFormat/>
+    <w:rsid w:val="00A401F2"/>
+    <w:pPr>
+      <w:ind w:left="720"/>
+      <w:contextualSpacing/>
+    </w:pPr>
+  </w:style>
+  <w:style w:type="character" w:styleId="PlaceholderText">
+    <w:name w:val="Placeholder Text"/>
+    <w:basedOn w:val="DefaultParagraphFont"/>
+    <w:uiPriority w:val="99"/>
+    <w:semiHidden/>
+    <w:rsid w:val="0041076E"/>
+    <w:rPr>
+      <w:color w:val="808080"/>
+    </w:rPr>
+  </w:style>
+  <w:style w:type="table" w:styleId="TableGrid">
+    <w:name w:val="Table Grid"/>
+    <w:basedOn w:val="TableNormal"/>
+    <w:uiPriority w:val="39"/>
+    <w:rsid w:val="000230B7"/>
+    <w:pPr>
+      <w:spacing w:after="0" w:line="240" w:lineRule="auto"/>
+    </w:pPr>
+    <w:tblPr>
+      <w:tblBorders>
+        <w:top w:val="single" w:sz="4" w:space="0" w:color="auto"/>
+        <w:left w:val="single" w:sz="4" w:space="0" w:color="auto"/>
+        <w:bottom w:val="single" w:sz="4" w:space="0" w:color="auto"/>
+        <w:right w:val="single" w:sz="4" w:space="0" w:color="auto"/>
+        <w:insideH w:val="single" w:sz="4" w:space="0" w:color="auto"/>
+        <w:insideV w:val="single" w:sz="4" w:space="0" w:color="auto"/>
+      </w:tblBorders>
+    </w:tblPr>
+  </w:style>
+  <w:style w:type="paragraph" w:styleId="TOCHeading">
+    <w:name w:val="TOC Heading"/>
+    <w:basedOn w:val="Heading1"/>
+    <w:next w:val="Normal"/>
+    <w:uiPriority w:val="39"/>
+    <w:unhideWhenUsed/>
+    <w:qFormat/>
+    <w:rsid w:val="001C32B3"/>
+    <w:pPr>
+      <w:outlineLvl w:val="9"/>
+    </w:pPr>
+    <w:rPr>
+      <w:lang w:val="en-AU" w:eastAsia="en-AU"/>
+    </w:rPr>
+  </w:style>
+  <w:style w:type="paragraph" w:styleId="TOC1">
+    <w:name w:val="toc 1"/>
     <w:basedOn w:val="Normal"/>
     <w:next w:val="Normal"/>
-    <w:link w:val="IntenseQuoteChar"/>
-    <w:uiPriority w:val="30"/>
-    <w:qFormat/>
-    <w:rsid w:val="00E3260F"/>
+    <w:autoRedefine/>
+    <w:uiPriority w:val="39"/>
+    <w:unhideWhenUsed/>
+    <w:rsid w:val="001C32B3"/>
     <w:pPr>
-      <w:pBdr>
-        <w:top w:val="single" w:sz="4" w:space="10" w:color="4472C4" w:themeColor="accent1"/>
-        <w:bottom w:val="single" w:sz="4" w:space="10" w:color="4472C4" w:themeColor="accent1"/>
-      </w:pBdr>
-      <w:spacing w:before="360" w:after="360"/>
-      <w:ind w:left="864" w:right="864"/>
-      <w:jc w:val="center"/>
+      <w:spacing w:after="100"/>
     </w:pPr>
-    <w:rPr>
-      <w:i/>
-      <w:iCs/>
-      <w:color w:val="4472C4" w:themeColor="accent1"/>
-    </w:rPr>
-  </w:style>
-  <w:style w:type="character" w:customStyle="1" w:styleId="IntenseQuoteChar">
-    <w:name w:val="Intense Quote Char"/>
-    <w:basedOn w:val="DefaultParagraphFont"/>
-    <w:link w:val="IntenseQuote"/>
-    <w:uiPriority w:val="30"/>
-    <w:rsid w:val="00E3260F"/>
-    <w:rPr>
-      <w:i/>
-      <w:iCs/>
-      <w:color w:val="4472C4" w:themeColor="accent1"/>
-    </w:rPr>
   </w:style>
   <w:style w:type="character" w:styleId="Hyperlink">
     <w:name w:val="Hyperlink"/>
     <w:basedOn w:val="DefaultParagraphFont"/>
     <w:uiPriority w:val="99"/>
     <w:unhideWhenUsed/>
-    <w:rsid w:val="00E3260F"/>
+    <w:rsid w:val="001C32B3"/>
     <w:rPr>
       <w:color w:val="0563C1" w:themeColor="hyperlink"/>
       <w:u w:val="single"/>
     </w:rPr>
   </w:style>
-  <w:style w:type="character" w:styleId="UnresolvedMention">
-    <w:name w:val="Unresolved Mention"/>
+  <w:style w:type="character" w:customStyle="1" w:styleId="Heading2Char">
+    <w:name w:val="Heading 2 Char"/>
     <w:basedOn w:val="DefaultParagraphFont"/>
+    <w:link w:val="Heading2"/>
+    <w:uiPriority w:val="9"/>
+    <w:rsid w:val="00F72074"/>
+    <w:rPr>
+      <w:rFonts w:asciiTheme="majorHAnsi" w:eastAsiaTheme="majorEastAsia" w:hAnsiTheme="majorHAnsi" w:cstheme="majorBidi"/>
+      <w:color w:val="2E74B5" w:themeColor="accent1" w:themeShade="BF"/>
+      <w:sz w:val="26"/>
+      <w:szCs w:val="26"/>
+      <w:lang w:val="lt-LT"/>
+    </w:rPr>
+  </w:style>
+  <w:style w:type="paragraph" w:styleId="Header">
+    <w:name w:val="header"/>
+    <w:basedOn w:val="Normal"/>
+    <w:link w:val="HeaderChar"/>
     <w:uiPriority w:val="99"/>
-    <w:semiHidden/>
     <w:unhideWhenUsed/>
-    <w:rsid w:val="00E3260F"/>
+    <w:rsid w:val="00114727"/>
+    <w:pPr>
+      <w:tabs>
+        <w:tab w:val="center" w:pos="4819"/>
+        <w:tab w:val="right" w:pos="9638"/>
+      </w:tabs>
+      <w:spacing w:after="0" w:line="240" w:lineRule="auto"/>
+    </w:pPr>
+  </w:style>
+  <w:style w:type="character" w:customStyle="1" w:styleId="HeaderChar">
+    <w:name w:val="Header Char"/>
+    <w:basedOn w:val="DefaultParagraphFont"/>
+    <w:link w:val="Header"/>
+    <w:uiPriority w:val="99"/>
+    <w:rsid w:val="00114727"/>
     <w:rPr>
-      <w:color w:val="808080"/>
-      <w:shd w:val="clear" w:color="auto" w:fill="E6E6E6"/>
+      <w:lang w:val="lt-LT"/>
+    </w:rPr>
+  </w:style>
+  <w:style w:type="paragraph" w:styleId="Footer">
+    <w:name w:val="footer"/>
+    <w:basedOn w:val="Normal"/>
+    <w:link w:val="FooterChar"/>
+    <w:uiPriority w:val="99"/>
+    <w:unhideWhenUsed/>
+    <w:rsid w:val="00114727"/>
+    <w:pPr>
+      <w:tabs>
+        <w:tab w:val="center" w:pos="4819"/>
+        <w:tab w:val="right" w:pos="9638"/>
+      </w:tabs>
+      <w:spacing w:after="0" w:line="240" w:lineRule="auto"/>
+    </w:pPr>
+  </w:style>
+  <w:style w:type="character" w:customStyle="1" w:styleId="FooterChar">
+    <w:name w:val="Footer Char"/>
+    <w:basedOn w:val="DefaultParagraphFont"/>
+    <w:link w:val="Footer"/>
+    <w:uiPriority w:val="99"/>
+    <w:rsid w:val="00114727"/>
+    <w:rPr>
+      <w:lang w:val="lt-LT"/>
+    </w:rPr>
+  </w:style>
+  <w:style w:type="paragraph" w:styleId="Caption">
+    <w:name w:val="caption"/>
+    <w:basedOn w:val="Normal"/>
+    <w:next w:val="Normal"/>
+    <w:uiPriority w:val="35"/>
+    <w:unhideWhenUsed/>
+    <w:qFormat/>
+    <w:rsid w:val="00114727"/>
+    <w:pPr>
+      <w:spacing w:after="200" w:line="240" w:lineRule="auto"/>
+    </w:pPr>
+    <w:rPr>
+      <w:i/>
+      <w:iCs/>
+      <w:color w:val="44546A" w:themeColor="text2"/>
+      <w:sz w:val="18"/>
+      <w:szCs w:val="18"/>
     </w:rPr>
   </w:style>
 </w:styles>
 </file>
 
 <file path=word/theme/theme1.xml><?xml version="1.0" encoding="utf-8"?>
-<a:theme xmlns:a="http://schemas.openxmlformats.org/drawingml/2006/main" name="Office Theme">
+<a:theme xmlns:a="http://schemas.openxmlformats.org/drawingml/2006/main" name="„Office“ tema">
   <a:themeElements>
     <a:clrScheme name="Office">
       <a:dk1>
@@ -519,7 +2332,7 @@
         <a:srgbClr val="E7E6E6"/>
       </a:lt2>
       <a:accent1>
-        <a:srgbClr val="4472C4"/>
+        <a:srgbClr val="5B9BD5"/>
       </a:accent1>
       <a:accent2>
         <a:srgbClr val="ED7D31"/>
@@ -531,7 +2344,7 @@
         <a:srgbClr val="FFC000"/>
       </a:accent4>
       <a:accent5>
-        <a:srgbClr val="5B9BD5"/>
+        <a:srgbClr val="4472C4"/>
       </a:accent5>
       <a:accent6>
         <a:srgbClr val="70AD47"/>
@@ -548,9 +2361,9 @@
         <a:latin typeface="Calibri Light" panose="020F0302020204030204"/>
         <a:ea typeface=""/>
         <a:cs typeface=""/>
-        <a:font script="Jpan" typeface="游ゴシック Light"/>
+        <a:font script="Jpan" typeface="ＭＳ ゴシック"/>
         <a:font script="Hang" typeface="맑은 고딕"/>
-        <a:font script="Hans" typeface="等线 Light"/>
+        <a:font script="Hans" typeface="宋体"/>
         <a:font script="Hant" typeface="新細明體"/>
         <a:font script="Arab" typeface="Times New Roman"/>
         <a:font script="Hebr" typeface="Times New Roman"/>
@@ -578,31 +2391,14 @@
         <a:font script="Viet" typeface="Times New Roman"/>
         <a:font script="Uigh" typeface="Microsoft Uighur"/>
         <a:font script="Geor" typeface="Sylfaen"/>
-        <a:font script="Armn" typeface="Arial"/>
-        <a:font script="Bugi" typeface="Leelawadee UI"/>
-        <a:font script="Bopo" typeface="Microsoft JhengHei"/>
-        <a:font script="Java" typeface="Javanese Text"/>
-        <a:font script="Lisu" typeface="Segoe UI"/>
-        <a:font script="Mymr" typeface="Myanmar Text"/>
-        <a:font script="Nkoo" typeface="Ebrima"/>
-        <a:font script="Olck" typeface="Nirmala UI"/>
-        <a:font script="Osma" typeface="Ebrima"/>
-        <a:font script="Phag" typeface="Phagspa"/>
-        <a:font script="Syrn" typeface="Estrangelo Edessa"/>
-        <a:font script="Syrj" typeface="Estrangelo Edessa"/>
-        <a:font script="Syre" typeface="Estrangelo Edessa"/>
-        <a:font script="Sora" typeface="Nirmala UI"/>
-        <a:font script="Tale" typeface="Microsoft Tai Le"/>
-        <a:font script="Talu" typeface="Microsoft New Tai Lue"/>
-        <a:font script="Tfng" typeface="Ebrima"/>
       </a:majorFont>
       <a:minorFont>
         <a:latin typeface="Calibri" panose="020F0502020204030204"/>
         <a:ea typeface=""/>
         <a:cs typeface=""/>
-        <a:font script="Jpan" typeface="游明朝"/>
+        <a:font script="Jpan" typeface="ＭＳ 明朝"/>
         <a:font script="Hang" typeface="맑은 고딕"/>
-        <a:font script="Hans" typeface="等线"/>
+        <a:font script="Hans" typeface="宋体"/>
         <a:font script="Hant" typeface="新細明體"/>
         <a:font script="Arab" typeface="Arial"/>
         <a:font script="Hebr" typeface="Arial"/>
@@ -630,23 +2426,6 @@
         <a:font script="Viet" typeface="Arial"/>
         <a:font script="Uigh" typeface="Microsoft Uighur"/>
         <a:font script="Geor" typeface="Sylfaen"/>
-        <a:font script="Armn" typeface="Arial"/>
-        <a:font script="Bugi" typeface="Leelawadee UI"/>
-        <a:font script="Bopo" typeface="Microsoft JhengHei"/>
-        <a:font script="Java" typeface="Javanese Text"/>
-        <a:font script="Lisu" typeface="Segoe UI"/>
-        <a:font script="Mymr" typeface="Myanmar Text"/>
-        <a:font script="Nkoo" typeface="Ebrima"/>
-        <a:font script="Olck" typeface="Nirmala UI"/>
-        <a:font script="Osma" typeface="Ebrima"/>
-        <a:font script="Phag" typeface="Phagspa"/>
-        <a:font script="Syrn" typeface="Estrangelo Edessa"/>
-        <a:font script="Syrj" typeface="Estrangelo Edessa"/>
-        <a:font script="Syre" typeface="Estrangelo Edessa"/>
-        <a:font script="Sora" typeface="Nirmala UI"/>
-        <a:font script="Tale" typeface="Microsoft Tai Le"/>
-        <a:font script="Talu" typeface="Microsoft New Tai Lue"/>
-        <a:font script="Tfng" typeface="Ebrima"/>
       </a:minorFont>
     </a:fontScheme>
     <a:fmtScheme name="Office">
@@ -795,4 +2574,16 @@
     </a:ext>
   </a:extLst>
 </a:theme>
+</file>
+
+<file path=customXml/item1.xml><?xml version="1.0" encoding="utf-8"?>
+<b:Sources xmlns:b="http://schemas.openxmlformats.org/officeDocument/2006/bibliography" xmlns="http://schemas.openxmlformats.org/officeDocument/2006/bibliography" SelectedStyle="\APASixthEditionOfficeOnline.xsl" StyleName="APA" Version="6"/>
+</file>
+
+<file path=customXml/itemProps1.xml><?xml version="1.0" encoding="utf-8"?>
+<ds:datastoreItem xmlns:ds="http://schemas.openxmlformats.org/officeDocument/2006/customXml" ds:itemID="{75F985BE-A368-4204-B3B1-D532FED7FBF8}">
+  <ds:schemaRefs>
+    <ds:schemaRef ds:uri="http://schemas.openxmlformats.org/officeDocument/2006/bibliography"/>
+  </ds:schemaRefs>
+</ds:datastoreItem>
 </file>
</xml_diff>

<commit_message>
Prideti prie Kolumbijos ekonomikos du grafikai: GDP ir GNI per capita.
</commit_message>
<xml_diff>
--- a/Ataskaita.docx
+++ b/Ataskaita.docx
@@ -1035,8 +1035,6 @@
               </w:rPr>
               <w:t>Kolumbijos politika</w:t>
             </w:r>
-            <w:bookmarkStart w:id="0" w:name="_GoBack"/>
-            <w:bookmarkEnd w:id="0"/>
             <w:r>
               <w:rPr>
                 <w:noProof/>
@@ -1388,12 +1386,12 @@
           <w:numId w:val="5"/>
         </w:numPr>
       </w:pPr>
-      <w:bookmarkStart w:id="1" w:name="_Toc497212062"/>
+      <w:bookmarkStart w:id="0" w:name="_Toc497212062"/>
       <w:r>
         <w:lastRenderedPageBreak/>
         <w:t>Įžanga</w:t>
       </w:r>
-      <w:bookmarkEnd w:id="1"/>
+      <w:bookmarkEnd w:id="0"/>
     </w:p>
     <w:p/>
     <w:p>
@@ -1422,11 +1420,11 @@
           <w:numId w:val="5"/>
         </w:numPr>
       </w:pPr>
-      <w:bookmarkStart w:id="2" w:name="_Toc497212063"/>
+      <w:bookmarkStart w:id="1" w:name="_Toc497212063"/>
       <w:r>
         <w:t>Dėstomoji dalis</w:t>
       </w:r>
-      <w:bookmarkEnd w:id="2"/>
+      <w:bookmarkEnd w:id="1"/>
     </w:p>
     <w:p/>
     <w:p>
@@ -1469,11 +1467,167 @@
           <w:numId w:val="5"/>
         </w:numPr>
       </w:pPr>
-      <w:bookmarkStart w:id="3" w:name="_Toc497212064"/>
+      <w:bookmarkStart w:id="2" w:name="_Toc497212064"/>
       <w:r>
         <w:t>Kolumbijos ekonomika</w:t>
       </w:r>
-      <w:bookmarkEnd w:id="3"/>
+      <w:bookmarkEnd w:id="2"/>
+    </w:p>
+    <w:p/>
+    <w:p>
+      <w:r>
+        <w:t xml:space="preserve">Šalies BVP pokytis nuo 1960 iki 2016 metų: </w:t>
+      </w:r>
+      <w:hyperlink r:id="rId9" w:history="1">
+        <w:r>
+          <w:rPr>
+            <w:rStyle w:val="Hyperlink"/>
+          </w:rPr>
+          <w:t>https://data.worldbank.org/indicator/NY.GDP.MKTP.CD?end=2016&amp;locations=CO&amp;start=1960&amp;view=chart</w:t>
+        </w:r>
+      </w:hyperlink>
+    </w:p>
+    <w:p>
+      <w:pPr>
+        <w:jc w:val="center"/>
+      </w:pPr>
+      <w:r>
+        <w:rPr>
+          <w:noProof/>
+        </w:rPr>
+        <w:drawing>
+          <wp:inline distT="0" distB="0" distL="0" distR="0" wp14:anchorId="18498E02" wp14:editId="7575FCDD">
+            <wp:extent cx="5759450" cy="3672840"/>
+            <wp:effectExtent l="0" t="0" r="0" b="3810"/>
+            <wp:docPr id="1" name="Picture 1"/>
+            <wp:cNvGraphicFramePr>
+              <a:graphicFrameLocks xmlns:a="http://schemas.openxmlformats.org/drawingml/2006/main" noChangeAspect="1"/>
+            </wp:cNvGraphicFramePr>
+            <a:graphic xmlns:a="http://schemas.openxmlformats.org/drawingml/2006/main">
+              <a:graphicData uri="http://schemas.openxmlformats.org/drawingml/2006/picture">
+                <pic:pic xmlns:pic="http://schemas.openxmlformats.org/drawingml/2006/picture">
+                  <pic:nvPicPr>
+                    <pic:cNvPr id="1" name=""/>
+                    <pic:cNvPicPr/>
+                  </pic:nvPicPr>
+                  <pic:blipFill>
+                    <a:blip r:embed="rId10"/>
+                    <a:stretch>
+                      <a:fillRect/>
+                    </a:stretch>
+                  </pic:blipFill>
+                  <pic:spPr>
+                    <a:xfrm>
+                      <a:off x="0" y="0"/>
+                      <a:ext cx="5759450" cy="3672840"/>
+                    </a:xfrm>
+                    <a:prstGeom prst="rect">
+                      <a:avLst/>
+                    </a:prstGeom>
+                  </pic:spPr>
+                </pic:pic>
+              </a:graphicData>
+            </a:graphic>
+          </wp:inline>
+        </w:drawing>
+      </w:r>
+      <w:bookmarkStart w:id="3" w:name="_Toc497212065"/>
+    </w:p>
+    <w:p>
+      <w:r>
+        <w:t xml:space="preserve">GNI per </w:t>
+      </w:r>
+      <w:proofErr w:type="spellStart"/>
+      <w:r>
+        <w:t>capita</w:t>
+      </w:r>
+      <w:proofErr w:type="spellEnd"/>
+      <w:r>
+        <w:t xml:space="preserve">, </w:t>
+      </w:r>
+      <w:proofErr w:type="spellStart"/>
+      <w:r>
+        <w:t>Atlas</w:t>
+      </w:r>
+      <w:proofErr w:type="spellEnd"/>
+      <w:r>
+        <w:t xml:space="preserve"> </w:t>
+      </w:r>
+      <w:proofErr w:type="spellStart"/>
+      <w:r>
+        <w:t>method</w:t>
+      </w:r>
+      <w:proofErr w:type="spellEnd"/>
+      <w:r>
+        <w:t xml:space="preserve"> (</w:t>
+      </w:r>
+      <w:proofErr w:type="spellStart"/>
+      <w:r>
+        <w:t>current</w:t>
+      </w:r>
+      <w:proofErr w:type="spellEnd"/>
+      <w:r>
+        <w:t xml:space="preserve"> US$)</w:t>
+      </w:r>
+      <w:r>
+        <w:t xml:space="preserve">: </w:t>
+      </w:r>
+      <w:hyperlink r:id="rId11" w:history="1">
+        <w:r>
+          <w:rPr>
+            <w:rStyle w:val="Hyperlink"/>
+          </w:rPr>
+          <w:t>https://data.worldbank.org/indicator/NY.GNP.PCAP.CD?locations=CO</w:t>
+        </w:r>
+      </w:hyperlink>
+    </w:p>
+    <w:p>
+      <w:pPr>
+        <w:jc w:val="center"/>
+      </w:pPr>
+      <w:bookmarkStart w:id="4" w:name="_GoBack"/>
+      <w:r>
+        <w:rPr>
+          <w:noProof/>
+        </w:rPr>
+        <w:lastRenderedPageBreak/>
+        <w:drawing>
+          <wp:inline distT="0" distB="0" distL="0" distR="0" wp14:anchorId="541EB4D7" wp14:editId="3279C50F">
+            <wp:extent cx="5759450" cy="3677920"/>
+            <wp:effectExtent l="0" t="0" r="0" b="0"/>
+            <wp:docPr id="2" name="Picture 2"/>
+            <wp:cNvGraphicFramePr>
+              <a:graphicFrameLocks xmlns:a="http://schemas.openxmlformats.org/drawingml/2006/main" noChangeAspect="1"/>
+            </wp:cNvGraphicFramePr>
+            <a:graphic xmlns:a="http://schemas.openxmlformats.org/drawingml/2006/main">
+              <a:graphicData uri="http://schemas.openxmlformats.org/drawingml/2006/picture">
+                <pic:pic xmlns:pic="http://schemas.openxmlformats.org/drawingml/2006/picture">
+                  <pic:nvPicPr>
+                    <pic:cNvPr id="1" name=""/>
+                    <pic:cNvPicPr/>
+                  </pic:nvPicPr>
+                  <pic:blipFill>
+                    <a:blip r:embed="rId12"/>
+                    <a:stretch>
+                      <a:fillRect/>
+                    </a:stretch>
+                  </pic:blipFill>
+                  <pic:spPr>
+                    <a:xfrm>
+                      <a:off x="0" y="0"/>
+                      <a:ext cx="5759450" cy="3677920"/>
+                    </a:xfrm>
+                    <a:prstGeom prst="rect">
+                      <a:avLst/>
+                    </a:prstGeom>
+                  </pic:spPr>
+                </pic:pic>
+              </a:graphicData>
+            </a:graphic>
+          </wp:inline>
+        </w:drawing>
+      </w:r>
+      <w:bookmarkEnd w:id="4"/>
     </w:p>
     <w:p>
       <w:pPr>
@@ -1483,11 +1637,10 @@
           <w:numId w:val="5"/>
         </w:numPr>
       </w:pPr>
-      <w:bookmarkStart w:id="4" w:name="_Toc497212065"/>
       <w:r>
         <w:t>Kolumbijos demografija</w:t>
       </w:r>
-      <w:bookmarkEnd w:id="4"/>
+      <w:bookmarkEnd w:id="3"/>
     </w:p>
     <w:p>
       <w:pPr>
@@ -1596,7 +1749,7 @@
     <w:p/>
     <w:p/>
     <w:sectPr>
-      <w:footerReference w:type="default" r:id="rId9"/>
+      <w:footerReference w:type="default" r:id="rId13"/>
       <w:pgSz w:w="11906" w:h="16838"/>
       <w:pgMar w:top="1134" w:right="851" w:bottom="1134" w:left="1985" w:header="709" w:footer="709" w:gutter="0"/>
       <w:cols w:space="708"/>
@@ -1662,7 +1815,7 @@
           <w:rPr>
             <w:noProof/>
           </w:rPr>
-          <w:t>2</w:t>
+          <w:t>4</w:t>
         </w:r>
         <w:r>
           <w:fldChar w:fldCharType="end"/>
@@ -2840,6 +2993,18 @@
       <w:szCs w:val="18"/>
     </w:rPr>
   </w:style>
+  <w:style w:type="character" w:styleId="UnresolvedMention">
+    <w:name w:val="Unresolved Mention"/>
+    <w:basedOn w:val="DefaultParagraphFont"/>
+    <w:uiPriority w:val="99"/>
+    <w:semiHidden/>
+    <w:unhideWhenUsed/>
+    <w:rsid w:val="00A706F3"/>
+    <w:rPr>
+      <w:color w:val="808080"/>
+      <w:shd w:val="clear" w:color="auto" w:fill="E6E6E6"/>
+    </w:rPr>
+  </w:style>
 </w:styles>
 </file>
 
@@ -3109,7 +3274,7 @@
 </file>
 
 <file path=customXml/itemProps1.xml><?xml version="1.0" encoding="utf-8"?>
-<ds:datastoreItem xmlns:ds="http://schemas.openxmlformats.org/officeDocument/2006/customXml" ds:itemID="{B6DC902D-29CD-4945-8658-3F1E1F380D3C}">
+<ds:datastoreItem xmlns:ds="http://schemas.openxmlformats.org/officeDocument/2006/customXml" ds:itemID="{803B1D82-1831-4D79-A0C2-28F251243B7B}">
   <ds:schemaRefs>
     <ds:schemaRef ds:uri="http://schemas.openxmlformats.org/officeDocument/2006/bibliography"/>
   </ds:schemaRefs>

</xml_diff>

<commit_message>
Įdėta šiek tiek info apie švietimą.
</commit_message>
<xml_diff>
--- a/Ataskaita.docx
+++ b/Ataskaita.docx
@@ -314,8 +314,18 @@
           <w:sz w:val="24"/>
           <w:szCs w:val="24"/>
         </w:rPr>
-        <w:t>Šarūnas Pukys</w:t>
-      </w:r>
+        <w:t xml:space="preserve">Šarūnas </w:t>
+      </w:r>
+      <w:proofErr w:type="spellStart"/>
+      <w:r>
+        <w:rPr>
+          <w:rFonts w:ascii="Times New Roman" w:hAnsi="Times New Roman" w:cs="Times New Roman"/>
+          <w:sz w:val="24"/>
+          <w:szCs w:val="24"/>
+        </w:rPr>
+        <w:t>Pukys</w:t>
+      </w:r>
+      <w:proofErr w:type="spellEnd"/>
     </w:p>
     <w:p>
       <w:pPr>
@@ -1476,9 +1486,26 @@
     <w:p/>
     <w:p>
       <w:r>
+        <w:t>Kolumbija yra demokratinė unitarinė daugiapartinė prezidentinė respublika. (</w:t>
+      </w:r>
+      <w:hyperlink r:id="rId9" w:history="1">
+        <w:r>
+          <w:rPr>
+            <w:rStyle w:val="Hyperlink"/>
+          </w:rPr>
+          <w:t>https://lt.wikipedia.org/wiki/Kolumbija</w:t>
+        </w:r>
+      </w:hyperlink>
+      <w:r>
+        <w:t xml:space="preserve">) </w:t>
+      </w:r>
+    </w:p>
+    <w:p/>
+    <w:p>
+      <w:r>
         <w:t xml:space="preserve">Šalies BVP pokytis nuo 1960 iki 2016 metų: </w:t>
       </w:r>
-      <w:hyperlink r:id="rId9" w:history="1">
+      <w:hyperlink r:id="rId10" w:history="1">
         <w:r>
           <w:rPr>
             <w:rStyle w:val="Hyperlink"/>
@@ -1511,7 +1538,7 @@
                     <pic:cNvPicPr/>
                   </pic:nvPicPr>
                   <pic:blipFill>
-                    <a:blip r:embed="rId10"/>
+                    <a:blip r:embed="rId11"/>
                     <a:stretch>
                       <a:fillRect/>
                     </a:stretch>
@@ -1533,6 +1560,29 @@
       </w:r>
       <w:bookmarkStart w:id="3" w:name="_Toc497212065"/>
     </w:p>
+    <w:p/>
+    <w:p>
+      <w:pPr>
+        <w:rPr>
+          <w:lang w:val="en-US"/>
+        </w:rPr>
+      </w:pPr>
+      <w:r>
+        <w:t xml:space="preserve">Kolumbijos BVP kritimui </w:t>
+      </w:r>
+      <w:r>
+        <w:t xml:space="preserve">2015 metais </w:t>
+      </w:r>
+      <w:r>
+        <w:t>įtaką padarė</w:t>
+      </w:r>
+      <w:r>
+        <w:t xml:space="preserve"> </w:t>
+      </w:r>
+      <w:r>
+        <w:t>nukritusios naftos kainos, kadangi Kolumbija yra didelė naftos eksportuotoja.</w:t>
+      </w:r>
+    </w:p>
     <w:p>
       <w:r>
         <w:t xml:space="preserve">GNI per </w:t>
@@ -1572,7 +1622,7 @@
       <w:r>
         <w:t xml:space="preserve">: </w:t>
       </w:r>
-      <w:hyperlink r:id="rId11" w:history="1">
+      <w:hyperlink r:id="rId12" w:history="1">
         <w:r>
           <w:rPr>
             <w:rStyle w:val="Hyperlink"/>
@@ -1585,7 +1635,6 @@
       <w:pPr>
         <w:jc w:val="center"/>
       </w:pPr>
-      <w:bookmarkStart w:id="4" w:name="_GoBack"/>
       <w:r>
         <w:rPr>
           <w:noProof/>
@@ -1607,7 +1656,7 @@
                     <pic:cNvPicPr/>
                   </pic:nvPicPr>
                   <pic:blipFill>
-                    <a:blip r:embed="rId12"/>
+                    <a:blip r:embed="rId13"/>
                     <a:stretch>
                       <a:fillRect/>
                     </a:stretch>
@@ -1627,7 +1676,6 @@
           </wp:inline>
         </w:drawing>
       </w:r>
-      <w:bookmarkEnd w:id="4"/>
     </w:p>
     <w:p>
       <w:pPr>
@@ -1650,11 +1698,11 @@
           <w:numId w:val="5"/>
         </w:numPr>
       </w:pPr>
-      <w:bookmarkStart w:id="5" w:name="_Toc497212066"/>
+      <w:bookmarkStart w:id="4" w:name="_Toc497212066"/>
       <w:r>
         <w:t>Kolumbijos ekologija</w:t>
       </w:r>
-      <w:bookmarkEnd w:id="5"/>
+      <w:bookmarkEnd w:id="4"/>
     </w:p>
     <w:p>
       <w:pPr>
@@ -1664,11 +1712,11 @@
           <w:numId w:val="5"/>
         </w:numPr>
       </w:pPr>
-      <w:bookmarkStart w:id="6" w:name="_Toc497212067"/>
+      <w:bookmarkStart w:id="5" w:name="_Toc497212067"/>
       <w:r>
         <w:t>Kolumbijos socialinė situacija</w:t>
       </w:r>
-      <w:bookmarkEnd w:id="6"/>
+      <w:bookmarkEnd w:id="5"/>
     </w:p>
     <w:p>
       <w:pPr>
@@ -1678,11 +1726,11 @@
           <w:numId w:val="5"/>
         </w:numPr>
       </w:pPr>
-      <w:bookmarkStart w:id="7" w:name="_Toc497212068"/>
+      <w:bookmarkStart w:id="6" w:name="_Toc497212068"/>
       <w:r>
         <w:t>Kolumbijos politika</w:t>
       </w:r>
-      <w:bookmarkEnd w:id="7"/>
+      <w:bookmarkEnd w:id="6"/>
     </w:p>
     <w:p>
       <w:pPr>
@@ -1692,12 +1740,1770 @@
           <w:numId w:val="5"/>
         </w:numPr>
       </w:pPr>
-      <w:bookmarkStart w:id="8" w:name="_Toc497212069"/>
+      <w:bookmarkStart w:id="7" w:name="_Toc497212069"/>
       <w:r>
         <w:t>Kolumbijos švietimas</w:t>
       </w:r>
+      <w:bookmarkEnd w:id="7"/>
+    </w:p>
+    <w:p>
+      <w:proofErr w:type="spellStart"/>
+      <w:r>
+        <w:t>Source</w:t>
+      </w:r>
+      <w:proofErr w:type="spellEnd"/>
+      <w:r>
+        <w:t xml:space="preserve">: HDI </w:t>
+      </w:r>
+      <w:proofErr w:type="spellStart"/>
+      <w:r>
+        <w:t>Report</w:t>
+      </w:r>
+      <w:proofErr w:type="spellEnd"/>
+      <w:r>
+        <w:t xml:space="preserve"> 2016 </w:t>
+      </w:r>
+      <w:proofErr w:type="spellStart"/>
+      <w:r>
+        <w:t>Table</w:t>
+      </w:r>
+      <w:proofErr w:type="spellEnd"/>
+      <w:r>
+        <w:t xml:space="preserve"> 10</w:t>
+      </w:r>
+      <w:bookmarkStart w:id="8" w:name="_GoBack"/>
       <w:bookmarkEnd w:id="8"/>
     </w:p>
+    <w:tbl>
+      <w:tblPr>
+        <w:tblW w:w="10295" w:type="dxa"/>
+        <w:tblInd w:w="-1281" w:type="dxa"/>
+        <w:tblLook w:val="04A0" w:firstRow="1" w:lastRow="0" w:firstColumn="1" w:lastColumn="0" w:noHBand="0" w:noVBand="1"/>
+      </w:tblPr>
+      <w:tblGrid>
+        <w:gridCol w:w="2124"/>
+        <w:gridCol w:w="1137"/>
+        <w:gridCol w:w="1273"/>
+        <w:gridCol w:w="954"/>
+        <w:gridCol w:w="9"/>
+        <w:gridCol w:w="1244"/>
+        <w:gridCol w:w="1139"/>
+        <w:gridCol w:w="1376"/>
+        <w:gridCol w:w="1030"/>
+        <w:gridCol w:w="9"/>
+      </w:tblGrid>
+      <w:tr>
+        <w:trPr>
+          <w:trHeight w:val="300"/>
+        </w:trPr>
+        <w:tc>
+          <w:tcPr>
+            <w:tcW w:w="2124" w:type="dxa"/>
+            <w:vMerge w:val="restart"/>
+            <w:tcBorders>
+              <w:top w:val="single" w:sz="4" w:space="0" w:color="auto"/>
+              <w:left w:val="single" w:sz="4" w:space="0" w:color="auto"/>
+              <w:bottom w:val="single" w:sz="4" w:space="0" w:color="auto"/>
+              <w:right w:val="single" w:sz="4" w:space="0" w:color="auto"/>
+            </w:tcBorders>
+            <w:shd w:val="clear" w:color="auto" w:fill="auto"/>
+            <w:vAlign w:val="bottom"/>
+            <w:hideMark/>
+          </w:tcPr>
+          <w:p>
+            <w:pPr>
+              <w:spacing w:after="0" w:line="240" w:lineRule="auto"/>
+              <w:jc w:val="center"/>
+              <w:rPr>
+                <w:rFonts w:ascii="Calibri" w:eastAsia="Times New Roman" w:hAnsi="Calibri" w:cs="Calibri"/>
+                <w:color w:val="000000"/>
+                <w:lang w:eastAsia="lt-LT"/>
+              </w:rPr>
+            </w:pPr>
+            <w:r>
+              <w:rPr>
+                <w:rFonts w:ascii="Calibri" w:eastAsia="Times New Roman" w:hAnsi="Calibri" w:cs="Calibri"/>
+                <w:color w:val="000000"/>
+                <w:lang w:eastAsia="lt-LT"/>
+              </w:rPr>
+              <w:t> </w:t>
+            </w:r>
+          </w:p>
+        </w:tc>
+        <w:tc>
+          <w:tcPr>
+            <w:tcW w:w="3373" w:type="dxa"/>
+            <w:gridSpan w:val="4"/>
+            <w:tcBorders>
+              <w:top w:val="single" w:sz="4" w:space="0" w:color="auto"/>
+              <w:left w:val="nil"/>
+              <w:bottom w:val="single" w:sz="4" w:space="0" w:color="auto"/>
+              <w:right w:val="single" w:sz="4" w:space="0" w:color="auto"/>
+            </w:tcBorders>
+            <w:shd w:val="clear" w:color="auto" w:fill="auto"/>
+            <w:vAlign w:val="bottom"/>
+            <w:hideMark/>
+          </w:tcPr>
+          <w:p>
+            <w:pPr>
+              <w:spacing w:after="0" w:line="240" w:lineRule="auto"/>
+              <w:jc w:val="center"/>
+              <w:rPr>
+                <w:rFonts w:ascii="Calibri" w:eastAsia="Times New Roman" w:hAnsi="Calibri" w:cs="Calibri"/>
+                <w:color w:val="000000"/>
+                <w:lang w:eastAsia="lt-LT"/>
+              </w:rPr>
+            </w:pPr>
+            <w:r>
+              <w:rPr>
+                <w:rFonts w:ascii="Calibri" w:eastAsia="Times New Roman" w:hAnsi="Calibri" w:cs="Calibri"/>
+                <w:color w:val="000000"/>
+                <w:lang w:eastAsia="lt-LT"/>
+              </w:rPr>
+              <w:t>Raštingumas</w:t>
+            </w:r>
+          </w:p>
+        </w:tc>
+        <w:tc>
+          <w:tcPr>
+            <w:tcW w:w="4798" w:type="dxa"/>
+            <w:gridSpan w:val="5"/>
+            <w:tcBorders>
+              <w:top w:val="single" w:sz="4" w:space="0" w:color="auto"/>
+              <w:left w:val="nil"/>
+              <w:bottom w:val="single" w:sz="4" w:space="0" w:color="auto"/>
+              <w:right w:val="single" w:sz="4" w:space="0" w:color="auto"/>
+            </w:tcBorders>
+            <w:shd w:val="clear" w:color="auto" w:fill="auto"/>
+            <w:vAlign w:val="bottom"/>
+            <w:hideMark/>
+          </w:tcPr>
+          <w:p>
+            <w:pPr>
+              <w:spacing w:after="0" w:line="240" w:lineRule="auto"/>
+              <w:jc w:val="center"/>
+              <w:rPr>
+                <w:rFonts w:ascii="Calibri" w:eastAsia="Times New Roman" w:hAnsi="Calibri" w:cs="Calibri"/>
+                <w:color w:val="000000"/>
+                <w:lang w:eastAsia="lt-LT"/>
+              </w:rPr>
+            </w:pPr>
+            <w:r>
+              <w:rPr>
+                <w:rFonts w:ascii="Calibri" w:eastAsia="Times New Roman" w:hAnsi="Calibri" w:cs="Calibri"/>
+                <w:color w:val="000000"/>
+                <w:lang w:eastAsia="lt-LT"/>
+              </w:rPr>
+              <w:t> </w:t>
+            </w:r>
+          </w:p>
+        </w:tc>
+      </w:tr>
+      <w:tr>
+        <w:trPr>
+          <w:gridAfter w:val="1"/>
+          <w:wAfter w:w="9" w:type="dxa"/>
+          <w:trHeight w:val="1500"/>
+        </w:trPr>
+        <w:tc>
+          <w:tcPr>
+            <w:tcW w:w="2124" w:type="dxa"/>
+            <w:vMerge/>
+            <w:tcBorders>
+              <w:top w:val="single" w:sz="4" w:space="0" w:color="auto"/>
+              <w:left w:val="single" w:sz="4" w:space="0" w:color="auto"/>
+              <w:bottom w:val="single" w:sz="4" w:space="0" w:color="auto"/>
+              <w:right w:val="single" w:sz="4" w:space="0" w:color="auto"/>
+            </w:tcBorders>
+            <w:vAlign w:val="center"/>
+            <w:hideMark/>
+          </w:tcPr>
+          <w:p>
+            <w:pPr>
+              <w:spacing w:after="0" w:line="240" w:lineRule="auto"/>
+              <w:rPr>
+                <w:rFonts w:ascii="Calibri" w:eastAsia="Times New Roman" w:hAnsi="Calibri" w:cs="Calibri"/>
+                <w:color w:val="000000"/>
+                <w:lang w:eastAsia="lt-LT"/>
+              </w:rPr>
+            </w:pPr>
+          </w:p>
+        </w:tc>
+        <w:tc>
+          <w:tcPr>
+            <w:tcW w:w="1137" w:type="dxa"/>
+            <w:tcBorders>
+              <w:top w:val="nil"/>
+              <w:left w:val="nil"/>
+              <w:bottom w:val="single" w:sz="4" w:space="0" w:color="auto"/>
+              <w:right w:val="single" w:sz="4" w:space="0" w:color="auto"/>
+            </w:tcBorders>
+            <w:shd w:val="clear" w:color="auto" w:fill="auto"/>
+            <w:vAlign w:val="center"/>
+            <w:hideMark/>
+          </w:tcPr>
+          <w:p>
+            <w:pPr>
+              <w:spacing w:after="0" w:line="240" w:lineRule="auto"/>
+              <w:jc w:val="center"/>
+              <w:rPr>
+                <w:rFonts w:ascii="Calibri" w:eastAsia="Times New Roman" w:hAnsi="Calibri" w:cs="Calibri"/>
+                <w:color w:val="000000"/>
+                <w:lang w:eastAsia="lt-LT"/>
+              </w:rPr>
+            </w:pPr>
+            <w:r>
+              <w:rPr>
+                <w:rFonts w:ascii="Calibri" w:eastAsia="Times New Roman" w:hAnsi="Calibri" w:cs="Calibri"/>
+                <w:color w:val="000000"/>
+                <w:lang w:eastAsia="lt-LT"/>
+              </w:rPr>
+              <w:t>(% 15 m. ir vyresni)</w:t>
+            </w:r>
+          </w:p>
+        </w:tc>
+        <w:tc>
+          <w:tcPr>
+            <w:tcW w:w="2227" w:type="dxa"/>
+            <w:gridSpan w:val="2"/>
+            <w:tcBorders>
+              <w:top w:val="single" w:sz="4" w:space="0" w:color="auto"/>
+              <w:left w:val="nil"/>
+              <w:bottom w:val="single" w:sz="4" w:space="0" w:color="auto"/>
+              <w:right w:val="single" w:sz="4" w:space="0" w:color="auto"/>
+            </w:tcBorders>
+            <w:shd w:val="clear" w:color="auto" w:fill="auto"/>
+            <w:vAlign w:val="center"/>
+            <w:hideMark/>
+          </w:tcPr>
+          <w:p>
+            <w:pPr>
+              <w:spacing w:after="0" w:line="240" w:lineRule="auto"/>
+              <w:jc w:val="center"/>
+              <w:rPr>
+                <w:rFonts w:ascii="Calibri" w:eastAsia="Times New Roman" w:hAnsi="Calibri" w:cs="Calibri"/>
+                <w:color w:val="000000"/>
+                <w:lang w:eastAsia="lt-LT"/>
+              </w:rPr>
+            </w:pPr>
+            <w:r>
+              <w:rPr>
+                <w:rFonts w:ascii="Calibri" w:eastAsia="Times New Roman" w:hAnsi="Calibri" w:cs="Calibri"/>
+                <w:color w:val="000000"/>
+                <w:lang w:eastAsia="lt-LT"/>
+              </w:rPr>
+              <w:t>Jaunimas (% 15-24 m.)</w:t>
+            </w:r>
+          </w:p>
+        </w:tc>
+        <w:tc>
+          <w:tcPr>
+            <w:tcW w:w="1253" w:type="dxa"/>
+            <w:gridSpan w:val="2"/>
+            <w:tcBorders>
+              <w:top w:val="nil"/>
+              <w:left w:val="nil"/>
+              <w:bottom w:val="single" w:sz="4" w:space="0" w:color="auto"/>
+              <w:right w:val="single" w:sz="4" w:space="0" w:color="auto"/>
+            </w:tcBorders>
+            <w:shd w:val="clear" w:color="auto" w:fill="auto"/>
+            <w:vAlign w:val="center"/>
+            <w:hideMark/>
+          </w:tcPr>
+          <w:p>
+            <w:pPr>
+              <w:spacing w:after="0" w:line="240" w:lineRule="auto"/>
+              <w:jc w:val="center"/>
+              <w:rPr>
+                <w:rFonts w:ascii="Calibri" w:eastAsia="Times New Roman" w:hAnsi="Calibri" w:cs="Calibri"/>
+                <w:color w:val="000000"/>
+                <w:lang w:eastAsia="lt-LT"/>
+              </w:rPr>
+            </w:pPr>
+            <w:r>
+              <w:rPr>
+                <w:rFonts w:ascii="Calibri" w:eastAsia="Times New Roman" w:hAnsi="Calibri" w:cs="Calibri"/>
+                <w:color w:val="000000"/>
+                <w:lang w:eastAsia="lt-LT"/>
+              </w:rPr>
+              <w:t>Populiacija su bent antruoj</w:t>
+            </w:r>
+            <w:r>
+              <w:rPr>
+                <w:rFonts w:ascii="Calibri" w:eastAsia="Times New Roman" w:hAnsi="Calibri" w:cs="Calibri"/>
+                <w:color w:val="000000"/>
+                <w:lang w:eastAsia="lt-LT"/>
+              </w:rPr>
+              <w:t>u</w:t>
+            </w:r>
+            <w:r>
+              <w:rPr>
+                <w:rFonts w:ascii="Calibri" w:eastAsia="Times New Roman" w:hAnsi="Calibri" w:cs="Calibri"/>
+                <w:color w:val="000000"/>
+                <w:lang w:eastAsia="lt-LT"/>
+              </w:rPr>
+              <w:t xml:space="preserve"> išsilavinimu</w:t>
+            </w:r>
+          </w:p>
+        </w:tc>
+        <w:tc>
+          <w:tcPr>
+            <w:tcW w:w="1139" w:type="dxa"/>
+            <w:tcBorders>
+              <w:top w:val="nil"/>
+              <w:left w:val="nil"/>
+              <w:bottom w:val="single" w:sz="4" w:space="0" w:color="auto"/>
+              <w:right w:val="single" w:sz="4" w:space="0" w:color="auto"/>
+            </w:tcBorders>
+            <w:shd w:val="clear" w:color="auto" w:fill="auto"/>
+            <w:vAlign w:val="center"/>
+            <w:hideMark/>
+          </w:tcPr>
+          <w:p>
+            <w:pPr>
+              <w:spacing w:after="0" w:line="240" w:lineRule="auto"/>
+              <w:jc w:val="center"/>
+              <w:rPr>
+                <w:rFonts w:ascii="Calibri" w:eastAsia="Times New Roman" w:hAnsi="Calibri" w:cs="Calibri"/>
+                <w:color w:val="000000"/>
+                <w:lang w:eastAsia="lt-LT"/>
+              </w:rPr>
+            </w:pPr>
+            <w:r>
+              <w:rPr>
+                <w:rFonts w:ascii="Calibri" w:eastAsia="Times New Roman" w:hAnsi="Calibri" w:cs="Calibri"/>
+                <w:color w:val="000000"/>
+                <w:lang w:eastAsia="lt-LT"/>
+              </w:rPr>
+              <w:t>Pradinės mokyklos mokytojai išmokyti mokyti</w:t>
+            </w:r>
+          </w:p>
+        </w:tc>
+        <w:tc>
+          <w:tcPr>
+            <w:tcW w:w="1376" w:type="dxa"/>
+            <w:tcBorders>
+              <w:top w:val="nil"/>
+              <w:left w:val="nil"/>
+              <w:bottom w:val="single" w:sz="4" w:space="0" w:color="auto"/>
+              <w:right w:val="single" w:sz="4" w:space="0" w:color="auto"/>
+            </w:tcBorders>
+            <w:shd w:val="clear" w:color="auto" w:fill="auto"/>
+            <w:vAlign w:val="center"/>
+            <w:hideMark/>
+          </w:tcPr>
+          <w:p>
+            <w:pPr>
+              <w:spacing w:after="0" w:line="240" w:lineRule="auto"/>
+              <w:jc w:val="center"/>
+              <w:rPr>
+                <w:rFonts w:ascii="Calibri" w:eastAsia="Times New Roman" w:hAnsi="Calibri" w:cs="Calibri"/>
+                <w:color w:val="000000"/>
+                <w:lang w:eastAsia="lt-LT"/>
+              </w:rPr>
+            </w:pPr>
+            <w:r>
+              <w:rPr>
+                <w:rFonts w:ascii="Calibri" w:eastAsia="Times New Roman" w:hAnsi="Calibri" w:cs="Calibri"/>
+                <w:color w:val="000000"/>
+                <w:lang w:eastAsia="lt-LT"/>
+              </w:rPr>
+              <w:t>Mokinys - Mokytojas santykis, pradinė mokykla</w:t>
+            </w:r>
+          </w:p>
+        </w:tc>
+        <w:tc>
+          <w:tcPr>
+            <w:tcW w:w="1030" w:type="dxa"/>
+            <w:tcBorders>
+              <w:top w:val="nil"/>
+              <w:left w:val="nil"/>
+              <w:bottom w:val="single" w:sz="4" w:space="0" w:color="auto"/>
+              <w:right w:val="single" w:sz="4" w:space="0" w:color="auto"/>
+            </w:tcBorders>
+            <w:shd w:val="clear" w:color="auto" w:fill="auto"/>
+            <w:vAlign w:val="center"/>
+            <w:hideMark/>
+          </w:tcPr>
+          <w:p>
+            <w:pPr>
+              <w:spacing w:after="0" w:line="240" w:lineRule="auto"/>
+              <w:jc w:val="center"/>
+              <w:rPr>
+                <w:rFonts w:ascii="Calibri" w:eastAsia="Times New Roman" w:hAnsi="Calibri" w:cs="Calibri"/>
+                <w:color w:val="000000"/>
+                <w:lang w:eastAsia="lt-LT"/>
+              </w:rPr>
+            </w:pPr>
+            <w:r>
+              <w:rPr>
+                <w:rFonts w:ascii="Calibri" w:eastAsia="Times New Roman" w:hAnsi="Calibri" w:cs="Calibri"/>
+                <w:color w:val="000000"/>
+                <w:lang w:eastAsia="lt-LT"/>
+              </w:rPr>
+              <w:t>Valdžios išlaidos švietimui</w:t>
+            </w:r>
+          </w:p>
+        </w:tc>
+      </w:tr>
+      <w:tr>
+        <w:trPr>
+          <w:gridAfter w:val="1"/>
+          <w:wAfter w:w="9" w:type="dxa"/>
+          <w:trHeight w:val="900"/>
+        </w:trPr>
+        <w:tc>
+          <w:tcPr>
+            <w:tcW w:w="2124" w:type="dxa"/>
+            <w:vMerge/>
+            <w:tcBorders>
+              <w:top w:val="single" w:sz="4" w:space="0" w:color="auto"/>
+              <w:left w:val="single" w:sz="4" w:space="0" w:color="auto"/>
+              <w:bottom w:val="single" w:sz="4" w:space="0" w:color="auto"/>
+              <w:right w:val="single" w:sz="4" w:space="0" w:color="auto"/>
+            </w:tcBorders>
+            <w:vAlign w:val="center"/>
+            <w:hideMark/>
+          </w:tcPr>
+          <w:p>
+            <w:pPr>
+              <w:spacing w:after="0" w:line="240" w:lineRule="auto"/>
+              <w:rPr>
+                <w:rFonts w:ascii="Calibri" w:eastAsia="Times New Roman" w:hAnsi="Calibri" w:cs="Calibri"/>
+                <w:color w:val="000000"/>
+                <w:lang w:eastAsia="lt-LT"/>
+              </w:rPr>
+            </w:pPr>
+          </w:p>
+        </w:tc>
+        <w:tc>
+          <w:tcPr>
+            <w:tcW w:w="1137" w:type="dxa"/>
+            <w:tcBorders>
+              <w:top w:val="nil"/>
+              <w:left w:val="nil"/>
+              <w:bottom w:val="single" w:sz="4" w:space="0" w:color="auto"/>
+              <w:right w:val="single" w:sz="4" w:space="0" w:color="auto"/>
+            </w:tcBorders>
+            <w:shd w:val="clear" w:color="auto" w:fill="auto"/>
+            <w:vAlign w:val="bottom"/>
+            <w:hideMark/>
+          </w:tcPr>
+          <w:p>
+            <w:pPr>
+              <w:spacing w:after="0" w:line="240" w:lineRule="auto"/>
+              <w:rPr>
+                <w:rFonts w:ascii="Calibri" w:eastAsia="Times New Roman" w:hAnsi="Calibri" w:cs="Calibri"/>
+                <w:color w:val="000000"/>
+                <w:lang w:eastAsia="lt-LT"/>
+              </w:rPr>
+            </w:pPr>
+            <w:r>
+              <w:rPr>
+                <w:rFonts w:ascii="Calibri" w:eastAsia="Times New Roman" w:hAnsi="Calibri" w:cs="Calibri"/>
+                <w:color w:val="000000"/>
+                <w:lang w:eastAsia="lt-LT"/>
+              </w:rPr>
+              <w:t> </w:t>
+            </w:r>
+          </w:p>
+        </w:tc>
+        <w:tc>
+          <w:tcPr>
+            <w:tcW w:w="1273" w:type="dxa"/>
+            <w:tcBorders>
+              <w:top w:val="nil"/>
+              <w:left w:val="nil"/>
+              <w:bottom w:val="single" w:sz="4" w:space="0" w:color="auto"/>
+              <w:right w:val="single" w:sz="4" w:space="0" w:color="auto"/>
+            </w:tcBorders>
+            <w:shd w:val="clear" w:color="auto" w:fill="auto"/>
+            <w:vAlign w:val="center"/>
+            <w:hideMark/>
+          </w:tcPr>
+          <w:p>
+            <w:pPr>
+              <w:spacing w:after="0" w:line="240" w:lineRule="auto"/>
+              <w:jc w:val="center"/>
+              <w:rPr>
+                <w:rFonts w:ascii="Calibri" w:eastAsia="Times New Roman" w:hAnsi="Calibri" w:cs="Calibri"/>
+                <w:color w:val="000000"/>
+                <w:lang w:eastAsia="lt-LT"/>
+              </w:rPr>
+            </w:pPr>
+            <w:r>
+              <w:rPr>
+                <w:rFonts w:ascii="Calibri" w:eastAsia="Times New Roman" w:hAnsi="Calibri" w:cs="Calibri"/>
+                <w:color w:val="000000"/>
+                <w:lang w:eastAsia="lt-LT"/>
+              </w:rPr>
+              <w:t>Moterys</w:t>
+            </w:r>
+          </w:p>
+        </w:tc>
+        <w:tc>
+          <w:tcPr>
+            <w:tcW w:w="954" w:type="dxa"/>
+            <w:tcBorders>
+              <w:top w:val="nil"/>
+              <w:left w:val="nil"/>
+              <w:bottom w:val="single" w:sz="4" w:space="0" w:color="auto"/>
+              <w:right w:val="single" w:sz="4" w:space="0" w:color="auto"/>
+            </w:tcBorders>
+            <w:shd w:val="clear" w:color="auto" w:fill="auto"/>
+            <w:vAlign w:val="center"/>
+            <w:hideMark/>
+          </w:tcPr>
+          <w:p>
+            <w:pPr>
+              <w:spacing w:after="0" w:line="240" w:lineRule="auto"/>
+              <w:jc w:val="center"/>
+              <w:rPr>
+                <w:rFonts w:ascii="Calibri" w:eastAsia="Times New Roman" w:hAnsi="Calibri" w:cs="Calibri"/>
+                <w:color w:val="000000"/>
+                <w:lang w:eastAsia="lt-LT"/>
+              </w:rPr>
+            </w:pPr>
+            <w:r>
+              <w:rPr>
+                <w:rFonts w:ascii="Calibri" w:eastAsia="Times New Roman" w:hAnsi="Calibri" w:cs="Calibri"/>
+                <w:color w:val="000000"/>
+                <w:lang w:eastAsia="lt-LT"/>
+              </w:rPr>
+              <w:t>Vyrai</w:t>
+            </w:r>
+          </w:p>
+        </w:tc>
+        <w:tc>
+          <w:tcPr>
+            <w:tcW w:w="1253" w:type="dxa"/>
+            <w:gridSpan w:val="2"/>
+            <w:tcBorders>
+              <w:top w:val="nil"/>
+              <w:left w:val="nil"/>
+              <w:bottom w:val="single" w:sz="4" w:space="0" w:color="auto"/>
+              <w:right w:val="single" w:sz="4" w:space="0" w:color="auto"/>
+            </w:tcBorders>
+            <w:shd w:val="clear" w:color="auto" w:fill="auto"/>
+            <w:vAlign w:val="center"/>
+            <w:hideMark/>
+          </w:tcPr>
+          <w:p>
+            <w:pPr>
+              <w:spacing w:after="0" w:line="240" w:lineRule="auto"/>
+              <w:jc w:val="center"/>
+              <w:rPr>
+                <w:rFonts w:ascii="Calibri" w:eastAsia="Times New Roman" w:hAnsi="Calibri" w:cs="Calibri"/>
+                <w:color w:val="000000"/>
+                <w:lang w:eastAsia="lt-LT"/>
+              </w:rPr>
+            </w:pPr>
+            <w:r>
+              <w:rPr>
+                <w:rFonts w:ascii="Calibri" w:eastAsia="Times New Roman" w:hAnsi="Calibri" w:cs="Calibri"/>
+                <w:color w:val="000000"/>
+                <w:lang w:eastAsia="lt-LT"/>
+              </w:rPr>
+              <w:t>(% nuo 25 m.)</w:t>
+            </w:r>
+          </w:p>
+        </w:tc>
+        <w:tc>
+          <w:tcPr>
+            <w:tcW w:w="1139" w:type="dxa"/>
+            <w:tcBorders>
+              <w:top w:val="nil"/>
+              <w:left w:val="nil"/>
+              <w:bottom w:val="single" w:sz="4" w:space="0" w:color="auto"/>
+              <w:right w:val="single" w:sz="4" w:space="0" w:color="auto"/>
+            </w:tcBorders>
+            <w:shd w:val="clear" w:color="auto" w:fill="auto"/>
+            <w:vAlign w:val="center"/>
+            <w:hideMark/>
+          </w:tcPr>
+          <w:p>
+            <w:pPr>
+              <w:spacing w:after="0" w:line="240" w:lineRule="auto"/>
+              <w:jc w:val="center"/>
+              <w:rPr>
+                <w:rFonts w:ascii="Calibri" w:eastAsia="Times New Roman" w:hAnsi="Calibri" w:cs="Calibri"/>
+                <w:color w:val="000000"/>
+                <w:lang w:eastAsia="lt-LT"/>
+              </w:rPr>
+            </w:pPr>
+            <w:r>
+              <w:rPr>
+                <w:rFonts w:ascii="Calibri" w:eastAsia="Times New Roman" w:hAnsi="Calibri" w:cs="Calibri"/>
+                <w:color w:val="000000"/>
+                <w:lang w:eastAsia="lt-LT"/>
+              </w:rPr>
+              <w:t>(%)</w:t>
+            </w:r>
+          </w:p>
+        </w:tc>
+        <w:tc>
+          <w:tcPr>
+            <w:tcW w:w="1376" w:type="dxa"/>
+            <w:tcBorders>
+              <w:top w:val="nil"/>
+              <w:left w:val="nil"/>
+              <w:bottom w:val="single" w:sz="4" w:space="0" w:color="auto"/>
+              <w:right w:val="single" w:sz="4" w:space="0" w:color="auto"/>
+            </w:tcBorders>
+            <w:shd w:val="clear" w:color="auto" w:fill="auto"/>
+            <w:vAlign w:val="center"/>
+            <w:hideMark/>
+          </w:tcPr>
+          <w:p>
+            <w:pPr>
+              <w:spacing w:after="0" w:line="240" w:lineRule="auto"/>
+              <w:jc w:val="center"/>
+              <w:rPr>
+                <w:rFonts w:ascii="Calibri" w:eastAsia="Times New Roman" w:hAnsi="Calibri" w:cs="Calibri"/>
+                <w:color w:val="000000"/>
+                <w:lang w:eastAsia="lt-LT"/>
+              </w:rPr>
+            </w:pPr>
+            <w:r>
+              <w:rPr>
+                <w:rFonts w:ascii="Calibri" w:eastAsia="Times New Roman" w:hAnsi="Calibri" w:cs="Calibri"/>
+                <w:color w:val="000000"/>
+                <w:lang w:eastAsia="lt-LT"/>
+              </w:rPr>
+              <w:t>(mokinių skaičius 1 mokytojui)</w:t>
+            </w:r>
+          </w:p>
+        </w:tc>
+        <w:tc>
+          <w:tcPr>
+            <w:tcW w:w="1030" w:type="dxa"/>
+            <w:tcBorders>
+              <w:top w:val="nil"/>
+              <w:left w:val="nil"/>
+              <w:bottom w:val="single" w:sz="4" w:space="0" w:color="auto"/>
+              <w:right w:val="single" w:sz="4" w:space="0" w:color="auto"/>
+            </w:tcBorders>
+            <w:shd w:val="clear" w:color="auto" w:fill="auto"/>
+            <w:vAlign w:val="center"/>
+            <w:hideMark/>
+          </w:tcPr>
+          <w:p>
+            <w:pPr>
+              <w:spacing w:after="0" w:line="240" w:lineRule="auto"/>
+              <w:jc w:val="center"/>
+              <w:rPr>
+                <w:rFonts w:ascii="Calibri" w:eastAsia="Times New Roman" w:hAnsi="Calibri" w:cs="Calibri"/>
+                <w:color w:val="000000"/>
+                <w:lang w:eastAsia="lt-LT"/>
+              </w:rPr>
+            </w:pPr>
+            <w:r>
+              <w:rPr>
+                <w:rFonts w:ascii="Calibri" w:eastAsia="Times New Roman" w:hAnsi="Calibri" w:cs="Calibri"/>
+                <w:color w:val="000000"/>
+                <w:lang w:eastAsia="lt-LT"/>
+              </w:rPr>
+              <w:t>(% nuo BVP)</w:t>
+            </w:r>
+          </w:p>
+        </w:tc>
+      </w:tr>
+      <w:tr>
+        <w:trPr>
+          <w:gridAfter w:val="1"/>
+          <w:wAfter w:w="9" w:type="dxa"/>
+          <w:trHeight w:val="600"/>
+        </w:trPr>
+        <w:tc>
+          <w:tcPr>
+            <w:tcW w:w="2124" w:type="dxa"/>
+            <w:vMerge/>
+            <w:tcBorders>
+              <w:top w:val="single" w:sz="4" w:space="0" w:color="auto"/>
+              <w:left w:val="single" w:sz="4" w:space="0" w:color="auto"/>
+              <w:bottom w:val="single" w:sz="4" w:space="0" w:color="auto"/>
+              <w:right w:val="single" w:sz="4" w:space="0" w:color="auto"/>
+            </w:tcBorders>
+            <w:vAlign w:val="center"/>
+            <w:hideMark/>
+          </w:tcPr>
+          <w:p>
+            <w:pPr>
+              <w:spacing w:after="0" w:line="240" w:lineRule="auto"/>
+              <w:rPr>
+                <w:rFonts w:ascii="Calibri" w:eastAsia="Times New Roman" w:hAnsi="Calibri" w:cs="Calibri"/>
+                <w:color w:val="000000"/>
+                <w:lang w:eastAsia="lt-LT"/>
+              </w:rPr>
+            </w:pPr>
+          </w:p>
+        </w:tc>
+        <w:tc>
+          <w:tcPr>
+            <w:tcW w:w="1137" w:type="dxa"/>
+            <w:tcBorders>
+              <w:top w:val="nil"/>
+              <w:left w:val="nil"/>
+              <w:bottom w:val="single" w:sz="4" w:space="0" w:color="auto"/>
+              <w:right w:val="single" w:sz="4" w:space="0" w:color="auto"/>
+            </w:tcBorders>
+            <w:shd w:val="clear" w:color="auto" w:fill="auto"/>
+            <w:vAlign w:val="center"/>
+            <w:hideMark/>
+          </w:tcPr>
+          <w:p>
+            <w:pPr>
+              <w:spacing w:after="0" w:line="240" w:lineRule="auto"/>
+              <w:jc w:val="center"/>
+              <w:rPr>
+                <w:rFonts w:ascii="Calibri" w:eastAsia="Times New Roman" w:hAnsi="Calibri" w:cs="Calibri"/>
+                <w:color w:val="000000"/>
+                <w:lang w:eastAsia="lt-LT"/>
+              </w:rPr>
+            </w:pPr>
+            <w:r>
+              <w:rPr>
+                <w:rFonts w:ascii="Calibri" w:eastAsia="Times New Roman" w:hAnsi="Calibri" w:cs="Calibri"/>
+                <w:color w:val="000000"/>
+                <w:lang w:eastAsia="lt-LT"/>
+              </w:rPr>
+              <w:t>2005 - 2015 m.</w:t>
+            </w:r>
+          </w:p>
+        </w:tc>
+        <w:tc>
+          <w:tcPr>
+            <w:tcW w:w="1273" w:type="dxa"/>
+            <w:tcBorders>
+              <w:top w:val="nil"/>
+              <w:left w:val="nil"/>
+              <w:bottom w:val="single" w:sz="4" w:space="0" w:color="auto"/>
+              <w:right w:val="single" w:sz="4" w:space="0" w:color="auto"/>
+            </w:tcBorders>
+            <w:shd w:val="clear" w:color="auto" w:fill="auto"/>
+            <w:vAlign w:val="center"/>
+            <w:hideMark/>
+          </w:tcPr>
+          <w:p>
+            <w:pPr>
+              <w:spacing w:after="0" w:line="240" w:lineRule="auto"/>
+              <w:jc w:val="center"/>
+              <w:rPr>
+                <w:rFonts w:ascii="Calibri" w:eastAsia="Times New Roman" w:hAnsi="Calibri" w:cs="Calibri"/>
+                <w:color w:val="000000"/>
+                <w:lang w:eastAsia="lt-LT"/>
+              </w:rPr>
+            </w:pPr>
+            <w:r>
+              <w:rPr>
+                <w:rFonts w:ascii="Calibri" w:eastAsia="Times New Roman" w:hAnsi="Calibri" w:cs="Calibri"/>
+                <w:color w:val="000000"/>
+                <w:lang w:eastAsia="lt-LT"/>
+              </w:rPr>
+              <w:t>2005 - 2015 m.</w:t>
+            </w:r>
+          </w:p>
+        </w:tc>
+        <w:tc>
+          <w:tcPr>
+            <w:tcW w:w="954" w:type="dxa"/>
+            <w:tcBorders>
+              <w:top w:val="nil"/>
+              <w:left w:val="nil"/>
+              <w:bottom w:val="single" w:sz="4" w:space="0" w:color="auto"/>
+              <w:right w:val="single" w:sz="4" w:space="0" w:color="auto"/>
+            </w:tcBorders>
+            <w:shd w:val="clear" w:color="auto" w:fill="auto"/>
+            <w:vAlign w:val="center"/>
+            <w:hideMark/>
+          </w:tcPr>
+          <w:p>
+            <w:pPr>
+              <w:spacing w:after="0" w:line="240" w:lineRule="auto"/>
+              <w:jc w:val="center"/>
+              <w:rPr>
+                <w:rFonts w:ascii="Calibri" w:eastAsia="Times New Roman" w:hAnsi="Calibri" w:cs="Calibri"/>
+                <w:color w:val="000000"/>
+                <w:lang w:eastAsia="lt-LT"/>
+              </w:rPr>
+            </w:pPr>
+            <w:r>
+              <w:rPr>
+                <w:rFonts w:ascii="Calibri" w:eastAsia="Times New Roman" w:hAnsi="Calibri" w:cs="Calibri"/>
+                <w:color w:val="000000"/>
+                <w:lang w:eastAsia="lt-LT"/>
+              </w:rPr>
+              <w:t>2005 - 2015 m.</w:t>
+            </w:r>
+          </w:p>
+        </w:tc>
+        <w:tc>
+          <w:tcPr>
+            <w:tcW w:w="1253" w:type="dxa"/>
+            <w:gridSpan w:val="2"/>
+            <w:tcBorders>
+              <w:top w:val="nil"/>
+              <w:left w:val="nil"/>
+              <w:bottom w:val="single" w:sz="4" w:space="0" w:color="auto"/>
+              <w:right w:val="single" w:sz="4" w:space="0" w:color="auto"/>
+            </w:tcBorders>
+            <w:shd w:val="clear" w:color="auto" w:fill="auto"/>
+            <w:vAlign w:val="center"/>
+            <w:hideMark/>
+          </w:tcPr>
+          <w:p>
+            <w:pPr>
+              <w:spacing w:after="0" w:line="240" w:lineRule="auto"/>
+              <w:jc w:val="center"/>
+              <w:rPr>
+                <w:rFonts w:ascii="Calibri" w:eastAsia="Times New Roman" w:hAnsi="Calibri" w:cs="Calibri"/>
+                <w:color w:val="000000"/>
+                <w:lang w:eastAsia="lt-LT"/>
+              </w:rPr>
+            </w:pPr>
+            <w:r>
+              <w:rPr>
+                <w:rFonts w:ascii="Calibri" w:eastAsia="Times New Roman" w:hAnsi="Calibri" w:cs="Calibri"/>
+                <w:color w:val="000000"/>
+                <w:lang w:eastAsia="lt-LT"/>
+              </w:rPr>
+              <w:t>2005 - 2015 m.</w:t>
+            </w:r>
+          </w:p>
+        </w:tc>
+        <w:tc>
+          <w:tcPr>
+            <w:tcW w:w="1139" w:type="dxa"/>
+            <w:tcBorders>
+              <w:top w:val="nil"/>
+              <w:left w:val="nil"/>
+              <w:bottom w:val="single" w:sz="4" w:space="0" w:color="auto"/>
+              <w:right w:val="single" w:sz="4" w:space="0" w:color="auto"/>
+            </w:tcBorders>
+            <w:shd w:val="clear" w:color="auto" w:fill="auto"/>
+            <w:vAlign w:val="center"/>
+            <w:hideMark/>
+          </w:tcPr>
+          <w:p>
+            <w:pPr>
+              <w:spacing w:after="0" w:line="240" w:lineRule="auto"/>
+              <w:jc w:val="center"/>
+              <w:rPr>
+                <w:rFonts w:ascii="Calibri" w:eastAsia="Times New Roman" w:hAnsi="Calibri" w:cs="Calibri"/>
+                <w:color w:val="000000"/>
+                <w:lang w:eastAsia="lt-LT"/>
+              </w:rPr>
+            </w:pPr>
+            <w:r>
+              <w:rPr>
+                <w:rFonts w:ascii="Calibri" w:eastAsia="Times New Roman" w:hAnsi="Calibri" w:cs="Calibri"/>
+                <w:color w:val="000000"/>
+                <w:lang w:eastAsia="lt-LT"/>
+              </w:rPr>
+              <w:t>2005 - 2015 m.</w:t>
+            </w:r>
+          </w:p>
+        </w:tc>
+        <w:tc>
+          <w:tcPr>
+            <w:tcW w:w="1376" w:type="dxa"/>
+            <w:tcBorders>
+              <w:top w:val="nil"/>
+              <w:left w:val="nil"/>
+              <w:bottom w:val="single" w:sz="4" w:space="0" w:color="auto"/>
+              <w:right w:val="single" w:sz="4" w:space="0" w:color="auto"/>
+            </w:tcBorders>
+            <w:shd w:val="clear" w:color="auto" w:fill="auto"/>
+            <w:vAlign w:val="center"/>
+            <w:hideMark/>
+          </w:tcPr>
+          <w:p>
+            <w:pPr>
+              <w:spacing w:after="0" w:line="240" w:lineRule="auto"/>
+              <w:jc w:val="center"/>
+              <w:rPr>
+                <w:rFonts w:ascii="Calibri" w:eastAsia="Times New Roman" w:hAnsi="Calibri" w:cs="Calibri"/>
+                <w:color w:val="000000"/>
+                <w:lang w:eastAsia="lt-LT"/>
+              </w:rPr>
+            </w:pPr>
+            <w:r>
+              <w:rPr>
+                <w:rFonts w:ascii="Calibri" w:eastAsia="Times New Roman" w:hAnsi="Calibri" w:cs="Calibri"/>
+                <w:color w:val="000000"/>
+                <w:lang w:eastAsia="lt-LT"/>
+              </w:rPr>
+              <w:t>2010 - 2015 m.</w:t>
+            </w:r>
+          </w:p>
+        </w:tc>
+        <w:tc>
+          <w:tcPr>
+            <w:tcW w:w="1030" w:type="dxa"/>
+            <w:tcBorders>
+              <w:top w:val="nil"/>
+              <w:left w:val="nil"/>
+              <w:bottom w:val="single" w:sz="4" w:space="0" w:color="auto"/>
+              <w:right w:val="single" w:sz="4" w:space="0" w:color="auto"/>
+            </w:tcBorders>
+            <w:shd w:val="clear" w:color="auto" w:fill="auto"/>
+            <w:vAlign w:val="center"/>
+            <w:hideMark/>
+          </w:tcPr>
+          <w:p>
+            <w:pPr>
+              <w:spacing w:after="0" w:line="240" w:lineRule="auto"/>
+              <w:jc w:val="center"/>
+              <w:rPr>
+                <w:rFonts w:ascii="Calibri" w:eastAsia="Times New Roman" w:hAnsi="Calibri" w:cs="Calibri"/>
+                <w:color w:val="000000"/>
+                <w:lang w:eastAsia="lt-LT"/>
+              </w:rPr>
+            </w:pPr>
+            <w:r>
+              <w:rPr>
+                <w:rFonts w:ascii="Calibri" w:eastAsia="Times New Roman" w:hAnsi="Calibri" w:cs="Calibri"/>
+                <w:color w:val="000000"/>
+                <w:lang w:eastAsia="lt-LT"/>
+              </w:rPr>
+              <w:t>2010 - 2014 m.</w:t>
+            </w:r>
+          </w:p>
+        </w:tc>
+      </w:tr>
+      <w:tr>
+        <w:trPr>
+          <w:gridAfter w:val="1"/>
+          <w:wAfter w:w="9" w:type="dxa"/>
+          <w:trHeight w:val="300"/>
+        </w:trPr>
+        <w:tc>
+          <w:tcPr>
+            <w:tcW w:w="2124" w:type="dxa"/>
+            <w:tcBorders>
+              <w:top w:val="nil"/>
+              <w:left w:val="single" w:sz="4" w:space="0" w:color="auto"/>
+              <w:bottom w:val="single" w:sz="4" w:space="0" w:color="auto"/>
+              <w:right w:val="single" w:sz="4" w:space="0" w:color="auto"/>
+            </w:tcBorders>
+            <w:shd w:val="clear" w:color="auto" w:fill="auto"/>
+            <w:vAlign w:val="center"/>
+            <w:hideMark/>
+          </w:tcPr>
+          <w:p>
+            <w:pPr>
+              <w:spacing w:after="0" w:line="240" w:lineRule="auto"/>
+              <w:jc w:val="center"/>
+              <w:rPr>
+                <w:rFonts w:ascii="Calibri" w:eastAsia="Times New Roman" w:hAnsi="Calibri" w:cs="Calibri"/>
+                <w:color w:val="000000"/>
+                <w:lang w:eastAsia="lt-LT"/>
+              </w:rPr>
+            </w:pPr>
+            <w:r>
+              <w:rPr>
+                <w:rFonts w:ascii="Calibri" w:eastAsia="Times New Roman" w:hAnsi="Calibri" w:cs="Calibri"/>
+                <w:color w:val="000000"/>
+                <w:lang w:eastAsia="lt-LT"/>
+              </w:rPr>
+              <w:t>Kolumbija</w:t>
+            </w:r>
+          </w:p>
+        </w:tc>
+        <w:tc>
+          <w:tcPr>
+            <w:tcW w:w="1137" w:type="dxa"/>
+            <w:tcBorders>
+              <w:top w:val="nil"/>
+              <w:left w:val="nil"/>
+              <w:bottom w:val="single" w:sz="4" w:space="0" w:color="auto"/>
+              <w:right w:val="single" w:sz="4" w:space="0" w:color="auto"/>
+            </w:tcBorders>
+            <w:shd w:val="clear" w:color="auto" w:fill="auto"/>
+            <w:vAlign w:val="center"/>
+            <w:hideMark/>
+          </w:tcPr>
+          <w:p>
+            <w:pPr>
+              <w:spacing w:after="0" w:line="240" w:lineRule="auto"/>
+              <w:jc w:val="center"/>
+              <w:rPr>
+                <w:rFonts w:ascii="Calibri" w:eastAsia="Times New Roman" w:hAnsi="Calibri" w:cs="Calibri"/>
+                <w:color w:val="000000"/>
+                <w:lang w:eastAsia="lt-LT"/>
+              </w:rPr>
+            </w:pPr>
+            <w:r>
+              <w:rPr>
+                <w:rFonts w:ascii="Calibri" w:eastAsia="Times New Roman" w:hAnsi="Calibri" w:cs="Calibri"/>
+                <w:color w:val="000000"/>
+                <w:lang w:eastAsia="lt-LT"/>
+              </w:rPr>
+              <w:t>94,7</w:t>
+            </w:r>
+          </w:p>
+        </w:tc>
+        <w:tc>
+          <w:tcPr>
+            <w:tcW w:w="1273" w:type="dxa"/>
+            <w:tcBorders>
+              <w:top w:val="nil"/>
+              <w:left w:val="nil"/>
+              <w:bottom w:val="single" w:sz="4" w:space="0" w:color="auto"/>
+              <w:right w:val="single" w:sz="4" w:space="0" w:color="auto"/>
+            </w:tcBorders>
+            <w:shd w:val="clear" w:color="auto" w:fill="auto"/>
+            <w:vAlign w:val="center"/>
+            <w:hideMark/>
+          </w:tcPr>
+          <w:p>
+            <w:pPr>
+              <w:spacing w:after="0" w:line="240" w:lineRule="auto"/>
+              <w:jc w:val="center"/>
+              <w:rPr>
+                <w:rFonts w:ascii="Calibri" w:eastAsia="Times New Roman" w:hAnsi="Calibri" w:cs="Calibri"/>
+                <w:color w:val="000000"/>
+                <w:lang w:eastAsia="lt-LT"/>
+              </w:rPr>
+            </w:pPr>
+            <w:r>
+              <w:rPr>
+                <w:rFonts w:ascii="Calibri" w:eastAsia="Times New Roman" w:hAnsi="Calibri" w:cs="Calibri"/>
+                <w:color w:val="000000"/>
+                <w:lang w:eastAsia="lt-LT"/>
+              </w:rPr>
+              <w:t>99,1</w:t>
+            </w:r>
+          </w:p>
+        </w:tc>
+        <w:tc>
+          <w:tcPr>
+            <w:tcW w:w="954" w:type="dxa"/>
+            <w:tcBorders>
+              <w:top w:val="nil"/>
+              <w:left w:val="nil"/>
+              <w:bottom w:val="single" w:sz="4" w:space="0" w:color="auto"/>
+              <w:right w:val="single" w:sz="4" w:space="0" w:color="auto"/>
+            </w:tcBorders>
+            <w:shd w:val="clear" w:color="auto" w:fill="auto"/>
+            <w:vAlign w:val="center"/>
+            <w:hideMark/>
+          </w:tcPr>
+          <w:p>
+            <w:pPr>
+              <w:spacing w:after="0" w:line="240" w:lineRule="auto"/>
+              <w:jc w:val="center"/>
+              <w:rPr>
+                <w:rFonts w:ascii="Calibri" w:eastAsia="Times New Roman" w:hAnsi="Calibri" w:cs="Calibri"/>
+                <w:color w:val="000000"/>
+                <w:lang w:eastAsia="lt-LT"/>
+              </w:rPr>
+            </w:pPr>
+            <w:r>
+              <w:rPr>
+                <w:rFonts w:ascii="Calibri" w:eastAsia="Times New Roman" w:hAnsi="Calibri" w:cs="Calibri"/>
+                <w:color w:val="000000"/>
+                <w:lang w:eastAsia="lt-LT"/>
+              </w:rPr>
+              <w:t>98,2</w:t>
+            </w:r>
+          </w:p>
+        </w:tc>
+        <w:tc>
+          <w:tcPr>
+            <w:tcW w:w="1253" w:type="dxa"/>
+            <w:gridSpan w:val="2"/>
+            <w:tcBorders>
+              <w:top w:val="nil"/>
+              <w:left w:val="nil"/>
+              <w:bottom w:val="single" w:sz="4" w:space="0" w:color="auto"/>
+              <w:right w:val="single" w:sz="4" w:space="0" w:color="auto"/>
+            </w:tcBorders>
+            <w:shd w:val="clear" w:color="auto" w:fill="auto"/>
+            <w:vAlign w:val="center"/>
+            <w:hideMark/>
+          </w:tcPr>
+          <w:p>
+            <w:pPr>
+              <w:spacing w:after="0" w:line="240" w:lineRule="auto"/>
+              <w:jc w:val="center"/>
+              <w:rPr>
+                <w:rFonts w:ascii="Calibri" w:eastAsia="Times New Roman" w:hAnsi="Calibri" w:cs="Calibri"/>
+                <w:color w:val="000000"/>
+                <w:lang w:eastAsia="lt-LT"/>
+              </w:rPr>
+            </w:pPr>
+            <w:r>
+              <w:rPr>
+                <w:rFonts w:ascii="Calibri" w:eastAsia="Times New Roman" w:hAnsi="Calibri" w:cs="Calibri"/>
+                <w:color w:val="000000"/>
+                <w:lang w:eastAsia="lt-LT"/>
+              </w:rPr>
+              <w:t>54,9</w:t>
+            </w:r>
+          </w:p>
+        </w:tc>
+        <w:tc>
+          <w:tcPr>
+            <w:tcW w:w="1139" w:type="dxa"/>
+            <w:tcBorders>
+              <w:top w:val="nil"/>
+              <w:left w:val="nil"/>
+              <w:bottom w:val="single" w:sz="4" w:space="0" w:color="auto"/>
+              <w:right w:val="single" w:sz="4" w:space="0" w:color="auto"/>
+            </w:tcBorders>
+            <w:shd w:val="clear" w:color="auto" w:fill="auto"/>
+            <w:vAlign w:val="center"/>
+            <w:hideMark/>
+          </w:tcPr>
+          <w:p>
+            <w:pPr>
+              <w:spacing w:after="0" w:line="240" w:lineRule="auto"/>
+              <w:jc w:val="center"/>
+              <w:rPr>
+                <w:rFonts w:ascii="Calibri" w:eastAsia="Times New Roman" w:hAnsi="Calibri" w:cs="Calibri"/>
+                <w:color w:val="000000"/>
+                <w:lang w:eastAsia="lt-LT"/>
+              </w:rPr>
+            </w:pPr>
+            <w:r>
+              <w:rPr>
+                <w:rFonts w:ascii="Calibri" w:eastAsia="Times New Roman" w:hAnsi="Calibri" w:cs="Calibri"/>
+                <w:color w:val="000000"/>
+                <w:lang w:eastAsia="lt-LT"/>
+              </w:rPr>
+              <w:t>98</w:t>
+            </w:r>
+          </w:p>
+        </w:tc>
+        <w:tc>
+          <w:tcPr>
+            <w:tcW w:w="1376" w:type="dxa"/>
+            <w:tcBorders>
+              <w:top w:val="nil"/>
+              <w:left w:val="nil"/>
+              <w:bottom w:val="single" w:sz="4" w:space="0" w:color="auto"/>
+              <w:right w:val="single" w:sz="4" w:space="0" w:color="auto"/>
+            </w:tcBorders>
+            <w:shd w:val="clear" w:color="auto" w:fill="auto"/>
+            <w:vAlign w:val="center"/>
+            <w:hideMark/>
+          </w:tcPr>
+          <w:p>
+            <w:pPr>
+              <w:spacing w:after="0" w:line="240" w:lineRule="auto"/>
+              <w:jc w:val="center"/>
+              <w:rPr>
+                <w:rFonts w:ascii="Calibri" w:eastAsia="Times New Roman" w:hAnsi="Calibri" w:cs="Calibri"/>
+                <w:color w:val="000000"/>
+                <w:lang w:eastAsia="lt-LT"/>
+              </w:rPr>
+            </w:pPr>
+            <w:r>
+              <w:rPr>
+                <w:rFonts w:ascii="Calibri" w:eastAsia="Times New Roman" w:hAnsi="Calibri" w:cs="Calibri"/>
+                <w:color w:val="000000"/>
+                <w:lang w:eastAsia="lt-LT"/>
+              </w:rPr>
+              <w:t>24</w:t>
+            </w:r>
+          </w:p>
+        </w:tc>
+        <w:tc>
+          <w:tcPr>
+            <w:tcW w:w="1030" w:type="dxa"/>
+            <w:tcBorders>
+              <w:top w:val="nil"/>
+              <w:left w:val="nil"/>
+              <w:bottom w:val="single" w:sz="4" w:space="0" w:color="auto"/>
+              <w:right w:val="single" w:sz="4" w:space="0" w:color="auto"/>
+            </w:tcBorders>
+            <w:shd w:val="clear" w:color="auto" w:fill="auto"/>
+            <w:vAlign w:val="center"/>
+            <w:hideMark/>
+          </w:tcPr>
+          <w:p>
+            <w:pPr>
+              <w:spacing w:after="0" w:line="240" w:lineRule="auto"/>
+              <w:jc w:val="center"/>
+              <w:rPr>
+                <w:rFonts w:ascii="Calibri" w:eastAsia="Times New Roman" w:hAnsi="Calibri" w:cs="Calibri"/>
+                <w:color w:val="000000"/>
+                <w:lang w:eastAsia="lt-LT"/>
+              </w:rPr>
+            </w:pPr>
+            <w:r>
+              <w:rPr>
+                <w:rFonts w:ascii="Calibri" w:eastAsia="Times New Roman" w:hAnsi="Calibri" w:cs="Calibri"/>
+                <w:color w:val="000000"/>
+                <w:lang w:eastAsia="lt-LT"/>
+              </w:rPr>
+              <w:t>4,7</w:t>
+            </w:r>
+          </w:p>
+        </w:tc>
+      </w:tr>
+      <w:tr>
+        <w:trPr>
+          <w:gridAfter w:val="1"/>
+          <w:wAfter w:w="9" w:type="dxa"/>
+          <w:trHeight w:val="300"/>
+        </w:trPr>
+        <w:tc>
+          <w:tcPr>
+            <w:tcW w:w="2124" w:type="dxa"/>
+            <w:tcBorders>
+              <w:top w:val="nil"/>
+              <w:left w:val="single" w:sz="4" w:space="0" w:color="auto"/>
+              <w:bottom w:val="single" w:sz="4" w:space="0" w:color="auto"/>
+              <w:right w:val="single" w:sz="4" w:space="0" w:color="auto"/>
+            </w:tcBorders>
+            <w:shd w:val="clear" w:color="auto" w:fill="auto"/>
+            <w:vAlign w:val="center"/>
+            <w:hideMark/>
+          </w:tcPr>
+          <w:p>
+            <w:pPr>
+              <w:spacing w:after="0" w:line="240" w:lineRule="auto"/>
+              <w:jc w:val="center"/>
+              <w:rPr>
+                <w:rFonts w:ascii="Calibri" w:eastAsia="Times New Roman" w:hAnsi="Calibri" w:cs="Calibri"/>
+                <w:color w:val="000000"/>
+                <w:lang w:eastAsia="lt-LT"/>
+              </w:rPr>
+            </w:pPr>
+            <w:r>
+              <w:rPr>
+                <w:rFonts w:ascii="Calibri" w:eastAsia="Times New Roman" w:hAnsi="Calibri" w:cs="Calibri"/>
+                <w:color w:val="000000"/>
+                <w:lang w:eastAsia="lt-LT"/>
+              </w:rPr>
+              <w:t>Aukšto išsivystymo šalys</w:t>
+            </w:r>
+          </w:p>
+        </w:tc>
+        <w:tc>
+          <w:tcPr>
+            <w:tcW w:w="1137" w:type="dxa"/>
+            <w:tcBorders>
+              <w:top w:val="nil"/>
+              <w:left w:val="nil"/>
+              <w:bottom w:val="single" w:sz="4" w:space="0" w:color="auto"/>
+              <w:right w:val="single" w:sz="4" w:space="0" w:color="auto"/>
+            </w:tcBorders>
+            <w:shd w:val="clear" w:color="auto" w:fill="auto"/>
+            <w:vAlign w:val="center"/>
+            <w:hideMark/>
+          </w:tcPr>
+          <w:p>
+            <w:pPr>
+              <w:spacing w:after="0" w:line="240" w:lineRule="auto"/>
+              <w:jc w:val="center"/>
+              <w:rPr>
+                <w:rFonts w:ascii="Calibri" w:eastAsia="Times New Roman" w:hAnsi="Calibri" w:cs="Calibri"/>
+                <w:color w:val="000000"/>
+                <w:lang w:eastAsia="lt-LT"/>
+              </w:rPr>
+            </w:pPr>
+            <w:r>
+              <w:rPr>
+                <w:rFonts w:ascii="Calibri" w:eastAsia="Times New Roman" w:hAnsi="Calibri" w:cs="Calibri"/>
+                <w:color w:val="000000"/>
+                <w:lang w:eastAsia="lt-LT"/>
+              </w:rPr>
+              <w:t>95,3</w:t>
+            </w:r>
+          </w:p>
+        </w:tc>
+        <w:tc>
+          <w:tcPr>
+            <w:tcW w:w="1273" w:type="dxa"/>
+            <w:tcBorders>
+              <w:top w:val="nil"/>
+              <w:left w:val="nil"/>
+              <w:bottom w:val="single" w:sz="4" w:space="0" w:color="auto"/>
+              <w:right w:val="single" w:sz="4" w:space="0" w:color="auto"/>
+            </w:tcBorders>
+            <w:shd w:val="clear" w:color="auto" w:fill="auto"/>
+            <w:vAlign w:val="center"/>
+            <w:hideMark/>
+          </w:tcPr>
+          <w:p>
+            <w:pPr>
+              <w:spacing w:after="0" w:line="240" w:lineRule="auto"/>
+              <w:jc w:val="center"/>
+              <w:rPr>
+                <w:rFonts w:ascii="Calibri" w:eastAsia="Times New Roman" w:hAnsi="Calibri" w:cs="Calibri"/>
+                <w:color w:val="000000"/>
+                <w:lang w:eastAsia="lt-LT"/>
+              </w:rPr>
+            </w:pPr>
+            <w:r>
+              <w:rPr>
+                <w:rFonts w:ascii="Calibri" w:eastAsia="Times New Roman" w:hAnsi="Calibri" w:cs="Calibri"/>
+                <w:color w:val="000000"/>
+                <w:lang w:eastAsia="lt-LT"/>
+              </w:rPr>
+              <w:t>99,3</w:t>
+            </w:r>
+          </w:p>
+        </w:tc>
+        <w:tc>
+          <w:tcPr>
+            <w:tcW w:w="954" w:type="dxa"/>
+            <w:tcBorders>
+              <w:top w:val="nil"/>
+              <w:left w:val="nil"/>
+              <w:bottom w:val="single" w:sz="4" w:space="0" w:color="auto"/>
+              <w:right w:val="single" w:sz="4" w:space="0" w:color="auto"/>
+            </w:tcBorders>
+            <w:shd w:val="clear" w:color="auto" w:fill="auto"/>
+            <w:vAlign w:val="center"/>
+            <w:hideMark/>
+          </w:tcPr>
+          <w:p>
+            <w:pPr>
+              <w:spacing w:after="0" w:line="240" w:lineRule="auto"/>
+              <w:jc w:val="center"/>
+              <w:rPr>
+                <w:rFonts w:ascii="Calibri" w:eastAsia="Times New Roman" w:hAnsi="Calibri" w:cs="Calibri"/>
+                <w:color w:val="000000"/>
+                <w:lang w:eastAsia="lt-LT"/>
+              </w:rPr>
+            </w:pPr>
+            <w:r>
+              <w:rPr>
+                <w:rFonts w:ascii="Calibri" w:eastAsia="Times New Roman" w:hAnsi="Calibri" w:cs="Calibri"/>
+                <w:color w:val="000000"/>
+                <w:lang w:eastAsia="lt-LT"/>
+              </w:rPr>
+              <w:t>99,2</w:t>
+            </w:r>
+          </w:p>
+        </w:tc>
+        <w:tc>
+          <w:tcPr>
+            <w:tcW w:w="1253" w:type="dxa"/>
+            <w:gridSpan w:val="2"/>
+            <w:tcBorders>
+              <w:top w:val="nil"/>
+              <w:left w:val="nil"/>
+              <w:bottom w:val="single" w:sz="4" w:space="0" w:color="auto"/>
+              <w:right w:val="single" w:sz="4" w:space="0" w:color="auto"/>
+            </w:tcBorders>
+            <w:shd w:val="clear" w:color="auto" w:fill="auto"/>
+            <w:vAlign w:val="center"/>
+            <w:hideMark/>
+          </w:tcPr>
+          <w:p>
+            <w:pPr>
+              <w:spacing w:after="0" w:line="240" w:lineRule="auto"/>
+              <w:jc w:val="center"/>
+              <w:rPr>
+                <w:rFonts w:ascii="Calibri" w:eastAsia="Times New Roman" w:hAnsi="Calibri" w:cs="Calibri"/>
+                <w:color w:val="000000"/>
+                <w:lang w:eastAsia="lt-LT"/>
+              </w:rPr>
+            </w:pPr>
+            <w:r>
+              <w:rPr>
+                <w:rFonts w:ascii="Calibri" w:eastAsia="Times New Roman" w:hAnsi="Calibri" w:cs="Calibri"/>
+                <w:color w:val="000000"/>
+                <w:lang w:eastAsia="lt-LT"/>
+              </w:rPr>
+              <w:t>70,6</w:t>
+            </w:r>
+          </w:p>
+        </w:tc>
+        <w:tc>
+          <w:tcPr>
+            <w:tcW w:w="1139" w:type="dxa"/>
+            <w:tcBorders>
+              <w:top w:val="nil"/>
+              <w:left w:val="nil"/>
+              <w:bottom w:val="single" w:sz="4" w:space="0" w:color="auto"/>
+              <w:right w:val="single" w:sz="4" w:space="0" w:color="auto"/>
+            </w:tcBorders>
+            <w:shd w:val="clear" w:color="auto" w:fill="auto"/>
+            <w:vAlign w:val="center"/>
+            <w:hideMark/>
+          </w:tcPr>
+          <w:p>
+            <w:pPr>
+              <w:spacing w:after="0" w:line="240" w:lineRule="auto"/>
+              <w:jc w:val="center"/>
+              <w:rPr>
+                <w:rFonts w:ascii="Calibri" w:eastAsia="Times New Roman" w:hAnsi="Calibri" w:cs="Calibri"/>
+                <w:color w:val="000000"/>
+                <w:lang w:eastAsia="lt-LT"/>
+              </w:rPr>
+            </w:pPr>
+            <w:r>
+              <w:rPr>
+                <w:rFonts w:ascii="Calibri" w:eastAsia="Times New Roman" w:hAnsi="Calibri" w:cs="Calibri"/>
+                <w:color w:val="000000"/>
+                <w:lang w:eastAsia="lt-LT"/>
+              </w:rPr>
+              <w:t>..</w:t>
+            </w:r>
+          </w:p>
+        </w:tc>
+        <w:tc>
+          <w:tcPr>
+            <w:tcW w:w="1376" w:type="dxa"/>
+            <w:tcBorders>
+              <w:top w:val="nil"/>
+              <w:left w:val="nil"/>
+              <w:bottom w:val="single" w:sz="4" w:space="0" w:color="auto"/>
+              <w:right w:val="single" w:sz="4" w:space="0" w:color="auto"/>
+            </w:tcBorders>
+            <w:shd w:val="clear" w:color="auto" w:fill="auto"/>
+            <w:vAlign w:val="center"/>
+            <w:hideMark/>
+          </w:tcPr>
+          <w:p>
+            <w:pPr>
+              <w:spacing w:after="0" w:line="240" w:lineRule="auto"/>
+              <w:jc w:val="center"/>
+              <w:rPr>
+                <w:rFonts w:ascii="Calibri" w:eastAsia="Times New Roman" w:hAnsi="Calibri" w:cs="Calibri"/>
+                <w:color w:val="000000"/>
+                <w:lang w:eastAsia="lt-LT"/>
+              </w:rPr>
+            </w:pPr>
+            <w:r>
+              <w:rPr>
+                <w:rFonts w:ascii="Calibri" w:eastAsia="Times New Roman" w:hAnsi="Calibri" w:cs="Calibri"/>
+                <w:color w:val="000000"/>
+                <w:lang w:eastAsia="lt-LT"/>
+              </w:rPr>
+              <w:t>18</w:t>
+            </w:r>
+          </w:p>
+        </w:tc>
+        <w:tc>
+          <w:tcPr>
+            <w:tcW w:w="1030" w:type="dxa"/>
+            <w:tcBorders>
+              <w:top w:val="nil"/>
+              <w:left w:val="nil"/>
+              <w:bottom w:val="single" w:sz="4" w:space="0" w:color="auto"/>
+              <w:right w:val="single" w:sz="4" w:space="0" w:color="auto"/>
+            </w:tcBorders>
+            <w:shd w:val="clear" w:color="auto" w:fill="auto"/>
+            <w:vAlign w:val="center"/>
+            <w:hideMark/>
+          </w:tcPr>
+          <w:p>
+            <w:pPr>
+              <w:spacing w:after="0" w:line="240" w:lineRule="auto"/>
+              <w:jc w:val="center"/>
+              <w:rPr>
+                <w:rFonts w:ascii="Calibri" w:eastAsia="Times New Roman" w:hAnsi="Calibri" w:cs="Calibri"/>
+                <w:color w:val="000000"/>
+                <w:lang w:eastAsia="lt-LT"/>
+              </w:rPr>
+            </w:pPr>
+            <w:r>
+              <w:rPr>
+                <w:rFonts w:ascii="Calibri" w:eastAsia="Times New Roman" w:hAnsi="Calibri" w:cs="Calibri"/>
+                <w:color w:val="000000"/>
+                <w:lang w:eastAsia="lt-LT"/>
+              </w:rPr>
+              <w:t>..</w:t>
+            </w:r>
+          </w:p>
+        </w:tc>
+      </w:tr>
+      <w:tr>
+        <w:trPr>
+          <w:gridAfter w:val="1"/>
+          <w:wAfter w:w="9" w:type="dxa"/>
+          <w:trHeight w:val="600"/>
+        </w:trPr>
+        <w:tc>
+          <w:tcPr>
+            <w:tcW w:w="2124" w:type="dxa"/>
+            <w:tcBorders>
+              <w:top w:val="nil"/>
+              <w:left w:val="single" w:sz="4" w:space="0" w:color="auto"/>
+              <w:bottom w:val="single" w:sz="4" w:space="0" w:color="auto"/>
+              <w:right w:val="single" w:sz="4" w:space="0" w:color="auto"/>
+            </w:tcBorders>
+            <w:shd w:val="clear" w:color="auto" w:fill="auto"/>
+            <w:vAlign w:val="center"/>
+            <w:hideMark/>
+          </w:tcPr>
+          <w:p>
+            <w:pPr>
+              <w:spacing w:after="0" w:line="240" w:lineRule="auto"/>
+              <w:jc w:val="center"/>
+              <w:rPr>
+                <w:rFonts w:ascii="Calibri" w:eastAsia="Times New Roman" w:hAnsi="Calibri" w:cs="Calibri"/>
+                <w:color w:val="000000"/>
+                <w:lang w:eastAsia="lt-LT"/>
+              </w:rPr>
+            </w:pPr>
+            <w:r>
+              <w:rPr>
+                <w:rFonts w:ascii="Calibri" w:eastAsia="Times New Roman" w:hAnsi="Calibri" w:cs="Calibri"/>
+                <w:color w:val="000000"/>
+                <w:lang w:eastAsia="lt-LT"/>
+              </w:rPr>
+              <w:t>Lotynų Amerikos ir Karibų regionas</w:t>
+            </w:r>
+          </w:p>
+        </w:tc>
+        <w:tc>
+          <w:tcPr>
+            <w:tcW w:w="1137" w:type="dxa"/>
+            <w:tcBorders>
+              <w:top w:val="nil"/>
+              <w:left w:val="nil"/>
+              <w:bottom w:val="single" w:sz="4" w:space="0" w:color="auto"/>
+              <w:right w:val="single" w:sz="4" w:space="0" w:color="auto"/>
+            </w:tcBorders>
+            <w:shd w:val="clear" w:color="auto" w:fill="auto"/>
+            <w:vAlign w:val="center"/>
+            <w:hideMark/>
+          </w:tcPr>
+          <w:p>
+            <w:pPr>
+              <w:spacing w:after="0" w:line="240" w:lineRule="auto"/>
+              <w:jc w:val="center"/>
+              <w:rPr>
+                <w:rFonts w:ascii="Calibri" w:eastAsia="Times New Roman" w:hAnsi="Calibri" w:cs="Calibri"/>
+                <w:color w:val="000000"/>
+                <w:lang w:eastAsia="lt-LT"/>
+              </w:rPr>
+            </w:pPr>
+            <w:r>
+              <w:rPr>
+                <w:rFonts w:ascii="Calibri" w:eastAsia="Times New Roman" w:hAnsi="Calibri" w:cs="Calibri"/>
+                <w:color w:val="000000"/>
+                <w:lang w:eastAsia="lt-LT"/>
+              </w:rPr>
+              <w:t>93,2</w:t>
+            </w:r>
+          </w:p>
+        </w:tc>
+        <w:tc>
+          <w:tcPr>
+            <w:tcW w:w="1273" w:type="dxa"/>
+            <w:tcBorders>
+              <w:top w:val="nil"/>
+              <w:left w:val="nil"/>
+              <w:bottom w:val="single" w:sz="4" w:space="0" w:color="auto"/>
+              <w:right w:val="single" w:sz="4" w:space="0" w:color="auto"/>
+            </w:tcBorders>
+            <w:shd w:val="clear" w:color="auto" w:fill="auto"/>
+            <w:vAlign w:val="center"/>
+            <w:hideMark/>
+          </w:tcPr>
+          <w:p>
+            <w:pPr>
+              <w:spacing w:after="0" w:line="240" w:lineRule="auto"/>
+              <w:jc w:val="center"/>
+              <w:rPr>
+                <w:rFonts w:ascii="Calibri" w:eastAsia="Times New Roman" w:hAnsi="Calibri" w:cs="Calibri"/>
+                <w:color w:val="000000"/>
+                <w:lang w:eastAsia="lt-LT"/>
+              </w:rPr>
+            </w:pPr>
+            <w:r>
+              <w:rPr>
+                <w:rFonts w:ascii="Calibri" w:eastAsia="Times New Roman" w:hAnsi="Calibri" w:cs="Calibri"/>
+                <w:color w:val="000000"/>
+                <w:lang w:eastAsia="lt-LT"/>
+              </w:rPr>
+              <w:t>98,4</w:t>
+            </w:r>
+          </w:p>
+        </w:tc>
+        <w:tc>
+          <w:tcPr>
+            <w:tcW w:w="954" w:type="dxa"/>
+            <w:tcBorders>
+              <w:top w:val="nil"/>
+              <w:left w:val="nil"/>
+              <w:bottom w:val="single" w:sz="4" w:space="0" w:color="auto"/>
+              <w:right w:val="single" w:sz="4" w:space="0" w:color="auto"/>
+            </w:tcBorders>
+            <w:shd w:val="clear" w:color="auto" w:fill="auto"/>
+            <w:vAlign w:val="center"/>
+            <w:hideMark/>
+          </w:tcPr>
+          <w:p>
+            <w:pPr>
+              <w:spacing w:after="0" w:line="240" w:lineRule="auto"/>
+              <w:jc w:val="center"/>
+              <w:rPr>
+                <w:rFonts w:ascii="Calibri" w:eastAsia="Times New Roman" w:hAnsi="Calibri" w:cs="Calibri"/>
+                <w:color w:val="000000"/>
+                <w:lang w:eastAsia="lt-LT"/>
+              </w:rPr>
+            </w:pPr>
+            <w:r>
+              <w:rPr>
+                <w:rFonts w:ascii="Calibri" w:eastAsia="Times New Roman" w:hAnsi="Calibri" w:cs="Calibri"/>
+                <w:color w:val="000000"/>
+                <w:lang w:eastAsia="lt-LT"/>
+              </w:rPr>
+              <w:t>98</w:t>
+            </w:r>
+          </w:p>
+        </w:tc>
+        <w:tc>
+          <w:tcPr>
+            <w:tcW w:w="1253" w:type="dxa"/>
+            <w:gridSpan w:val="2"/>
+            <w:tcBorders>
+              <w:top w:val="nil"/>
+              <w:left w:val="nil"/>
+              <w:bottom w:val="single" w:sz="4" w:space="0" w:color="auto"/>
+              <w:right w:val="single" w:sz="4" w:space="0" w:color="auto"/>
+            </w:tcBorders>
+            <w:shd w:val="clear" w:color="auto" w:fill="auto"/>
+            <w:vAlign w:val="center"/>
+            <w:hideMark/>
+          </w:tcPr>
+          <w:p>
+            <w:pPr>
+              <w:spacing w:after="0" w:line="240" w:lineRule="auto"/>
+              <w:jc w:val="center"/>
+              <w:rPr>
+                <w:rFonts w:ascii="Calibri" w:eastAsia="Times New Roman" w:hAnsi="Calibri" w:cs="Calibri"/>
+                <w:color w:val="000000"/>
+                <w:lang w:eastAsia="lt-LT"/>
+              </w:rPr>
+            </w:pPr>
+            <w:r>
+              <w:rPr>
+                <w:rFonts w:ascii="Calibri" w:eastAsia="Times New Roman" w:hAnsi="Calibri" w:cs="Calibri"/>
+                <w:color w:val="000000"/>
+                <w:lang w:eastAsia="lt-LT"/>
+              </w:rPr>
+              <w:t>58,1</w:t>
+            </w:r>
+          </w:p>
+        </w:tc>
+        <w:tc>
+          <w:tcPr>
+            <w:tcW w:w="1139" w:type="dxa"/>
+            <w:tcBorders>
+              <w:top w:val="nil"/>
+              <w:left w:val="nil"/>
+              <w:bottom w:val="single" w:sz="4" w:space="0" w:color="auto"/>
+              <w:right w:val="single" w:sz="4" w:space="0" w:color="auto"/>
+            </w:tcBorders>
+            <w:shd w:val="clear" w:color="auto" w:fill="auto"/>
+            <w:vAlign w:val="center"/>
+            <w:hideMark/>
+          </w:tcPr>
+          <w:p>
+            <w:pPr>
+              <w:spacing w:after="0" w:line="240" w:lineRule="auto"/>
+              <w:jc w:val="center"/>
+              <w:rPr>
+                <w:rFonts w:ascii="Calibri" w:eastAsia="Times New Roman" w:hAnsi="Calibri" w:cs="Calibri"/>
+                <w:color w:val="000000"/>
+                <w:lang w:eastAsia="lt-LT"/>
+              </w:rPr>
+            </w:pPr>
+            <w:r>
+              <w:rPr>
+                <w:rFonts w:ascii="Calibri" w:eastAsia="Times New Roman" w:hAnsi="Calibri" w:cs="Calibri"/>
+                <w:color w:val="000000"/>
+                <w:lang w:eastAsia="lt-LT"/>
+              </w:rPr>
+              <w:t>..</w:t>
+            </w:r>
+          </w:p>
+        </w:tc>
+        <w:tc>
+          <w:tcPr>
+            <w:tcW w:w="1376" w:type="dxa"/>
+            <w:tcBorders>
+              <w:top w:val="nil"/>
+              <w:left w:val="nil"/>
+              <w:bottom w:val="single" w:sz="4" w:space="0" w:color="auto"/>
+              <w:right w:val="single" w:sz="4" w:space="0" w:color="auto"/>
+            </w:tcBorders>
+            <w:shd w:val="clear" w:color="auto" w:fill="auto"/>
+            <w:vAlign w:val="center"/>
+            <w:hideMark/>
+          </w:tcPr>
+          <w:p>
+            <w:pPr>
+              <w:spacing w:after="0" w:line="240" w:lineRule="auto"/>
+              <w:jc w:val="center"/>
+              <w:rPr>
+                <w:rFonts w:ascii="Calibri" w:eastAsia="Times New Roman" w:hAnsi="Calibri" w:cs="Calibri"/>
+                <w:color w:val="000000"/>
+                <w:lang w:eastAsia="lt-LT"/>
+              </w:rPr>
+            </w:pPr>
+            <w:r>
+              <w:rPr>
+                <w:rFonts w:ascii="Calibri" w:eastAsia="Times New Roman" w:hAnsi="Calibri" w:cs="Calibri"/>
+                <w:color w:val="000000"/>
+                <w:lang w:eastAsia="lt-LT"/>
+              </w:rPr>
+              <w:t>22</w:t>
+            </w:r>
+          </w:p>
+        </w:tc>
+        <w:tc>
+          <w:tcPr>
+            <w:tcW w:w="1030" w:type="dxa"/>
+            <w:tcBorders>
+              <w:top w:val="nil"/>
+              <w:left w:val="nil"/>
+              <w:bottom w:val="single" w:sz="4" w:space="0" w:color="auto"/>
+              <w:right w:val="single" w:sz="4" w:space="0" w:color="auto"/>
+            </w:tcBorders>
+            <w:shd w:val="clear" w:color="auto" w:fill="auto"/>
+            <w:vAlign w:val="center"/>
+            <w:hideMark/>
+          </w:tcPr>
+          <w:p>
+            <w:pPr>
+              <w:spacing w:after="0" w:line="240" w:lineRule="auto"/>
+              <w:jc w:val="center"/>
+              <w:rPr>
+                <w:rFonts w:ascii="Calibri" w:eastAsia="Times New Roman" w:hAnsi="Calibri" w:cs="Calibri"/>
+                <w:color w:val="000000"/>
+                <w:lang w:eastAsia="lt-LT"/>
+              </w:rPr>
+            </w:pPr>
+            <w:r>
+              <w:rPr>
+                <w:rFonts w:ascii="Calibri" w:eastAsia="Times New Roman" w:hAnsi="Calibri" w:cs="Calibri"/>
+                <w:color w:val="000000"/>
+                <w:lang w:eastAsia="lt-LT"/>
+              </w:rPr>
+              <w:t>5,4</w:t>
+            </w:r>
+          </w:p>
+        </w:tc>
+      </w:tr>
+    </w:tbl>
+    <w:p/>
+    <w:p/>
+    <w:p>
+      <w:r>
+        <w:t>Iš lentelės matome, kad Kolumbijos ra</w:t>
+      </w:r>
+      <w:r>
+        <w:t>štingumas  tarp 15 metų ir vyresnių žmonių yra 94,7 % - šiek tiek žemesnis nei aukšto išsivystymo lygio šalių ir šiek tiek didesnis nei Lotynų Amerikos ir Karibų regiono šalių. Lyginant jaunimo raštingumą, Kolumbija šiek tiek lenkia savo regiono raštingumą tarp moterų ir vyrų, tačiau šiek tiek atsilieka nuo aukšto išsivystymo lygio šalių pagal moterų raštingumą ir vienu procentu atsilieka pagal vyrų raštingumą. Pastebėta įdomi Lotynų Amerikos ir Karibų regiono bei Kolumbijos tendencija – moterų raštingumas šiek tiek geresnis nei vyrų tarp jaunimo nuo 15 iki 24 metų.</w:t>
+      </w:r>
+    </w:p>
+    <w:p>
+      <w:r>
+        <w:t>Kolumbijos valdžia skiria kiek mažesnę bendro vidaus produkto dalį švietimui nei Lotynų Amerikos ir Karibų regionas, apie 0,7% mažiau.</w:t>
+      </w:r>
+    </w:p>
+    <w:p/>
     <w:p>
       <w:pPr>
         <w:pStyle w:val="Heading1"/>
@@ -1749,7 +3555,7 @@
     <w:p/>
     <w:p/>
     <w:sectPr>
-      <w:footerReference w:type="default" r:id="rId13"/>
+      <w:footerReference w:type="default" r:id="rId14"/>
       <w:pgSz w:w="11906" w:h="16838"/>
       <w:pgMar w:top="1134" w:right="851" w:bottom="1134" w:left="1985" w:header="709" w:footer="709" w:gutter="0"/>
       <w:cols w:space="708"/>
@@ -1815,7 +3621,7 @@
           <w:rPr>
             <w:noProof/>
           </w:rPr>
-          <w:t>4</w:t>
+          <w:t>3</w:t>
         </w:r>
         <w:r>
           <w:fldChar w:fldCharType="end"/>
@@ -3005,6 +4811,18 @@
       <w:shd w:val="clear" w:color="auto" w:fill="E6E6E6"/>
     </w:rPr>
   </w:style>
+  <w:style w:type="character" w:styleId="FollowedHyperlink">
+    <w:name w:val="FollowedHyperlink"/>
+    <w:basedOn w:val="DefaultParagraphFont"/>
+    <w:uiPriority w:val="99"/>
+    <w:semiHidden/>
+    <w:unhideWhenUsed/>
+    <w:rsid w:val="00264B74"/>
+    <w:rPr>
+      <w:color w:val="954F72" w:themeColor="followedHyperlink"/>
+      <w:u w:val="single"/>
+    </w:rPr>
+  </w:style>
 </w:styles>
 </file>
 
@@ -3274,7 +5092,7 @@
 </file>
 
 <file path=customXml/itemProps1.xml><?xml version="1.0" encoding="utf-8"?>
-<ds:datastoreItem xmlns:ds="http://schemas.openxmlformats.org/officeDocument/2006/customXml" ds:itemID="{803B1D82-1831-4D79-A0C2-28F251243B7B}">
+<ds:datastoreItem xmlns:ds="http://schemas.openxmlformats.org/officeDocument/2006/customXml" ds:itemID="{16A4D5E2-1BCB-4EF4-892D-3AD3B0A5AB76}">
   <ds:schemaRefs>
     <ds:schemaRef ds:uri="http://schemas.openxmlformats.org/officeDocument/2006/bibliography"/>
   </ds:schemaRefs>

</xml_diff>

<commit_message>
Ideta dar viena lentele.
</commit_message>
<xml_diff>
--- a/Ataskaita.docx
+++ b/Ataskaita.docx
@@ -1769,10 +1769,566 @@
       </w:r>
       <w:proofErr w:type="spellEnd"/>
       <w:r>
-        <w:t xml:space="preserve"> 10</w:t>
+        <w:t xml:space="preserve"> 1</w:t>
+      </w:r>
+    </w:p>
+    <w:tbl>
+      <w:tblPr>
+        <w:tblW w:w="6360" w:type="dxa"/>
+        <w:tblLook w:val="04A0" w:firstRow="1" w:lastRow="0" w:firstColumn="1" w:lastColumn="0" w:noHBand="0" w:noVBand="1"/>
+      </w:tblPr>
+      <w:tblGrid>
+        <w:gridCol w:w="3360"/>
+        <w:gridCol w:w="1720"/>
+        <w:gridCol w:w="1280"/>
+      </w:tblGrid>
+      <w:tr>
+        <w:trPr>
+          <w:trHeight w:val="900"/>
+        </w:trPr>
+        <w:tc>
+          <w:tcPr>
+            <w:tcW w:w="3360" w:type="dxa"/>
+            <w:vMerge w:val="restart"/>
+            <w:tcBorders>
+              <w:top w:val="single" w:sz="4" w:space="0" w:color="auto"/>
+              <w:left w:val="single" w:sz="4" w:space="0" w:color="auto"/>
+              <w:bottom w:val="single" w:sz="4" w:space="0" w:color="auto"/>
+              <w:right w:val="single" w:sz="4" w:space="0" w:color="auto"/>
+            </w:tcBorders>
+            <w:shd w:val="clear" w:color="auto" w:fill="auto"/>
+            <w:vAlign w:val="center"/>
+            <w:hideMark/>
+          </w:tcPr>
+          <w:p>
+            <w:pPr>
+              <w:spacing w:after="0" w:line="240" w:lineRule="auto"/>
+              <w:jc w:val="center"/>
+              <w:rPr>
+                <w:rFonts w:ascii="Calibri" w:eastAsia="Times New Roman" w:hAnsi="Calibri" w:cs="Calibri"/>
+                <w:color w:val="000000"/>
+                <w:lang w:eastAsia="lt-LT"/>
+              </w:rPr>
+            </w:pPr>
+            <w:r>
+              <w:rPr>
+                <w:rFonts w:ascii="Calibri" w:eastAsia="Times New Roman" w:hAnsi="Calibri" w:cs="Calibri"/>
+                <w:color w:val="000000"/>
+                <w:lang w:eastAsia="lt-LT"/>
+              </w:rPr>
+              <w:t> </w:t>
+            </w:r>
+          </w:p>
+        </w:tc>
+        <w:tc>
+          <w:tcPr>
+            <w:tcW w:w="1720" w:type="dxa"/>
+            <w:tcBorders>
+              <w:top w:val="single" w:sz="4" w:space="0" w:color="auto"/>
+              <w:left w:val="nil"/>
+              <w:bottom w:val="single" w:sz="4" w:space="0" w:color="auto"/>
+              <w:right w:val="single" w:sz="4" w:space="0" w:color="auto"/>
+            </w:tcBorders>
+            <w:shd w:val="clear" w:color="auto" w:fill="auto"/>
+            <w:vAlign w:val="center"/>
+            <w:hideMark/>
+          </w:tcPr>
+          <w:p>
+            <w:pPr>
+              <w:spacing w:after="0" w:line="240" w:lineRule="auto"/>
+              <w:jc w:val="center"/>
+              <w:rPr>
+                <w:rFonts w:ascii="Calibri" w:eastAsia="Times New Roman" w:hAnsi="Calibri" w:cs="Calibri"/>
+                <w:color w:val="000000"/>
+                <w:lang w:eastAsia="lt-LT"/>
+              </w:rPr>
+            </w:pPr>
+            <w:r>
+              <w:rPr>
+                <w:rFonts w:ascii="Calibri" w:eastAsia="Times New Roman" w:hAnsi="Calibri" w:cs="Calibri"/>
+                <w:color w:val="000000"/>
+                <w:lang w:eastAsia="lt-LT"/>
+              </w:rPr>
+              <w:t>Numatoma mokymosi trukmė</w:t>
+            </w:r>
+          </w:p>
+        </w:tc>
+        <w:tc>
+          <w:tcPr>
+            <w:tcW w:w="1280" w:type="dxa"/>
+            <w:tcBorders>
+              <w:top w:val="single" w:sz="4" w:space="0" w:color="auto"/>
+              <w:left w:val="nil"/>
+              <w:bottom w:val="single" w:sz="4" w:space="0" w:color="auto"/>
+              <w:right w:val="single" w:sz="4" w:space="0" w:color="auto"/>
+            </w:tcBorders>
+            <w:shd w:val="clear" w:color="auto" w:fill="auto"/>
+            <w:vAlign w:val="center"/>
+            <w:hideMark/>
+          </w:tcPr>
+          <w:p>
+            <w:pPr>
+              <w:spacing w:after="0" w:line="240" w:lineRule="auto"/>
+              <w:jc w:val="center"/>
+              <w:rPr>
+                <w:rFonts w:ascii="Calibri" w:eastAsia="Times New Roman" w:hAnsi="Calibri" w:cs="Calibri"/>
+                <w:color w:val="000000"/>
+                <w:lang w:eastAsia="lt-LT"/>
+              </w:rPr>
+            </w:pPr>
+            <w:r>
+              <w:rPr>
+                <w:rFonts w:ascii="Calibri" w:eastAsia="Times New Roman" w:hAnsi="Calibri" w:cs="Calibri"/>
+                <w:color w:val="000000"/>
+                <w:lang w:eastAsia="lt-LT"/>
+              </w:rPr>
+              <w:t>Vidutinė mokymosi trukmė</w:t>
+            </w:r>
+          </w:p>
+        </w:tc>
+      </w:tr>
+      <w:tr>
+        <w:trPr>
+          <w:trHeight w:val="300"/>
+        </w:trPr>
+        <w:tc>
+          <w:tcPr>
+            <w:tcW w:w="3360" w:type="dxa"/>
+            <w:vMerge/>
+            <w:tcBorders>
+              <w:top w:val="single" w:sz="4" w:space="0" w:color="auto"/>
+              <w:left w:val="single" w:sz="4" w:space="0" w:color="auto"/>
+              <w:bottom w:val="single" w:sz="4" w:space="0" w:color="auto"/>
+              <w:right w:val="single" w:sz="4" w:space="0" w:color="auto"/>
+            </w:tcBorders>
+            <w:vAlign w:val="center"/>
+            <w:hideMark/>
+          </w:tcPr>
+          <w:p>
+            <w:pPr>
+              <w:spacing w:after="0" w:line="240" w:lineRule="auto"/>
+              <w:rPr>
+                <w:rFonts w:ascii="Calibri" w:eastAsia="Times New Roman" w:hAnsi="Calibri" w:cs="Calibri"/>
+                <w:color w:val="000000"/>
+                <w:lang w:eastAsia="lt-LT"/>
+              </w:rPr>
+            </w:pPr>
+          </w:p>
+        </w:tc>
+        <w:tc>
+          <w:tcPr>
+            <w:tcW w:w="1720" w:type="dxa"/>
+            <w:tcBorders>
+              <w:top w:val="nil"/>
+              <w:left w:val="nil"/>
+              <w:bottom w:val="single" w:sz="4" w:space="0" w:color="auto"/>
+              <w:right w:val="single" w:sz="4" w:space="0" w:color="auto"/>
+            </w:tcBorders>
+            <w:shd w:val="clear" w:color="auto" w:fill="auto"/>
+            <w:vAlign w:val="center"/>
+            <w:hideMark/>
+          </w:tcPr>
+          <w:p>
+            <w:pPr>
+              <w:spacing w:after="0" w:line="240" w:lineRule="auto"/>
+              <w:jc w:val="center"/>
+              <w:rPr>
+                <w:rFonts w:ascii="Calibri" w:eastAsia="Times New Roman" w:hAnsi="Calibri" w:cs="Calibri"/>
+                <w:color w:val="000000"/>
+                <w:lang w:eastAsia="lt-LT"/>
+              </w:rPr>
+            </w:pPr>
+            <w:r>
+              <w:rPr>
+                <w:rFonts w:ascii="Calibri" w:eastAsia="Times New Roman" w:hAnsi="Calibri" w:cs="Calibri"/>
+                <w:color w:val="000000"/>
+                <w:lang w:eastAsia="lt-LT"/>
+              </w:rPr>
+              <w:t>(metai)</w:t>
+            </w:r>
+          </w:p>
+        </w:tc>
+        <w:tc>
+          <w:tcPr>
+            <w:tcW w:w="1280" w:type="dxa"/>
+            <w:tcBorders>
+              <w:top w:val="nil"/>
+              <w:left w:val="nil"/>
+              <w:bottom w:val="single" w:sz="4" w:space="0" w:color="auto"/>
+              <w:right w:val="single" w:sz="4" w:space="0" w:color="auto"/>
+            </w:tcBorders>
+            <w:shd w:val="clear" w:color="auto" w:fill="auto"/>
+            <w:vAlign w:val="center"/>
+            <w:hideMark/>
+          </w:tcPr>
+          <w:p>
+            <w:pPr>
+              <w:spacing w:after="0" w:line="240" w:lineRule="auto"/>
+              <w:jc w:val="center"/>
+              <w:rPr>
+                <w:rFonts w:ascii="Calibri" w:eastAsia="Times New Roman" w:hAnsi="Calibri" w:cs="Calibri"/>
+                <w:color w:val="000000"/>
+                <w:lang w:eastAsia="lt-LT"/>
+              </w:rPr>
+            </w:pPr>
+            <w:r>
+              <w:rPr>
+                <w:rFonts w:ascii="Calibri" w:eastAsia="Times New Roman" w:hAnsi="Calibri" w:cs="Calibri"/>
+                <w:color w:val="000000"/>
+                <w:lang w:eastAsia="lt-LT"/>
+              </w:rPr>
+              <w:t>(metai)</w:t>
+            </w:r>
+          </w:p>
+        </w:tc>
+      </w:tr>
+      <w:tr>
+        <w:trPr>
+          <w:trHeight w:val="300"/>
+        </w:trPr>
+        <w:tc>
+          <w:tcPr>
+            <w:tcW w:w="3360" w:type="dxa"/>
+            <w:tcBorders>
+              <w:top w:val="nil"/>
+              <w:left w:val="single" w:sz="4" w:space="0" w:color="auto"/>
+              <w:bottom w:val="single" w:sz="4" w:space="0" w:color="auto"/>
+              <w:right w:val="single" w:sz="4" w:space="0" w:color="auto"/>
+            </w:tcBorders>
+            <w:shd w:val="clear" w:color="auto" w:fill="auto"/>
+            <w:vAlign w:val="center"/>
+            <w:hideMark/>
+          </w:tcPr>
+          <w:p>
+            <w:pPr>
+              <w:spacing w:after="0" w:line="240" w:lineRule="auto"/>
+              <w:jc w:val="center"/>
+              <w:rPr>
+                <w:rFonts w:ascii="Calibri" w:eastAsia="Times New Roman" w:hAnsi="Calibri" w:cs="Calibri"/>
+                <w:color w:val="000000"/>
+                <w:lang w:eastAsia="lt-LT"/>
+              </w:rPr>
+            </w:pPr>
+            <w:r>
+              <w:rPr>
+                <w:rFonts w:ascii="Calibri" w:eastAsia="Times New Roman" w:hAnsi="Calibri" w:cs="Calibri"/>
+                <w:color w:val="000000"/>
+                <w:lang w:eastAsia="lt-LT"/>
+              </w:rPr>
+              <w:t>Kolumbija</w:t>
+            </w:r>
+          </w:p>
+        </w:tc>
+        <w:tc>
+          <w:tcPr>
+            <w:tcW w:w="1720" w:type="dxa"/>
+            <w:tcBorders>
+              <w:top w:val="nil"/>
+              <w:left w:val="nil"/>
+              <w:bottom w:val="single" w:sz="4" w:space="0" w:color="auto"/>
+              <w:right w:val="single" w:sz="4" w:space="0" w:color="auto"/>
+            </w:tcBorders>
+            <w:shd w:val="clear" w:color="auto" w:fill="auto"/>
+            <w:vAlign w:val="center"/>
+            <w:hideMark/>
+          </w:tcPr>
+          <w:p>
+            <w:pPr>
+              <w:spacing w:after="0" w:line="240" w:lineRule="auto"/>
+              <w:jc w:val="center"/>
+              <w:rPr>
+                <w:rFonts w:ascii="Calibri" w:eastAsia="Times New Roman" w:hAnsi="Calibri" w:cs="Calibri"/>
+                <w:color w:val="000000"/>
+                <w:lang w:eastAsia="lt-LT"/>
+              </w:rPr>
+            </w:pPr>
+            <w:r>
+              <w:rPr>
+                <w:rFonts w:ascii="Calibri" w:eastAsia="Times New Roman" w:hAnsi="Calibri" w:cs="Calibri"/>
+                <w:color w:val="000000"/>
+                <w:lang w:eastAsia="lt-LT"/>
+              </w:rPr>
+              <w:t>13,6</w:t>
+            </w:r>
+          </w:p>
+        </w:tc>
+        <w:tc>
+          <w:tcPr>
+            <w:tcW w:w="1280" w:type="dxa"/>
+            <w:tcBorders>
+              <w:top w:val="nil"/>
+              <w:left w:val="nil"/>
+              <w:bottom w:val="single" w:sz="4" w:space="0" w:color="auto"/>
+              <w:right w:val="single" w:sz="4" w:space="0" w:color="auto"/>
+            </w:tcBorders>
+            <w:shd w:val="clear" w:color="auto" w:fill="auto"/>
+            <w:vAlign w:val="center"/>
+            <w:hideMark/>
+          </w:tcPr>
+          <w:p>
+            <w:pPr>
+              <w:spacing w:after="0" w:line="240" w:lineRule="auto"/>
+              <w:jc w:val="center"/>
+              <w:rPr>
+                <w:rFonts w:ascii="Calibri" w:eastAsia="Times New Roman" w:hAnsi="Calibri" w:cs="Calibri"/>
+                <w:color w:val="000000"/>
+                <w:lang w:eastAsia="lt-LT"/>
+              </w:rPr>
+            </w:pPr>
+            <w:r>
+              <w:rPr>
+                <w:rFonts w:ascii="Calibri" w:eastAsia="Times New Roman" w:hAnsi="Calibri" w:cs="Calibri"/>
+                <w:color w:val="000000"/>
+                <w:lang w:eastAsia="lt-LT"/>
+              </w:rPr>
+              <w:t>7,6</w:t>
+            </w:r>
+          </w:p>
+        </w:tc>
+      </w:tr>
+      <w:tr>
+        <w:trPr>
+          <w:trHeight w:val="300"/>
+        </w:trPr>
+        <w:tc>
+          <w:tcPr>
+            <w:tcW w:w="3360" w:type="dxa"/>
+            <w:tcBorders>
+              <w:top w:val="nil"/>
+              <w:left w:val="single" w:sz="4" w:space="0" w:color="auto"/>
+              <w:bottom w:val="single" w:sz="4" w:space="0" w:color="auto"/>
+              <w:right w:val="single" w:sz="4" w:space="0" w:color="auto"/>
+            </w:tcBorders>
+            <w:shd w:val="clear" w:color="auto" w:fill="auto"/>
+            <w:vAlign w:val="center"/>
+            <w:hideMark/>
+          </w:tcPr>
+          <w:p>
+            <w:pPr>
+              <w:spacing w:after="0" w:line="240" w:lineRule="auto"/>
+              <w:jc w:val="center"/>
+              <w:rPr>
+                <w:rFonts w:ascii="Calibri" w:eastAsia="Times New Roman" w:hAnsi="Calibri" w:cs="Calibri"/>
+                <w:color w:val="000000"/>
+                <w:lang w:eastAsia="lt-LT"/>
+              </w:rPr>
+            </w:pPr>
+            <w:r>
+              <w:rPr>
+                <w:rFonts w:ascii="Calibri" w:eastAsia="Times New Roman" w:hAnsi="Calibri" w:cs="Calibri"/>
+                <w:color w:val="000000"/>
+                <w:lang w:eastAsia="lt-LT"/>
+              </w:rPr>
+              <w:t>Aukšto išsivystymo šalys</w:t>
+            </w:r>
+          </w:p>
+        </w:tc>
+        <w:tc>
+          <w:tcPr>
+            <w:tcW w:w="1720" w:type="dxa"/>
+            <w:tcBorders>
+              <w:top w:val="nil"/>
+              <w:left w:val="nil"/>
+              <w:bottom w:val="single" w:sz="4" w:space="0" w:color="auto"/>
+              <w:right w:val="single" w:sz="4" w:space="0" w:color="auto"/>
+            </w:tcBorders>
+            <w:shd w:val="clear" w:color="auto" w:fill="auto"/>
+            <w:vAlign w:val="center"/>
+            <w:hideMark/>
+          </w:tcPr>
+          <w:p>
+            <w:pPr>
+              <w:spacing w:after="0" w:line="240" w:lineRule="auto"/>
+              <w:jc w:val="center"/>
+              <w:rPr>
+                <w:rFonts w:ascii="Calibri" w:eastAsia="Times New Roman" w:hAnsi="Calibri" w:cs="Calibri"/>
+                <w:color w:val="000000"/>
+                <w:lang w:eastAsia="lt-LT"/>
+              </w:rPr>
+            </w:pPr>
+            <w:r>
+              <w:rPr>
+                <w:rFonts w:ascii="Calibri" w:eastAsia="Times New Roman" w:hAnsi="Calibri" w:cs="Calibri"/>
+                <w:color w:val="000000"/>
+                <w:lang w:eastAsia="lt-LT"/>
+              </w:rPr>
+              <w:t>13,8</w:t>
+            </w:r>
+          </w:p>
+        </w:tc>
+        <w:tc>
+          <w:tcPr>
+            <w:tcW w:w="1280" w:type="dxa"/>
+            <w:tcBorders>
+              <w:top w:val="nil"/>
+              <w:left w:val="nil"/>
+              <w:bottom w:val="single" w:sz="4" w:space="0" w:color="auto"/>
+              <w:right w:val="single" w:sz="4" w:space="0" w:color="auto"/>
+            </w:tcBorders>
+            <w:shd w:val="clear" w:color="auto" w:fill="auto"/>
+            <w:vAlign w:val="center"/>
+            <w:hideMark/>
+          </w:tcPr>
+          <w:p>
+            <w:pPr>
+              <w:spacing w:after="0" w:line="240" w:lineRule="auto"/>
+              <w:jc w:val="center"/>
+              <w:rPr>
+                <w:rFonts w:ascii="Calibri" w:eastAsia="Times New Roman" w:hAnsi="Calibri" w:cs="Calibri"/>
+                <w:color w:val="000000"/>
+                <w:lang w:eastAsia="lt-LT"/>
+              </w:rPr>
+            </w:pPr>
+            <w:r>
+              <w:rPr>
+                <w:rFonts w:ascii="Calibri" w:eastAsia="Times New Roman" w:hAnsi="Calibri" w:cs="Calibri"/>
+                <w:color w:val="000000"/>
+                <w:lang w:eastAsia="lt-LT"/>
+              </w:rPr>
+              <w:t>8,1</w:t>
+            </w:r>
+          </w:p>
+        </w:tc>
+      </w:tr>
+      <w:tr>
+        <w:trPr>
+          <w:trHeight w:val="600"/>
+        </w:trPr>
+        <w:tc>
+          <w:tcPr>
+            <w:tcW w:w="3360" w:type="dxa"/>
+            <w:tcBorders>
+              <w:top w:val="nil"/>
+              <w:left w:val="single" w:sz="4" w:space="0" w:color="auto"/>
+              <w:bottom w:val="single" w:sz="4" w:space="0" w:color="auto"/>
+              <w:right w:val="single" w:sz="4" w:space="0" w:color="auto"/>
+            </w:tcBorders>
+            <w:shd w:val="clear" w:color="auto" w:fill="auto"/>
+            <w:vAlign w:val="center"/>
+            <w:hideMark/>
+          </w:tcPr>
+          <w:p>
+            <w:pPr>
+              <w:spacing w:after="0" w:line="240" w:lineRule="auto"/>
+              <w:jc w:val="center"/>
+              <w:rPr>
+                <w:rFonts w:ascii="Calibri" w:eastAsia="Times New Roman" w:hAnsi="Calibri" w:cs="Calibri"/>
+                <w:color w:val="000000"/>
+                <w:lang w:eastAsia="lt-LT"/>
+              </w:rPr>
+            </w:pPr>
+            <w:r>
+              <w:rPr>
+                <w:rFonts w:ascii="Calibri" w:eastAsia="Times New Roman" w:hAnsi="Calibri" w:cs="Calibri"/>
+                <w:color w:val="000000"/>
+                <w:lang w:eastAsia="lt-LT"/>
+              </w:rPr>
+              <w:t>Lotynų Amerikos ir Karibų regionas</w:t>
+            </w:r>
+          </w:p>
+        </w:tc>
+        <w:tc>
+          <w:tcPr>
+            <w:tcW w:w="1720" w:type="dxa"/>
+            <w:tcBorders>
+              <w:top w:val="nil"/>
+              <w:left w:val="nil"/>
+              <w:bottom w:val="single" w:sz="4" w:space="0" w:color="auto"/>
+              <w:right w:val="single" w:sz="4" w:space="0" w:color="auto"/>
+            </w:tcBorders>
+            <w:shd w:val="clear" w:color="auto" w:fill="auto"/>
+            <w:vAlign w:val="center"/>
+            <w:hideMark/>
+          </w:tcPr>
+          <w:p>
+            <w:pPr>
+              <w:spacing w:after="0" w:line="240" w:lineRule="auto"/>
+              <w:jc w:val="center"/>
+              <w:rPr>
+                <w:rFonts w:ascii="Calibri" w:eastAsia="Times New Roman" w:hAnsi="Calibri" w:cs="Calibri"/>
+                <w:color w:val="000000"/>
+                <w:lang w:eastAsia="lt-LT"/>
+              </w:rPr>
+            </w:pPr>
+            <w:r>
+              <w:rPr>
+                <w:rFonts w:ascii="Calibri" w:eastAsia="Times New Roman" w:hAnsi="Calibri" w:cs="Calibri"/>
+                <w:color w:val="000000"/>
+                <w:lang w:eastAsia="lt-LT"/>
+              </w:rPr>
+              <w:t>14,1</w:t>
+            </w:r>
+          </w:p>
+        </w:tc>
+        <w:tc>
+          <w:tcPr>
+            <w:tcW w:w="1280" w:type="dxa"/>
+            <w:tcBorders>
+              <w:top w:val="nil"/>
+              <w:left w:val="nil"/>
+              <w:bottom w:val="single" w:sz="4" w:space="0" w:color="auto"/>
+              <w:right w:val="single" w:sz="4" w:space="0" w:color="auto"/>
+            </w:tcBorders>
+            <w:shd w:val="clear" w:color="auto" w:fill="auto"/>
+            <w:vAlign w:val="center"/>
+            <w:hideMark/>
+          </w:tcPr>
+          <w:p>
+            <w:pPr>
+              <w:spacing w:after="0" w:line="240" w:lineRule="auto"/>
+              <w:jc w:val="center"/>
+              <w:rPr>
+                <w:rFonts w:ascii="Calibri" w:eastAsia="Times New Roman" w:hAnsi="Calibri" w:cs="Calibri"/>
+                <w:color w:val="000000"/>
+                <w:lang w:eastAsia="lt-LT"/>
+              </w:rPr>
+            </w:pPr>
+            <w:r>
+              <w:rPr>
+                <w:rFonts w:ascii="Calibri" w:eastAsia="Times New Roman" w:hAnsi="Calibri" w:cs="Calibri"/>
+                <w:color w:val="000000"/>
+                <w:lang w:eastAsia="lt-LT"/>
+              </w:rPr>
+              <w:t>8,3</w:t>
+            </w:r>
+          </w:p>
+        </w:tc>
+      </w:tr>
+    </w:tbl>
+    <w:p/>
+    <w:p>
+      <w:r>
+        <w:t>Iš lentelės matome, kad Kolumbijos numatoma mokymosi trukmė yra 13,6 metų, ji šiek tiek mažesnė nei aukšto išsivystymo šalių ir truputi labiau mažesnė nei Lotynų Amerikos ir Karibų regiono. Kolumbijos vidutinė mokymosi trukmė yra 7,6 metų, ši reikšmė taip pat šiek tiek mažesnė nei aukšto išsivystymo šalių bei Lotynų Amerikos ir Karibų regiono.</w:t>
       </w:r>
       <w:bookmarkStart w:id="8" w:name="_GoBack"/>
       <w:bookmarkEnd w:id="8"/>
+    </w:p>
+    <w:p/>
+    <w:p>
+      <w:proofErr w:type="spellStart"/>
+      <w:r>
+        <w:t>Source</w:t>
+      </w:r>
+      <w:proofErr w:type="spellEnd"/>
+      <w:r>
+        <w:t xml:space="preserve">: HDI </w:t>
+      </w:r>
+      <w:proofErr w:type="spellStart"/>
+      <w:r>
+        <w:t>Report</w:t>
+      </w:r>
+      <w:proofErr w:type="spellEnd"/>
+      <w:r>
+        <w:t xml:space="preserve"> 2016 </w:t>
+      </w:r>
+      <w:proofErr w:type="spellStart"/>
+      <w:r>
+        <w:t>Table</w:t>
+      </w:r>
+      <w:proofErr w:type="spellEnd"/>
+      <w:r>
+        <w:t xml:space="preserve"> 10</w:t>
+      </w:r>
     </w:p>
     <w:tbl>
       <w:tblPr>
@@ -1826,6 +2382,7 @@
                 <w:color w:val="000000"/>
                 <w:lang w:eastAsia="lt-LT"/>
               </w:rPr>
+              <w:lastRenderedPageBreak/>
               <w:t> </w:t>
             </w:r>
           </w:p>
@@ -3621,7 +4178,7 @@
           <w:rPr>
             <w:noProof/>
           </w:rPr>
-          <w:t>3</w:t>
+          <w:t>5</w:t>
         </w:r>
         <w:r>
           <w:fldChar w:fldCharType="end"/>
@@ -5092,7 +5649,7 @@
 </file>
 
 <file path=customXml/itemProps1.xml><?xml version="1.0" encoding="utf-8"?>
-<ds:datastoreItem xmlns:ds="http://schemas.openxmlformats.org/officeDocument/2006/customXml" ds:itemID="{16A4D5E2-1BCB-4EF4-892D-3AD3B0A5AB76}">
+<ds:datastoreItem xmlns:ds="http://schemas.openxmlformats.org/officeDocument/2006/customXml" ds:itemID="{DCB978DA-5C4E-4A19-B21D-F76F0C7F0DD9}">
   <ds:schemaRefs>
     <ds:schemaRef ds:uri="http://schemas.openxmlformats.org/officeDocument/2006/bibliography"/>
   </ds:schemaRefs>

</xml_diff>

<commit_message>
Pridėti paveikslėlių, lentelių turiniai, dar atnaujinta informacijos.
</commit_message>
<xml_diff>
--- a/Ataskaita.docx
+++ b/Ataskaita.docx
@@ -512,7 +512,7 @@
           <w:szCs w:val="28"/>
         </w:rPr>
         <w:lastRenderedPageBreak/>
-        <w:t>TURINYS</w:t>
+        <w:t>Turinys</w:t>
       </w:r>
     </w:p>
     <w:sdt>
@@ -1592,6 +1592,11 @@
           </w:hyperlink>
         </w:p>
         <w:p>
+          <w:pPr>
+            <w:rPr>
+              <w:bCs/>
+            </w:rPr>
+          </w:pPr>
           <w:r>
             <w:rPr>
               <w:b/>
@@ -1604,6 +1609,936 @@
     </w:sdt>
     <w:p>
       <w:pPr>
+        <w:pStyle w:val="TableofFigures"/>
+        <w:tabs>
+          <w:tab w:val="right" w:leader="dot" w:pos="9060"/>
+        </w:tabs>
+        <w:jc w:val="center"/>
+        <w:rPr>
+          <w:rFonts w:ascii="Times New Roman" w:hAnsi="Times New Roman" w:cs="Times New Roman"/>
+          <w:b/>
+          <w:sz w:val="28"/>
+          <w:szCs w:val="28"/>
+        </w:rPr>
+      </w:pPr>
+      <w:r>
+        <w:rPr>
+          <w:rFonts w:ascii="Times New Roman" w:hAnsi="Times New Roman" w:cs="Times New Roman"/>
+          <w:b/>
+          <w:sz w:val="28"/>
+          <w:szCs w:val="28"/>
+        </w:rPr>
+        <w:t>Paveikslėlių turinys</w:t>
+      </w:r>
+    </w:p>
+    <w:p/>
+    <w:p>
+      <w:pPr>
+        <w:pStyle w:val="TableofFigures"/>
+        <w:tabs>
+          <w:tab w:val="right" w:leader="dot" w:pos="9060"/>
+        </w:tabs>
+        <w:rPr>
+          <w:rFonts w:ascii="Times New Roman" w:hAnsi="Times New Roman" w:cs="Times New Roman"/>
+          <w:noProof/>
+          <w:sz w:val="24"/>
+        </w:rPr>
+      </w:pPr>
+      <w:r>
+        <w:rPr>
+          <w:rFonts w:ascii="Times New Roman" w:hAnsi="Times New Roman" w:cs="Times New Roman"/>
+          <w:sz w:val="24"/>
+        </w:rPr>
+        <w:fldChar w:fldCharType="begin"/>
+      </w:r>
+      <w:r>
+        <w:rPr>
+          <w:rFonts w:ascii="Times New Roman" w:hAnsi="Times New Roman" w:cs="Times New Roman"/>
+          <w:sz w:val="24"/>
+        </w:rPr>
+        <w:instrText xml:space="preserve"> TOC \h \z \c "pav." </w:instrText>
+      </w:r>
+      <w:r>
+        <w:rPr>
+          <w:rFonts w:ascii="Times New Roman" w:hAnsi="Times New Roman" w:cs="Times New Roman"/>
+          <w:sz w:val="24"/>
+        </w:rPr>
+        <w:fldChar w:fldCharType="separate"/>
+      </w:r>
+      <w:hyperlink w:anchor="_Toc501210304" w:history="1">
+        <w:r>
+          <w:rPr>
+            <w:rStyle w:val="Hyperlink"/>
+            <w:rFonts w:ascii="Times New Roman" w:hAnsi="Times New Roman" w:cs="Times New Roman"/>
+            <w:noProof/>
+            <w:sz w:val="24"/>
+          </w:rPr>
+          <w:t>1 pav. BVP vienam gyventojui augimas, US doleriai gyventojui. Šaltinis: http://www.oecd.org/</w:t>
+        </w:r>
+        <w:r>
+          <w:rPr>
+            <w:rFonts w:ascii="Times New Roman" w:hAnsi="Times New Roman" w:cs="Times New Roman"/>
+            <w:noProof/>
+            <w:webHidden/>
+            <w:sz w:val="24"/>
+          </w:rPr>
+          <w:tab/>
+        </w:r>
+        <w:r>
+          <w:rPr>
+            <w:rFonts w:ascii="Times New Roman" w:hAnsi="Times New Roman" w:cs="Times New Roman"/>
+            <w:noProof/>
+            <w:webHidden/>
+            <w:sz w:val="24"/>
+          </w:rPr>
+          <w:fldChar w:fldCharType="begin"/>
+        </w:r>
+        <w:r>
+          <w:rPr>
+            <w:rFonts w:ascii="Times New Roman" w:hAnsi="Times New Roman" w:cs="Times New Roman"/>
+            <w:noProof/>
+            <w:webHidden/>
+            <w:sz w:val="24"/>
+          </w:rPr>
+          <w:instrText xml:space="preserve"> PAGEREF _Toc501210304 \h </w:instrText>
+        </w:r>
+        <w:r>
+          <w:rPr>
+            <w:rFonts w:ascii="Times New Roman" w:hAnsi="Times New Roman" w:cs="Times New Roman"/>
+            <w:noProof/>
+            <w:webHidden/>
+            <w:sz w:val="24"/>
+          </w:rPr>
+        </w:r>
+        <w:r>
+          <w:rPr>
+            <w:rFonts w:ascii="Times New Roman" w:hAnsi="Times New Roman" w:cs="Times New Roman"/>
+            <w:noProof/>
+            <w:webHidden/>
+            <w:sz w:val="24"/>
+          </w:rPr>
+          <w:fldChar w:fldCharType="separate"/>
+        </w:r>
+        <w:r>
+          <w:rPr>
+            <w:rFonts w:ascii="Times New Roman" w:hAnsi="Times New Roman" w:cs="Times New Roman"/>
+            <w:noProof/>
+            <w:webHidden/>
+            <w:sz w:val="24"/>
+          </w:rPr>
+          <w:t>4</w:t>
+        </w:r>
+        <w:r>
+          <w:rPr>
+            <w:rFonts w:ascii="Times New Roman" w:hAnsi="Times New Roman" w:cs="Times New Roman"/>
+            <w:noProof/>
+            <w:webHidden/>
+            <w:sz w:val="24"/>
+          </w:rPr>
+          <w:fldChar w:fldCharType="end"/>
+        </w:r>
+      </w:hyperlink>
+    </w:p>
+    <w:p>
+      <w:pPr>
+        <w:pStyle w:val="TableofFigures"/>
+        <w:tabs>
+          <w:tab w:val="right" w:leader="dot" w:pos="9060"/>
+        </w:tabs>
+        <w:rPr>
+          <w:rFonts w:ascii="Times New Roman" w:hAnsi="Times New Roman" w:cs="Times New Roman"/>
+          <w:noProof/>
+          <w:sz w:val="24"/>
+        </w:rPr>
+      </w:pPr>
+      <w:hyperlink w:anchor="_Toc501210305" w:history="1">
+        <w:r>
+          <w:rPr>
+            <w:rStyle w:val="Hyperlink"/>
+            <w:rFonts w:ascii="Times New Roman" w:hAnsi="Times New Roman" w:cs="Times New Roman"/>
+            <w:noProof/>
+            <w:sz w:val="24"/>
+          </w:rPr>
+          <w:t>2 pav. Nedarbingumo lygis Kolumbijoje, Čilėje, Brazilijoje ir Meksikoje, procentais. Šaltinis: http://www.oecd.org/</w:t>
+        </w:r>
+        <w:r>
+          <w:rPr>
+            <w:rFonts w:ascii="Times New Roman" w:hAnsi="Times New Roman" w:cs="Times New Roman"/>
+            <w:noProof/>
+            <w:webHidden/>
+            <w:sz w:val="24"/>
+          </w:rPr>
+          <w:tab/>
+        </w:r>
+        <w:r>
+          <w:rPr>
+            <w:rFonts w:ascii="Times New Roman" w:hAnsi="Times New Roman" w:cs="Times New Roman"/>
+            <w:noProof/>
+            <w:webHidden/>
+            <w:sz w:val="24"/>
+          </w:rPr>
+          <w:fldChar w:fldCharType="begin"/>
+        </w:r>
+        <w:r>
+          <w:rPr>
+            <w:rFonts w:ascii="Times New Roman" w:hAnsi="Times New Roman" w:cs="Times New Roman"/>
+            <w:noProof/>
+            <w:webHidden/>
+            <w:sz w:val="24"/>
+          </w:rPr>
+          <w:instrText xml:space="preserve"> PAGEREF _Toc501210305 \h </w:instrText>
+        </w:r>
+        <w:r>
+          <w:rPr>
+            <w:rFonts w:ascii="Times New Roman" w:hAnsi="Times New Roman" w:cs="Times New Roman"/>
+            <w:noProof/>
+            <w:webHidden/>
+            <w:sz w:val="24"/>
+          </w:rPr>
+        </w:r>
+        <w:r>
+          <w:rPr>
+            <w:rFonts w:ascii="Times New Roman" w:hAnsi="Times New Roman" w:cs="Times New Roman"/>
+            <w:noProof/>
+            <w:webHidden/>
+            <w:sz w:val="24"/>
+          </w:rPr>
+          <w:fldChar w:fldCharType="separate"/>
+        </w:r>
+        <w:r>
+          <w:rPr>
+            <w:rFonts w:ascii="Times New Roman" w:hAnsi="Times New Roman" w:cs="Times New Roman"/>
+            <w:noProof/>
+            <w:webHidden/>
+            <w:sz w:val="24"/>
+          </w:rPr>
+          <w:t>4</w:t>
+        </w:r>
+        <w:r>
+          <w:rPr>
+            <w:rFonts w:ascii="Times New Roman" w:hAnsi="Times New Roman" w:cs="Times New Roman"/>
+            <w:noProof/>
+            <w:webHidden/>
+            <w:sz w:val="24"/>
+          </w:rPr>
+          <w:fldChar w:fldCharType="end"/>
+        </w:r>
+      </w:hyperlink>
+    </w:p>
+    <w:p>
+      <w:pPr>
+        <w:pStyle w:val="TableofFigures"/>
+        <w:tabs>
+          <w:tab w:val="right" w:leader="dot" w:pos="9060"/>
+        </w:tabs>
+        <w:rPr>
+          <w:rFonts w:ascii="Times New Roman" w:hAnsi="Times New Roman" w:cs="Times New Roman"/>
+          <w:noProof/>
+          <w:sz w:val="24"/>
+        </w:rPr>
+      </w:pPr>
+      <w:hyperlink w:anchor="_Toc501210306" w:history="1">
+        <w:r>
+          <w:rPr>
+            <w:rStyle w:val="Hyperlink"/>
+            <w:rFonts w:ascii="Times New Roman" w:hAnsi="Times New Roman" w:cs="Times New Roman"/>
+            <w:noProof/>
+            <w:sz w:val="24"/>
+          </w:rPr>
+          <w:t>3 pav. Populiacija nuo 1955 iki 2015 metų Kolumbijoje ir kitose didžiosiose Lotynų Amerikos šalyse. Šaltinis: https://data.oecd.org/pop/population.htm</w:t>
+        </w:r>
+        <w:r>
+          <w:rPr>
+            <w:rFonts w:ascii="Times New Roman" w:hAnsi="Times New Roman" w:cs="Times New Roman"/>
+            <w:noProof/>
+            <w:webHidden/>
+            <w:sz w:val="24"/>
+          </w:rPr>
+          <w:tab/>
+        </w:r>
+        <w:r>
+          <w:rPr>
+            <w:rFonts w:ascii="Times New Roman" w:hAnsi="Times New Roman" w:cs="Times New Roman"/>
+            <w:noProof/>
+            <w:webHidden/>
+            <w:sz w:val="24"/>
+          </w:rPr>
+          <w:fldChar w:fldCharType="begin"/>
+        </w:r>
+        <w:r>
+          <w:rPr>
+            <w:rFonts w:ascii="Times New Roman" w:hAnsi="Times New Roman" w:cs="Times New Roman"/>
+            <w:noProof/>
+            <w:webHidden/>
+            <w:sz w:val="24"/>
+          </w:rPr>
+          <w:instrText xml:space="preserve"> PAGEREF _Toc501210306 \h </w:instrText>
+        </w:r>
+        <w:r>
+          <w:rPr>
+            <w:rFonts w:ascii="Times New Roman" w:hAnsi="Times New Roman" w:cs="Times New Roman"/>
+            <w:noProof/>
+            <w:webHidden/>
+            <w:sz w:val="24"/>
+          </w:rPr>
+        </w:r>
+        <w:r>
+          <w:rPr>
+            <w:rFonts w:ascii="Times New Roman" w:hAnsi="Times New Roman" w:cs="Times New Roman"/>
+            <w:noProof/>
+            <w:webHidden/>
+            <w:sz w:val="24"/>
+          </w:rPr>
+          <w:fldChar w:fldCharType="separate"/>
+        </w:r>
+        <w:r>
+          <w:rPr>
+            <w:rFonts w:ascii="Times New Roman" w:hAnsi="Times New Roman" w:cs="Times New Roman"/>
+            <w:noProof/>
+            <w:webHidden/>
+            <w:sz w:val="24"/>
+          </w:rPr>
+          <w:t>5</w:t>
+        </w:r>
+        <w:r>
+          <w:rPr>
+            <w:rFonts w:ascii="Times New Roman" w:hAnsi="Times New Roman" w:cs="Times New Roman"/>
+            <w:noProof/>
+            <w:webHidden/>
+            <w:sz w:val="24"/>
+          </w:rPr>
+          <w:fldChar w:fldCharType="end"/>
+        </w:r>
+      </w:hyperlink>
+    </w:p>
+    <w:p>
+      <w:pPr>
+        <w:pStyle w:val="TableofFigures"/>
+        <w:tabs>
+          <w:tab w:val="right" w:leader="dot" w:pos="9060"/>
+        </w:tabs>
+        <w:rPr>
+          <w:rFonts w:ascii="Times New Roman" w:hAnsi="Times New Roman" w:cs="Times New Roman"/>
+          <w:noProof/>
+          <w:sz w:val="24"/>
+        </w:rPr>
+      </w:pPr>
+      <w:hyperlink w:anchor="_Toc501210307" w:history="1">
+        <w:r>
+          <w:rPr>
+            <w:rStyle w:val="Hyperlink"/>
+            <w:rFonts w:ascii="Times New Roman" w:hAnsi="Times New Roman" w:cs="Times New Roman"/>
+            <w:noProof/>
+            <w:sz w:val="24"/>
+          </w:rPr>
+          <w:t>4 pav. Kolumbijos populiacijos piramidė. Šaltinis: https://www.populationpyramid.net</w:t>
+        </w:r>
+        <w:r>
+          <w:rPr>
+            <w:rFonts w:ascii="Times New Roman" w:hAnsi="Times New Roman" w:cs="Times New Roman"/>
+            <w:noProof/>
+            <w:webHidden/>
+            <w:sz w:val="24"/>
+          </w:rPr>
+          <w:tab/>
+        </w:r>
+        <w:r>
+          <w:rPr>
+            <w:rFonts w:ascii="Times New Roman" w:hAnsi="Times New Roman" w:cs="Times New Roman"/>
+            <w:noProof/>
+            <w:webHidden/>
+            <w:sz w:val="24"/>
+          </w:rPr>
+          <w:fldChar w:fldCharType="begin"/>
+        </w:r>
+        <w:r>
+          <w:rPr>
+            <w:rFonts w:ascii="Times New Roman" w:hAnsi="Times New Roman" w:cs="Times New Roman"/>
+            <w:noProof/>
+            <w:webHidden/>
+            <w:sz w:val="24"/>
+          </w:rPr>
+          <w:instrText xml:space="preserve"> PAGEREF _Toc501210307 \h </w:instrText>
+        </w:r>
+        <w:r>
+          <w:rPr>
+            <w:rFonts w:ascii="Times New Roman" w:hAnsi="Times New Roman" w:cs="Times New Roman"/>
+            <w:noProof/>
+            <w:webHidden/>
+            <w:sz w:val="24"/>
+          </w:rPr>
+        </w:r>
+        <w:r>
+          <w:rPr>
+            <w:rFonts w:ascii="Times New Roman" w:hAnsi="Times New Roman" w:cs="Times New Roman"/>
+            <w:noProof/>
+            <w:webHidden/>
+            <w:sz w:val="24"/>
+          </w:rPr>
+          <w:fldChar w:fldCharType="separate"/>
+        </w:r>
+        <w:r>
+          <w:rPr>
+            <w:rFonts w:ascii="Times New Roman" w:hAnsi="Times New Roman" w:cs="Times New Roman"/>
+            <w:noProof/>
+            <w:webHidden/>
+            <w:sz w:val="24"/>
+          </w:rPr>
+          <w:t>6</w:t>
+        </w:r>
+        <w:r>
+          <w:rPr>
+            <w:rFonts w:ascii="Times New Roman" w:hAnsi="Times New Roman" w:cs="Times New Roman"/>
+            <w:noProof/>
+            <w:webHidden/>
+            <w:sz w:val="24"/>
+          </w:rPr>
+          <w:fldChar w:fldCharType="end"/>
+        </w:r>
+      </w:hyperlink>
+    </w:p>
+    <w:p>
+      <w:pPr>
+        <w:pStyle w:val="TableofFigures"/>
+        <w:tabs>
+          <w:tab w:val="right" w:leader="dot" w:pos="9060"/>
+        </w:tabs>
+        <w:rPr>
+          <w:rFonts w:ascii="Times New Roman" w:hAnsi="Times New Roman" w:cs="Times New Roman"/>
+          <w:noProof/>
+          <w:sz w:val="24"/>
+        </w:rPr>
+      </w:pPr>
+      <w:hyperlink w:anchor="_Toc501210308" w:history="1">
+        <w:r>
+          <w:rPr>
+            <w:rStyle w:val="Hyperlink"/>
+            <w:rFonts w:ascii="Times New Roman" w:hAnsi="Times New Roman" w:cs="Times New Roman"/>
+            <w:noProof/>
+            <w:sz w:val="24"/>
+          </w:rPr>
+          <w:t>5 pav. Vaikų gimstamumas vienai moteriai. Šaltinis: https://data.oecd.org/pop/fertility-rates.htm</w:t>
+        </w:r>
+        <w:r>
+          <w:rPr>
+            <w:rFonts w:ascii="Times New Roman" w:hAnsi="Times New Roman" w:cs="Times New Roman"/>
+            <w:noProof/>
+            <w:webHidden/>
+            <w:sz w:val="24"/>
+          </w:rPr>
+          <w:tab/>
+        </w:r>
+        <w:r>
+          <w:rPr>
+            <w:rFonts w:ascii="Times New Roman" w:hAnsi="Times New Roman" w:cs="Times New Roman"/>
+            <w:noProof/>
+            <w:webHidden/>
+            <w:sz w:val="24"/>
+          </w:rPr>
+          <w:fldChar w:fldCharType="begin"/>
+        </w:r>
+        <w:r>
+          <w:rPr>
+            <w:rFonts w:ascii="Times New Roman" w:hAnsi="Times New Roman" w:cs="Times New Roman"/>
+            <w:noProof/>
+            <w:webHidden/>
+            <w:sz w:val="24"/>
+          </w:rPr>
+          <w:instrText xml:space="preserve"> PAGEREF _Toc501210308 \h </w:instrText>
+        </w:r>
+        <w:r>
+          <w:rPr>
+            <w:rFonts w:ascii="Times New Roman" w:hAnsi="Times New Roman" w:cs="Times New Roman"/>
+            <w:noProof/>
+            <w:webHidden/>
+            <w:sz w:val="24"/>
+          </w:rPr>
+        </w:r>
+        <w:r>
+          <w:rPr>
+            <w:rFonts w:ascii="Times New Roman" w:hAnsi="Times New Roman" w:cs="Times New Roman"/>
+            <w:noProof/>
+            <w:webHidden/>
+            <w:sz w:val="24"/>
+          </w:rPr>
+          <w:fldChar w:fldCharType="separate"/>
+        </w:r>
+        <w:r>
+          <w:rPr>
+            <w:rFonts w:ascii="Times New Roman" w:hAnsi="Times New Roman" w:cs="Times New Roman"/>
+            <w:noProof/>
+            <w:webHidden/>
+            <w:sz w:val="24"/>
+          </w:rPr>
+          <w:t>7</w:t>
+        </w:r>
+        <w:r>
+          <w:rPr>
+            <w:rFonts w:ascii="Times New Roman" w:hAnsi="Times New Roman" w:cs="Times New Roman"/>
+            <w:noProof/>
+            <w:webHidden/>
+            <w:sz w:val="24"/>
+          </w:rPr>
+          <w:fldChar w:fldCharType="end"/>
+        </w:r>
+      </w:hyperlink>
+    </w:p>
+    <w:p>
+      <w:pPr>
+        <w:pStyle w:val="TableofFigures"/>
+        <w:tabs>
+          <w:tab w:val="right" w:leader="dot" w:pos="9060"/>
+        </w:tabs>
+        <w:rPr>
+          <w:rFonts w:ascii="Times New Roman" w:hAnsi="Times New Roman" w:cs="Times New Roman"/>
+          <w:noProof/>
+          <w:sz w:val="24"/>
+        </w:rPr>
+      </w:pPr>
+      <w:hyperlink w:anchor="_Toc501210309" w:history="1">
+        <w:r>
+          <w:rPr>
+            <w:rStyle w:val="Hyperlink"/>
+            <w:rFonts w:ascii="Times New Roman" w:hAnsi="Times New Roman" w:cs="Times New Roman"/>
+            <w:noProof/>
+            <w:sz w:val="24"/>
+          </w:rPr>
+          <w:t>6 pav. Darbingo amžiaus populiacija, procentais. Šaltinis: https://data.oecd.org/pop/working-age-population.htm#indicator-chart</w:t>
+        </w:r>
+        <w:r>
+          <w:rPr>
+            <w:rFonts w:ascii="Times New Roman" w:hAnsi="Times New Roman" w:cs="Times New Roman"/>
+            <w:noProof/>
+            <w:webHidden/>
+            <w:sz w:val="24"/>
+          </w:rPr>
+          <w:tab/>
+        </w:r>
+        <w:r>
+          <w:rPr>
+            <w:rFonts w:ascii="Times New Roman" w:hAnsi="Times New Roman" w:cs="Times New Roman"/>
+            <w:noProof/>
+            <w:webHidden/>
+            <w:sz w:val="24"/>
+          </w:rPr>
+          <w:fldChar w:fldCharType="begin"/>
+        </w:r>
+        <w:r>
+          <w:rPr>
+            <w:rFonts w:ascii="Times New Roman" w:hAnsi="Times New Roman" w:cs="Times New Roman"/>
+            <w:noProof/>
+            <w:webHidden/>
+            <w:sz w:val="24"/>
+          </w:rPr>
+          <w:instrText xml:space="preserve"> PAGEREF _Toc501210309 \h </w:instrText>
+        </w:r>
+        <w:r>
+          <w:rPr>
+            <w:rFonts w:ascii="Times New Roman" w:hAnsi="Times New Roman" w:cs="Times New Roman"/>
+            <w:noProof/>
+            <w:webHidden/>
+            <w:sz w:val="24"/>
+          </w:rPr>
+        </w:r>
+        <w:r>
+          <w:rPr>
+            <w:rFonts w:ascii="Times New Roman" w:hAnsi="Times New Roman" w:cs="Times New Roman"/>
+            <w:noProof/>
+            <w:webHidden/>
+            <w:sz w:val="24"/>
+          </w:rPr>
+          <w:fldChar w:fldCharType="separate"/>
+        </w:r>
+        <w:r>
+          <w:rPr>
+            <w:rFonts w:ascii="Times New Roman" w:hAnsi="Times New Roman" w:cs="Times New Roman"/>
+            <w:noProof/>
+            <w:webHidden/>
+            <w:sz w:val="24"/>
+          </w:rPr>
+          <w:t>7</w:t>
+        </w:r>
+        <w:r>
+          <w:rPr>
+            <w:rFonts w:ascii="Times New Roman" w:hAnsi="Times New Roman" w:cs="Times New Roman"/>
+            <w:noProof/>
+            <w:webHidden/>
+            <w:sz w:val="24"/>
+          </w:rPr>
+          <w:fldChar w:fldCharType="end"/>
+        </w:r>
+      </w:hyperlink>
+    </w:p>
+    <w:p>
+      <w:pPr>
+        <w:pStyle w:val="TableofFigures"/>
+        <w:tabs>
+          <w:tab w:val="right" w:leader="dot" w:pos="9060"/>
+        </w:tabs>
+        <w:rPr>
+          <w:rFonts w:ascii="Times New Roman" w:hAnsi="Times New Roman" w:cs="Times New Roman"/>
+          <w:noProof/>
+          <w:sz w:val="24"/>
+        </w:rPr>
+      </w:pPr>
+      <w:hyperlink w:anchor="_Toc501210310" w:history="1">
+        <w:r>
+          <w:rPr>
+            <w:rStyle w:val="Hyperlink"/>
+            <w:rFonts w:ascii="Times New Roman" w:hAnsi="Times New Roman" w:cs="Times New Roman"/>
+            <w:noProof/>
+            <w:sz w:val="24"/>
+          </w:rPr>
+          <w:t>7 pav. Senyvo amžiaus žmonių populiacija, procentais. Šaltinis: https://data.oecd.org</w:t>
+        </w:r>
+        <w:r>
+          <w:rPr>
+            <w:rFonts w:ascii="Times New Roman" w:hAnsi="Times New Roman" w:cs="Times New Roman"/>
+            <w:noProof/>
+            <w:webHidden/>
+            <w:sz w:val="24"/>
+          </w:rPr>
+          <w:tab/>
+        </w:r>
+        <w:r>
+          <w:rPr>
+            <w:rFonts w:ascii="Times New Roman" w:hAnsi="Times New Roman" w:cs="Times New Roman"/>
+            <w:noProof/>
+            <w:webHidden/>
+            <w:sz w:val="24"/>
+          </w:rPr>
+          <w:fldChar w:fldCharType="begin"/>
+        </w:r>
+        <w:r>
+          <w:rPr>
+            <w:rFonts w:ascii="Times New Roman" w:hAnsi="Times New Roman" w:cs="Times New Roman"/>
+            <w:noProof/>
+            <w:webHidden/>
+            <w:sz w:val="24"/>
+          </w:rPr>
+          <w:instrText xml:space="preserve"> PAGEREF _Toc501210310 \h </w:instrText>
+        </w:r>
+        <w:r>
+          <w:rPr>
+            <w:rFonts w:ascii="Times New Roman" w:hAnsi="Times New Roman" w:cs="Times New Roman"/>
+            <w:noProof/>
+            <w:webHidden/>
+            <w:sz w:val="24"/>
+          </w:rPr>
+        </w:r>
+        <w:r>
+          <w:rPr>
+            <w:rFonts w:ascii="Times New Roman" w:hAnsi="Times New Roman" w:cs="Times New Roman"/>
+            <w:noProof/>
+            <w:webHidden/>
+            <w:sz w:val="24"/>
+          </w:rPr>
+          <w:fldChar w:fldCharType="separate"/>
+        </w:r>
+        <w:r>
+          <w:rPr>
+            <w:rFonts w:ascii="Times New Roman" w:hAnsi="Times New Roman" w:cs="Times New Roman"/>
+            <w:noProof/>
+            <w:webHidden/>
+            <w:sz w:val="24"/>
+          </w:rPr>
+          <w:t>8</w:t>
+        </w:r>
+        <w:r>
+          <w:rPr>
+            <w:rFonts w:ascii="Times New Roman" w:hAnsi="Times New Roman" w:cs="Times New Roman"/>
+            <w:noProof/>
+            <w:webHidden/>
+            <w:sz w:val="24"/>
+          </w:rPr>
+          <w:fldChar w:fldCharType="end"/>
+        </w:r>
+      </w:hyperlink>
+    </w:p>
+    <w:p>
+      <w:pPr>
+        <w:pStyle w:val="TableofFigures"/>
+        <w:tabs>
+          <w:tab w:val="right" w:leader="dot" w:pos="9060"/>
+        </w:tabs>
+        <w:rPr>
+          <w:rFonts w:ascii="Times New Roman" w:hAnsi="Times New Roman" w:cs="Times New Roman"/>
+          <w:noProof/>
+          <w:sz w:val="24"/>
+        </w:rPr>
+      </w:pPr>
+      <w:hyperlink w:anchor="_Toc501210311" w:history="1">
+        <w:r>
+          <w:rPr>
+            <w:rStyle w:val="Hyperlink"/>
+            <w:rFonts w:ascii="Times New Roman" w:hAnsi="Times New Roman" w:cs="Times New Roman"/>
+            <w:noProof/>
+            <w:sz w:val="24"/>
+          </w:rPr>
+          <w:t>8 pav. Jaunimo populiacija, procentais. Šaltinis: https://data.oecd.org/pop/young-population.htm</w:t>
+        </w:r>
+        <w:r>
+          <w:rPr>
+            <w:rFonts w:ascii="Times New Roman" w:hAnsi="Times New Roman" w:cs="Times New Roman"/>
+            <w:noProof/>
+            <w:webHidden/>
+            <w:sz w:val="24"/>
+          </w:rPr>
+          <w:tab/>
+        </w:r>
+        <w:r>
+          <w:rPr>
+            <w:rFonts w:ascii="Times New Roman" w:hAnsi="Times New Roman" w:cs="Times New Roman"/>
+            <w:noProof/>
+            <w:webHidden/>
+            <w:sz w:val="24"/>
+          </w:rPr>
+          <w:fldChar w:fldCharType="begin"/>
+        </w:r>
+        <w:r>
+          <w:rPr>
+            <w:rFonts w:ascii="Times New Roman" w:hAnsi="Times New Roman" w:cs="Times New Roman"/>
+            <w:noProof/>
+            <w:webHidden/>
+            <w:sz w:val="24"/>
+          </w:rPr>
+          <w:instrText xml:space="preserve"> PAGEREF _Toc501210311 \h </w:instrText>
+        </w:r>
+        <w:r>
+          <w:rPr>
+            <w:rFonts w:ascii="Times New Roman" w:hAnsi="Times New Roman" w:cs="Times New Roman"/>
+            <w:noProof/>
+            <w:webHidden/>
+            <w:sz w:val="24"/>
+          </w:rPr>
+        </w:r>
+        <w:r>
+          <w:rPr>
+            <w:rFonts w:ascii="Times New Roman" w:hAnsi="Times New Roman" w:cs="Times New Roman"/>
+            <w:noProof/>
+            <w:webHidden/>
+            <w:sz w:val="24"/>
+          </w:rPr>
+          <w:fldChar w:fldCharType="separate"/>
+        </w:r>
+        <w:r>
+          <w:rPr>
+            <w:rFonts w:ascii="Times New Roman" w:hAnsi="Times New Roman" w:cs="Times New Roman"/>
+            <w:noProof/>
+            <w:webHidden/>
+            <w:sz w:val="24"/>
+          </w:rPr>
+          <w:t>8</w:t>
+        </w:r>
+        <w:r>
+          <w:rPr>
+            <w:rFonts w:ascii="Times New Roman" w:hAnsi="Times New Roman" w:cs="Times New Roman"/>
+            <w:noProof/>
+            <w:webHidden/>
+            <w:sz w:val="24"/>
+          </w:rPr>
+          <w:fldChar w:fldCharType="end"/>
+        </w:r>
+      </w:hyperlink>
+    </w:p>
+    <w:p>
+      <w:pPr>
+        <w:rPr>
+          <w:rFonts w:ascii="Times New Roman" w:hAnsi="Times New Roman" w:cs="Times New Roman"/>
+          <w:sz w:val="24"/>
+        </w:rPr>
+      </w:pPr>
+      <w:r>
+        <w:rPr>
+          <w:rFonts w:ascii="Times New Roman" w:hAnsi="Times New Roman" w:cs="Times New Roman"/>
+          <w:sz w:val="24"/>
+        </w:rPr>
+        <w:fldChar w:fldCharType="end"/>
+      </w:r>
+    </w:p>
+    <w:p>
+      <w:pPr>
+        <w:jc w:val="center"/>
+        <w:rPr>
+          <w:rFonts w:ascii="Times New Roman" w:hAnsi="Times New Roman" w:cs="Times New Roman"/>
+          <w:sz w:val="24"/>
+        </w:rPr>
+      </w:pPr>
+      <w:r>
+        <w:rPr>
+          <w:rFonts w:ascii="Times New Roman" w:hAnsi="Times New Roman" w:cs="Times New Roman"/>
+          <w:b/>
+          <w:sz w:val="28"/>
+          <w:szCs w:val="28"/>
+        </w:rPr>
+        <w:t>Lentelių</w:t>
+      </w:r>
+      <w:r>
+        <w:rPr>
+          <w:rFonts w:ascii="Times New Roman" w:hAnsi="Times New Roman" w:cs="Times New Roman"/>
+          <w:b/>
+          <w:sz w:val="28"/>
+          <w:szCs w:val="28"/>
+        </w:rPr>
+        <w:t xml:space="preserve"> turinys</w:t>
+      </w:r>
+    </w:p>
+    <w:p>
+      <w:pPr>
+        <w:pStyle w:val="TableofFigures"/>
+        <w:tabs>
+          <w:tab w:val="right" w:leader="dot" w:pos="9060"/>
+        </w:tabs>
+        <w:rPr>
+          <w:rFonts w:eastAsiaTheme="minorEastAsia"/>
+          <w:noProof/>
+          <w:lang w:eastAsia="lt-LT"/>
+        </w:rPr>
+      </w:pPr>
+      <w:r>
+        <w:fldChar w:fldCharType="begin"/>
+      </w:r>
+      <w:r>
+        <w:instrText xml:space="preserve"> TOC \h \z \c "lentelė" </w:instrText>
+      </w:r>
+      <w:r>
+        <w:fldChar w:fldCharType="separate"/>
+      </w:r>
+      <w:hyperlink w:anchor="_Toc501210382" w:history="1">
+        <w:r>
+          <w:rPr>
+            <w:rStyle w:val="Hyperlink"/>
+            <w:noProof/>
+          </w:rPr>
+          <w:t>1 lentelė. Numatoma mokymosi trukmė bei vidutinė mokymosi trukmė Kolumbijoje, aukšto išsivystymo šalyse bei Lotynų Amerikos ir Karibų regione. Šaltinis: HDI Report 2016 Table 1</w:t>
+        </w:r>
+        <w:r>
+          <w:rPr>
+            <w:noProof/>
+            <w:webHidden/>
+          </w:rPr>
+          <w:tab/>
+        </w:r>
+        <w:r>
+          <w:rPr>
+            <w:noProof/>
+            <w:webHidden/>
+          </w:rPr>
+          <w:fldChar w:fldCharType="begin"/>
+        </w:r>
+        <w:r>
+          <w:rPr>
+            <w:noProof/>
+            <w:webHidden/>
+          </w:rPr>
+          <w:instrText xml:space="preserve"> PAGEREF _Toc501210382 \h </w:instrText>
+        </w:r>
+        <w:r>
+          <w:rPr>
+            <w:noProof/>
+            <w:webHidden/>
+          </w:rPr>
+        </w:r>
+        <w:r>
+          <w:rPr>
+            <w:noProof/>
+            <w:webHidden/>
+          </w:rPr>
+          <w:fldChar w:fldCharType="separate"/>
+        </w:r>
+        <w:r>
+          <w:rPr>
+            <w:noProof/>
+            <w:webHidden/>
+          </w:rPr>
+          <w:t>9</w:t>
+        </w:r>
+        <w:r>
+          <w:rPr>
+            <w:noProof/>
+            <w:webHidden/>
+          </w:rPr>
+          <w:fldChar w:fldCharType="end"/>
+        </w:r>
+      </w:hyperlink>
+    </w:p>
+    <w:p>
+      <w:pPr>
+        <w:pStyle w:val="TableofFigures"/>
+        <w:tabs>
+          <w:tab w:val="right" w:leader="dot" w:pos="9060"/>
+        </w:tabs>
+        <w:rPr>
+          <w:rFonts w:eastAsiaTheme="minorEastAsia"/>
+          <w:noProof/>
+          <w:lang w:eastAsia="lt-LT"/>
+        </w:rPr>
+      </w:pPr>
+      <w:hyperlink w:anchor="_Toc501210383" w:history="1">
+        <w:r>
+          <w:rPr>
+            <w:rStyle w:val="Hyperlink"/>
+            <w:noProof/>
+          </w:rPr>
+          <w:t>2 lentelė. Švietimo duomenys Kolumbijoje, Aukšto išsivystymo šalyse bei Lotynų Amerikos ir Karibų regione. Šaltinis: HDI Report 2016 Table 10</w:t>
+        </w:r>
+        <w:r>
+          <w:rPr>
+            <w:noProof/>
+            <w:webHidden/>
+          </w:rPr>
+          <w:tab/>
+        </w:r>
+        <w:r>
+          <w:rPr>
+            <w:noProof/>
+            <w:webHidden/>
+          </w:rPr>
+          <w:fldChar w:fldCharType="begin"/>
+        </w:r>
+        <w:r>
+          <w:rPr>
+            <w:noProof/>
+            <w:webHidden/>
+          </w:rPr>
+          <w:instrText xml:space="preserve"> PAGEREF _Toc501210383 \h </w:instrText>
+        </w:r>
+        <w:r>
+          <w:rPr>
+            <w:noProof/>
+            <w:webHidden/>
+          </w:rPr>
+        </w:r>
+        <w:r>
+          <w:rPr>
+            <w:noProof/>
+            <w:webHidden/>
+          </w:rPr>
+          <w:fldChar w:fldCharType="separate"/>
+        </w:r>
+        <w:r>
+          <w:rPr>
+            <w:noProof/>
+            <w:webHidden/>
+          </w:rPr>
+          <w:t>9</w:t>
+        </w:r>
+        <w:r>
+          <w:rPr>
+            <w:noProof/>
+            <w:webHidden/>
+          </w:rPr>
+          <w:fldChar w:fldCharType="end"/>
+        </w:r>
+      </w:hyperlink>
+    </w:p>
+    <w:p>
+      <w:r>
+        <w:fldChar w:fldCharType="end"/>
+      </w:r>
+    </w:p>
+    <w:p>
+      <w:pPr>
         <w:jc w:val="center"/>
         <w:rPr>
           <w:rFonts w:ascii="Times New Roman" w:hAnsi="Times New Roman" w:cs="Times New Roman"/>
@@ -1860,7 +2795,15 @@
           <w:sz w:val="24"/>
           <w:szCs w:val="24"/>
         </w:rPr>
-        <w:t>duomenys.</w:t>
+        <w:t>duomenys</w:t>
+      </w:r>
+      <w:r>
+        <w:rPr>
+          <w:rFonts w:ascii="Times New Roman" w:hAnsi="Times New Roman" w:cs="Times New Roman"/>
+          <w:sz w:val="24"/>
+          <w:szCs w:val="24"/>
+        </w:rPr>
+        <w:t>, Vikipedija.</w:t>
       </w:r>
     </w:p>
     <w:p>
@@ -2187,6 +3130,7 @@
       <w:r>
         <w:fldChar w:fldCharType="separate"/>
       </w:r>
+      <w:bookmarkStart w:id="3" w:name="_Toc501210304"/>
       <w:r>
         <w:rPr>
           <w:noProof/>
@@ -2209,6 +3153,7 @@
           </w:rPr>
           <w:t>http://www.oecd.org/</w:t>
         </w:r>
+        <w:bookmarkEnd w:id="3"/>
       </w:hyperlink>
     </w:p>
     <w:p>
@@ -2291,6 +3236,7 @@
       <w:r>
         <w:fldChar w:fldCharType="separate"/>
       </w:r>
+      <w:bookmarkStart w:id="4" w:name="_Toc501210305"/>
       <w:r>
         <w:rPr>
           <w:noProof/>
@@ -2310,6 +3256,7 @@
           </w:rPr>
           <w:t>http://www.oecd.org/</w:t>
         </w:r>
+        <w:bookmarkEnd w:id="4"/>
       </w:hyperlink>
     </w:p>
     <w:p>
@@ -2378,11 +3325,11 @@
           <w:numId w:val="5"/>
         </w:numPr>
       </w:pPr>
-      <w:bookmarkStart w:id="3" w:name="_Toc499578215"/>
+      <w:bookmarkStart w:id="5" w:name="_Toc499578215"/>
       <w:r>
         <w:t>Kolumbijos demografija</w:t>
       </w:r>
-      <w:bookmarkEnd w:id="3"/>
+      <w:bookmarkEnd w:id="5"/>
     </w:p>
     <w:p/>
     <w:p>
@@ -2401,26 +3348,20 @@
         <w:lastRenderedPageBreak/>
         <w:t>Kolumbijoje šiuo metu (2017 metų duomenimis) gyvena 49 067 981 gyventojų.</w:t>
       </w:r>
+      <w:r>
+        <w:rPr>
+          <w:rFonts w:ascii="Times New Roman" w:hAnsi="Times New Roman" w:cs="Times New Roman"/>
+          <w:sz w:val="24"/>
+        </w:rPr>
+        <w:t xml:space="preserve"> Tai trečia didžiausią populiaciją turinti šalis Lotynų Amerikos ir Karibų regione. Didesnę populiaciją turi tik Brazilija ir Meksika.</w:t>
+      </w:r>
     </w:p>
     <w:p/>
     <w:p>
-      <w:hyperlink r:id="rId13" w:history="1">
-        <w:r>
-          <w:rPr>
-            <w:rStyle w:val="Hyperlink"/>
-          </w:rPr>
-          <w:t>https://data.oecd.org/pop/population.htm</w:t>
-        </w:r>
-      </w:hyperlink>
-      <w:r>
-        <w:t xml:space="preserve"> </w:t>
-      </w:r>
-    </w:p>
-    <w:p>
-      <w:pPr>
+      <w:pPr>
+        <w:keepNext/>
         <w:jc w:val="center"/>
       </w:pPr>
-      <w:bookmarkStart w:id="4" w:name="_GoBack"/>
       <w:r>
         <w:rPr>
           <w:noProof/>
@@ -2441,7 +3382,7 @@
                     <pic:cNvPicPr/>
                   </pic:nvPicPr>
                   <pic:blipFill>
-                    <a:blip r:embed="rId14"/>
+                    <a:blip r:embed="rId13"/>
                     <a:stretch>
                       <a:fillRect/>
                     </a:stretch>
@@ -2461,7 +3402,59 @@
           </wp:inline>
         </w:drawing>
       </w:r>
-      <w:bookmarkEnd w:id="4"/>
+    </w:p>
+    <w:p>
+      <w:pPr>
+        <w:pStyle w:val="Caption"/>
+        <w:jc w:val="center"/>
+      </w:pPr>
+      <w:r>
+        <w:fldChar w:fldCharType="begin"/>
+      </w:r>
+      <w:r>
+        <w:instrText xml:space="preserve"> SEQ pav. \* ARABIC </w:instrText>
+      </w:r>
+      <w:r>
+        <w:fldChar w:fldCharType="separate"/>
+      </w:r>
+      <w:bookmarkStart w:id="6" w:name="_Toc501210306"/>
+      <w:r>
+        <w:rPr>
+          <w:noProof/>
+        </w:rPr>
+        <w:t>3</w:t>
+      </w:r>
+      <w:r>
+        <w:fldChar w:fldCharType="end"/>
+      </w:r>
+      <w:r>
+        <w:t xml:space="preserve"> pav. Populiacija nuo 1955 iki 2015 metų Kolumbijoje ir kitose didžiosiose Lotynų Amerikos šalyse. Šaltinis: </w:t>
+      </w:r>
+      <w:hyperlink r:id="rId14" w:history="1">
+        <w:r>
+          <w:rPr>
+            <w:rStyle w:val="Hyperlink"/>
+          </w:rPr>
+          <w:t>https://data.oecd.org/pop/population.htm</w:t>
+        </w:r>
+        <w:bookmarkEnd w:id="6"/>
+      </w:hyperlink>
+    </w:p>
+    <w:p>
+      <w:pPr>
+        <w:jc w:val="both"/>
+        <w:rPr>
+          <w:rFonts w:ascii="Times New Roman" w:hAnsi="Times New Roman" w:cs="Times New Roman"/>
+          <w:sz w:val="24"/>
+        </w:rPr>
+      </w:pPr>
+      <w:r>
+        <w:rPr>
+          <w:rFonts w:ascii="Times New Roman" w:hAnsi="Times New Roman" w:cs="Times New Roman"/>
+          <w:sz w:val="24"/>
+        </w:rPr>
+        <w:t>Iš aukščiau esančio paveikslėlio matome, kad Kolumbijos populiacija pastoviai didėja, tačiau ne taip sparčiai kaip Brazilijos ar Meksikos populiacijos.</w:t>
+      </w:r>
     </w:p>
     <w:p>
       <w:pPr>
@@ -2523,11 +3516,12 @@
       <w:r>
         <w:fldChar w:fldCharType="separate"/>
       </w:r>
+      <w:bookmarkStart w:id="7" w:name="_Toc501210307"/>
       <w:r>
         <w:rPr>
           <w:noProof/>
         </w:rPr>
-        <w:t>3</w:t>
+        <w:t>4</w:t>
       </w:r>
       <w:r>
         <w:fldChar w:fldCharType="end"/>
@@ -2542,6 +3536,7 @@
           </w:rPr>
           <w:t>https://www.populationpyramid.net</w:t>
         </w:r>
+        <w:bookmarkEnd w:id="7"/>
       </w:hyperlink>
     </w:p>
     <w:p>
@@ -2557,7 +3552,16 @@
           <w:rFonts w:ascii="Times New Roman" w:hAnsi="Times New Roman" w:cs="Times New Roman"/>
           <w:sz w:val="24"/>
         </w:rPr>
-        <w:t>Aukščiau esančiame paveikslėlyje pavaizduota Kolumbijos populiacijos piramidė. Iš jos matome, kad vyrų ir moterų kiekvienoje amžiaus grupėje yra labai panašiai. Nuo 0 iki 24 metų vyrų šiek tiek daugiau nei moterų, o nuo 30 metų moterų daugiau kiekvienoje amžiaus grupėje maždaug 0.2%. Iš populiacijos medžio taip pat matoma, kad šalyje mažėja gimstamumas: 0-4 metų amžiaus grupė mažesnė negu kitos amžiaus grupės iki pat 30-34 metų.</w:t>
+        <w:t>Aukščiau esančiame paveikslėlyje pav</w:t>
+      </w:r>
+      <w:bookmarkStart w:id="8" w:name="_GoBack"/>
+      <w:bookmarkEnd w:id="8"/>
+      <w:r>
+        <w:rPr>
+          <w:rFonts w:ascii="Times New Roman" w:hAnsi="Times New Roman" w:cs="Times New Roman"/>
+          <w:sz w:val="24"/>
+        </w:rPr>
+        <w:t>aizduota Kolumbijos populiacijos piramidė. Iš jos matome, kad vyrų ir moterų kiekvienoje amžiaus grupėje yra labai panašiai. Nuo 0 iki 24 metų vyrų šiek tiek daugiau nei moterų, o nuo 30 metų moterų daugiau kiekvienoje amžiaus grupėje maždaug 0.2%. Iš populiacijos medžio taip pat matoma, kad šalyje mažėja gimstamumas: 0-4 metų amžiaus grupė mažesnė negu kitos amžiaus grupės iki pat 30-34 metų.</w:t>
       </w:r>
     </w:p>
     <w:p>
@@ -2620,11 +3624,12 @@
       <w:r>
         <w:fldChar w:fldCharType="separate"/>
       </w:r>
+      <w:bookmarkStart w:id="9" w:name="_Toc501210308"/>
       <w:r>
         <w:rPr>
           <w:noProof/>
         </w:rPr>
-        <w:t>4</w:t>
+        <w:t>5</w:t>
       </w:r>
       <w:r>
         <w:fldChar w:fldCharType="end"/>
@@ -2639,6 +3644,7 @@
           </w:rPr>
           <w:t>https://data.oecd.org/pop/fertility-rates.htm</w:t>
         </w:r>
+        <w:bookmarkEnd w:id="9"/>
       </w:hyperlink>
     </w:p>
     <w:p>
@@ -2730,11 +3736,12 @@
       <w:r>
         <w:fldChar w:fldCharType="separate"/>
       </w:r>
+      <w:bookmarkStart w:id="10" w:name="_Toc501210309"/>
       <w:r>
         <w:rPr>
           <w:noProof/>
         </w:rPr>
-        <w:t>5</w:t>
+        <w:t>6</w:t>
       </w:r>
       <w:r>
         <w:fldChar w:fldCharType="end"/>
@@ -2749,6 +3756,7 @@
           </w:rPr>
           <w:t>https://data.oecd.org/pop/working-age-population.htm#indicator-chart</w:t>
         </w:r>
+        <w:bookmarkEnd w:id="10"/>
       </w:hyperlink>
     </w:p>
     <w:p>
@@ -2827,11 +3835,12 @@
       <w:r>
         <w:fldChar w:fldCharType="separate"/>
       </w:r>
+      <w:bookmarkStart w:id="11" w:name="_Toc501210310"/>
       <w:r>
         <w:rPr>
           <w:noProof/>
         </w:rPr>
-        <w:t>6</w:t>
+        <w:t>7</w:t>
       </w:r>
       <w:r>
         <w:fldChar w:fldCharType="end"/>
@@ -2846,6 +3855,7 @@
           </w:rPr>
           <w:t>https://data.oecd.org</w:t>
         </w:r>
+        <w:bookmarkEnd w:id="11"/>
       </w:hyperlink>
     </w:p>
     <w:p>
@@ -2926,11 +3936,12 @@
       <w:r>
         <w:fldChar w:fldCharType="separate"/>
       </w:r>
+      <w:bookmarkStart w:id="12" w:name="_Toc501210311"/>
       <w:r>
         <w:rPr>
           <w:noProof/>
         </w:rPr>
-        <w:t>7</w:t>
+        <w:t>8</w:t>
       </w:r>
       <w:r>
         <w:fldChar w:fldCharType="end"/>
@@ -2945,6 +3956,7 @@
           </w:rPr>
           <w:t>https://data.oecd.org/pop/young-population.htm</w:t>
         </w:r>
+        <w:bookmarkEnd w:id="12"/>
       </w:hyperlink>
     </w:p>
     <w:p>
@@ -2973,12 +3985,12 @@
           <w:numId w:val="5"/>
         </w:numPr>
       </w:pPr>
-      <w:bookmarkStart w:id="5" w:name="_Toc499578216"/>
+      <w:bookmarkStart w:id="13" w:name="_Toc499578216"/>
       <w:r>
         <w:lastRenderedPageBreak/>
         <w:t>Kolumbijos ekologija</w:t>
       </w:r>
-      <w:bookmarkEnd w:id="5"/>
+      <w:bookmarkEnd w:id="13"/>
     </w:p>
     <w:p>
       <w:pPr>
@@ -2988,11 +4000,11 @@
           <w:numId w:val="5"/>
         </w:numPr>
       </w:pPr>
-      <w:bookmarkStart w:id="6" w:name="_Toc499578217"/>
+      <w:bookmarkStart w:id="14" w:name="_Toc499578217"/>
       <w:r>
         <w:t>Kolumbijos socialinė situacija</w:t>
       </w:r>
-      <w:bookmarkEnd w:id="6"/>
+      <w:bookmarkEnd w:id="14"/>
     </w:p>
     <w:p>
       <w:pPr>
@@ -3002,11 +4014,11 @@
           <w:numId w:val="5"/>
         </w:numPr>
       </w:pPr>
-      <w:bookmarkStart w:id="7" w:name="_Toc499578218"/>
+      <w:bookmarkStart w:id="15" w:name="_Toc499578218"/>
       <w:r>
         <w:t>Kolumbijos politika</w:t>
       </w:r>
-      <w:bookmarkEnd w:id="7"/>
+      <w:bookmarkEnd w:id="15"/>
     </w:p>
     <w:p/>
     <w:p>
@@ -3017,11 +4029,11 @@
           <w:numId w:val="5"/>
         </w:numPr>
       </w:pPr>
-      <w:bookmarkStart w:id="8" w:name="_Toc499578219"/>
+      <w:bookmarkStart w:id="16" w:name="_Toc499578219"/>
       <w:r>
         <w:t>Kolumbijos švietimas</w:t>
       </w:r>
-      <w:bookmarkEnd w:id="8"/>
+      <w:bookmarkEnd w:id="16"/>
     </w:p>
     <w:p/>
     <w:p>
@@ -3067,6 +4079,7 @@
       <w:r>
         <w:fldChar w:fldCharType="separate"/>
       </w:r>
+      <w:bookmarkStart w:id="17" w:name="_Toc501210382"/>
       <w:r>
         <w:rPr>
           <w:noProof/>
@@ -3098,6 +4111,7 @@
       <w:r>
         <w:t xml:space="preserve"> 1</w:t>
       </w:r>
+      <w:bookmarkEnd w:id="17"/>
     </w:p>
     <w:tbl>
       <w:tblPr>
@@ -3727,6 +4741,7 @@
       <w:r>
         <w:fldChar w:fldCharType="separate"/>
       </w:r>
+      <w:bookmarkStart w:id="18" w:name="_Toc501210383"/>
       <w:r>
         <w:rPr>
           <w:noProof/>
@@ -3758,6 +4773,7 @@
       <w:r>
         <w:t xml:space="preserve"> 10</w:t>
       </w:r>
+      <w:bookmarkEnd w:id="18"/>
     </w:p>
     <w:tbl>
       <w:tblPr>
@@ -5660,11 +6676,11 @@
           <w:numId w:val="5"/>
         </w:numPr>
       </w:pPr>
-      <w:bookmarkStart w:id="9" w:name="_Toc499578220"/>
+      <w:bookmarkStart w:id="19" w:name="_Toc499578220"/>
       <w:r>
         <w:t>Išvados</w:t>
       </w:r>
-      <w:bookmarkEnd w:id="9"/>
+      <w:bookmarkEnd w:id="19"/>
     </w:p>
     <w:p/>
     <w:p>
@@ -5688,11 +6704,11 @@
           <w:numId w:val="5"/>
         </w:numPr>
       </w:pPr>
-      <w:bookmarkStart w:id="10" w:name="_Toc499578221"/>
+      <w:bookmarkStart w:id="20" w:name="_Toc499578221"/>
       <w:r>
         <w:t>Literatūra</w:t>
       </w:r>
-      <w:bookmarkEnd w:id="10"/>
+      <w:bookmarkEnd w:id="20"/>
     </w:p>
     <w:p/>
     <w:p>
@@ -5937,7 +6953,7 @@
           <w:rPr>
             <w:noProof/>
           </w:rPr>
-          <w:t>5</w:t>
+          <w:t>7</w:t>
         </w:r>
         <w:r>
           <w:fldChar w:fldCharType="end"/>
@@ -7254,6 +8270,17 @@
       <w:u w:val="single"/>
     </w:rPr>
   </w:style>
+  <w:style w:type="paragraph" w:styleId="TableofFigures">
+    <w:name w:val="table of figures"/>
+    <w:basedOn w:val="Normal"/>
+    <w:next w:val="Normal"/>
+    <w:uiPriority w:val="99"/>
+    <w:unhideWhenUsed/>
+    <w:rsid w:val="009A5D45"/>
+    <w:pPr>
+      <w:spacing w:after="0"/>
+    </w:pPr>
+  </w:style>
 </w:styles>
 </file>
 
@@ -7523,7 +8550,7 @@
 </file>
 
 <file path=customXml/itemProps1.xml><?xml version="1.0" encoding="utf-8"?>
-<ds:datastoreItem xmlns:ds="http://schemas.openxmlformats.org/officeDocument/2006/customXml" ds:itemID="{DFD70A1A-DA57-4ED9-8EE7-ECC93E20F758}">
+<ds:datastoreItem xmlns:ds="http://schemas.openxmlformats.org/officeDocument/2006/customXml" ds:itemID="{B791B290-97EB-4295-9841-AD4715747E4C}">
   <ds:schemaRefs>
     <ds:schemaRef ds:uri="http://schemas.openxmlformats.org/officeDocument/2006/bibliography"/>
   </ds:schemaRefs>

</xml_diff>